<commit_message>
26\5 add some text to docs
</commit_message>
<xml_diff>
--- a/диплом/глава 1.docx
+++ b/диплом/глава 1.docx
@@ -1,6 +1,6 @@
 
 <file path=word/document.xml><?xml version="1.0" encoding="utf-8"?>
-<w:document xmlns:wpc="http://schemas.microsoft.com/office/word/2010/wordprocessingCanvas" xmlns:mc="http://schemas.openxmlformats.org/markup-compatibility/2006" xmlns:o="urn:schemas-microsoft-com:office:office" xmlns:r="http://schemas.openxmlformats.org/officeDocument/2006/relationships" xmlns:m="http://schemas.openxmlformats.org/officeDocument/2006/math" xmlns:v="urn:schemas-microsoft-com:vml" xmlns:wp14="http://schemas.microsoft.com/office/word/2010/wordprocessingDrawing" xmlns:wp="http://schemas.openxmlformats.org/drawingml/2006/wordprocessingDrawing" xmlns:w10="urn:schemas-microsoft-com:office:word" xmlns:w="http://schemas.openxmlformats.org/wordprocessingml/2006/main" xmlns:w14="http://schemas.microsoft.com/office/word/2010/wordml" xmlns:wpg="http://schemas.microsoft.com/office/word/2010/wordprocessingGroup" xmlns:wpi="http://schemas.microsoft.com/office/word/2010/wordprocessingInk" xmlns:wne="http://schemas.microsoft.com/office/word/2006/wordml" xmlns:wps="http://schemas.microsoft.com/office/word/2010/wordprocessingShape" mc:Ignorable="w14 wp14">
+<w:document xmlns:wpc="http://schemas.microsoft.com/office/word/2010/wordprocessingCanvas" xmlns:mc="http://schemas.openxmlformats.org/markup-compatibility/2006" xmlns:o="urn:schemas-microsoft-com:office:office" xmlns:r="http://schemas.openxmlformats.org/officeDocument/2006/relationships" xmlns:m="http://schemas.openxmlformats.org/officeDocument/2006/math" xmlns:v="urn:schemas-microsoft-com:vml" xmlns:wp14="http://schemas.microsoft.com/office/word/2010/wordprocessingDrawing" xmlns:wp="http://schemas.openxmlformats.org/drawingml/2006/wordprocessingDrawing" xmlns:w10="urn:schemas-microsoft-com:office:word" xmlns:w="http://schemas.openxmlformats.org/wordprocessingml/2006/main" xmlns:w14="http://schemas.microsoft.com/office/word/2010/wordml" xmlns:w15="http://schemas.microsoft.com/office/word/2012/wordml" xmlns:wpg="http://schemas.microsoft.com/office/word/2010/wordprocessingGroup" xmlns:wpi="http://schemas.microsoft.com/office/word/2010/wordprocessingInk" xmlns:wne="http://schemas.microsoft.com/office/word/2006/wordml" xmlns:wps="http://schemas.microsoft.com/office/word/2010/wordprocessingShape" mc:Ignorable="w14 w15 wp14">
   <w:body>
     <w:p>
       <w:pPr>
@@ -10,7 +10,6 @@
           <w:rFonts w:ascii="Times New Roman" w:hAnsi="Times New Roman" w:cs="Times New Roman"/>
           <w:b/>
           <w:sz w:val="28"/>
-          <w:lang w:val="en-US"/>
         </w:rPr>
       </w:pPr>
       <w:r>
@@ -19,7 +18,7 @@
           <w:b/>
           <w:sz w:val="28"/>
         </w:rPr>
-        <w:t>Глава 1. Общее описание проблемы.</w:t>
+        <w:t xml:space="preserve">Глава 1. </w:t>
       </w:r>
       <w:r>
         <w:rPr>
@@ -27,7 +26,7 @@
           <w:b/>
           <w:sz w:val="28"/>
         </w:rPr>
-        <w:t xml:space="preserve"> </w:t>
+        <w:t>Постановка задачи</w:t>
       </w:r>
       <w:r>
         <w:rPr>
@@ -35,7 +34,7 @@
           <w:b/>
           <w:sz w:val="28"/>
         </w:rPr>
-        <w:t>Постановка задачи</w:t>
+        <w:t>. Общее описание проблемы</w:t>
       </w:r>
     </w:p>
     <w:p>
@@ -289,6 +288,13 @@
         </w:rPr>
         <w:t xml:space="preserve"> теории цветных сетей Петри</w:t>
       </w:r>
+      <w:r>
+        <w:rPr>
+          <w:rFonts w:ascii="Times New Roman" w:hAnsi="Times New Roman" w:cs="Times New Roman"/>
+          <w:sz w:val="24"/>
+        </w:rPr>
+        <w:t xml:space="preserve"> </w:t>
+      </w:r>
     </w:p>
     <w:p>
       <w:pPr>
@@ -314,7 +320,6 @@
         <w:rPr>
           <w:rFonts w:ascii="Times New Roman" w:hAnsi="Times New Roman" w:cs="Times New Roman"/>
           <w:sz w:val="24"/>
-          <w:lang w:val="en-US"/>
         </w:rPr>
       </w:pPr>
       <w:r>
@@ -338,7 +343,6 @@
         <w:rPr>
           <w:rFonts w:ascii="Times New Roman" w:hAnsi="Times New Roman" w:cs="Times New Roman"/>
           <w:sz w:val="24"/>
-          <w:lang w:val="en-US"/>
         </w:rPr>
         <w:tab/>
       </w:r>
@@ -347,36 +351,22 @@
           <w:rFonts w:ascii="Times New Roman" w:hAnsi="Times New Roman" w:cs="Times New Roman"/>
           <w:sz w:val="24"/>
         </w:rPr>
-        <w:t xml:space="preserve">Разрабатываемые методы анализа не должны противоречить общей теории сетей Петри и также быть описаны формально. </w:t>
-      </w:r>
-      <w:r>
-        <w:rPr>
-          <w:rFonts w:ascii="Times New Roman" w:hAnsi="Times New Roman" w:cs="Times New Roman"/>
-          <w:sz w:val="24"/>
-        </w:rPr>
-        <w:t xml:space="preserve">Эта глава посвящена </w:t>
-      </w:r>
-      <w:r>
-        <w:rPr>
-          <w:rFonts w:ascii="Times New Roman" w:hAnsi="Times New Roman" w:cs="Times New Roman"/>
-          <w:sz w:val="24"/>
-        </w:rPr>
-        <w:t>исследованию теории сетей Петри и описанию математической модели анализа.</w:t>
-      </w:r>
-    </w:p>
-    <w:p>
-      <w:pPr>
-        <w:spacing w:before="480" w:after="240" w:line="360" w:lineRule="auto"/>
-        <w:jc w:val="both"/>
-        <w:rPr>
-          <w:rFonts w:ascii="Times New Roman" w:hAnsi="Times New Roman" w:cs="Times New Roman"/>
-          <w:sz w:val="24"/>
-        </w:rPr>
-      </w:pPr>
-    </w:p>
-    <w:p>
-      <w:pPr>
-        <w:pStyle w:val="a7"/>
+        <w:t>Разрабатываемые методы анализа не должны противоречить общей теории сетей Петри и также быть описаны формально. Эта глава посвящена исследованию теории сетей Петри и описанию математической модели анализа.</w:t>
+      </w:r>
+    </w:p>
+    <w:p>
+      <w:pPr>
+        <w:spacing w:before="480" w:after="240" w:line="360" w:lineRule="auto"/>
+        <w:jc w:val="both"/>
+        <w:rPr>
+          <w:rFonts w:ascii="Times New Roman" w:hAnsi="Times New Roman" w:cs="Times New Roman"/>
+          <w:sz w:val="24"/>
+        </w:rPr>
+      </w:pPr>
+    </w:p>
+    <w:p>
+      <w:pPr>
+        <w:pStyle w:val="ListParagraph"/>
         <w:numPr>
           <w:ilvl w:val="1"/>
           <w:numId w:val="1"/>
@@ -407,7 +397,7 @@
     </w:p>
     <w:p>
       <w:pPr>
-        <w:pStyle w:val="a7"/>
+        <w:pStyle w:val="ListParagraph"/>
         <w:spacing w:before="480" w:after="240" w:line="360" w:lineRule="auto"/>
         <w:ind w:left="360"/>
         <w:jc w:val="both"/>
@@ -420,7 +410,7 @@
     </w:p>
     <w:p>
       <w:pPr>
-        <w:pStyle w:val="a7"/>
+        <w:pStyle w:val="ListParagraph"/>
         <w:spacing w:before="480" w:after="240" w:line="360" w:lineRule="auto"/>
         <w:ind w:left="360" w:firstLine="348"/>
         <w:jc w:val="both"/>
@@ -458,9 +448,9 @@
             <o:lock v:ext="edit" aspectratio="t"/>
           </v:shapetype>
           <v:shape id="_x0000_i1025" type="#_x0000_t75" style="width:99.75pt;height:18pt" o:ole="">
-            <v:imagedata r:id="rId8" o:title=""/>
-          </v:shape>
-          <o:OLEObject Type="Embed" ProgID="Equation.3" ShapeID="_x0000_i1025" DrawAspect="Content" ObjectID="_1462568411" r:id="rId9"/>
+            <v:imagedata r:id="rId7" o:title=""/>
+          </v:shape>
+          <o:OLEObject Type="Embed" ProgID="Equation.3" ShapeID="_x0000_i1025" DrawAspect="Content" ObjectID="_1462616138" r:id="rId8"/>
         </w:object>
       </w:r>
       <w:r>
@@ -473,7 +463,7 @@
     </w:p>
     <w:p>
       <w:pPr>
-        <w:pStyle w:val="a7"/>
+        <w:pStyle w:val="ListParagraph"/>
         <w:spacing w:before="480" w:after="240" w:line="360" w:lineRule="auto"/>
         <w:ind w:left="0"/>
         <w:rPr>
@@ -488,9 +478,9 @@
         </w:rPr>
         <w:object w:dxaOrig="880" w:dyaOrig="360">
           <v:shape id="_x0000_i1026" type="#_x0000_t75" style="width:44.25pt;height:18pt" o:ole="">
-            <v:imagedata r:id="rId10" o:title=""/>
-          </v:shape>
-          <o:OLEObject Type="Embed" ProgID="Equation.3" ShapeID="_x0000_i1026" DrawAspect="Content" ObjectID="_1462568412" r:id="rId11"/>
+            <v:imagedata r:id="rId9" o:title=""/>
+          </v:shape>
+          <o:OLEObject Type="Embed" ProgID="Equation.3" ShapeID="_x0000_i1026" DrawAspect="Content" ObjectID="_1462616139" r:id="rId10"/>
         </w:object>
       </w:r>
       <w:r>
@@ -507,9 +497,9 @@
         </w:rPr>
         <w:object w:dxaOrig="1100" w:dyaOrig="320">
           <v:shape id="_x0000_i1027" type="#_x0000_t75" style="width:54.75pt;height:15.75pt" o:ole="">
-            <v:imagedata r:id="rId12" o:title=""/>
-          </v:shape>
-          <o:OLEObject Type="Embed" ProgID="Equation.3" ShapeID="_x0000_i1027" DrawAspect="Content" ObjectID="_1462568413" r:id="rId13"/>
+            <v:imagedata r:id="rId11" o:title=""/>
+          </v:shape>
+          <o:OLEObject Type="Embed" ProgID="Equation.3" ShapeID="_x0000_i1027" DrawAspect="Content" ObjectID="_1462616140" r:id="rId12"/>
         </w:object>
       </w:r>
       <w:r>
@@ -522,7 +512,7 @@
     </w:p>
     <w:p>
       <w:pPr>
-        <w:pStyle w:val="a7"/>
+        <w:pStyle w:val="ListParagraph"/>
         <w:spacing w:before="480" w:after="240" w:line="360" w:lineRule="auto"/>
         <w:ind w:left="0"/>
         <w:rPr>
@@ -537,9 +527,9 @@
         </w:rPr>
         <w:object w:dxaOrig="780" w:dyaOrig="380">
           <v:shape id="_x0000_i1028" type="#_x0000_t75" style="width:39pt;height:18.75pt" o:ole="">
-            <v:imagedata r:id="rId14" o:title=""/>
-          </v:shape>
-          <o:OLEObject Type="Embed" ProgID="Equation.3" ShapeID="_x0000_i1028" DrawAspect="Content" ObjectID="_1462568414" r:id="rId15"/>
+            <v:imagedata r:id="rId13" o:title=""/>
+          </v:shape>
+          <o:OLEObject Type="Embed" ProgID="Equation.3" ShapeID="_x0000_i1028" DrawAspect="Content" ObjectID="_1462616141" r:id="rId14"/>
         </w:object>
       </w:r>
       <w:r>
@@ -556,9 +546,9 @@
         </w:rPr>
         <w:object w:dxaOrig="1200" w:dyaOrig="320">
           <v:shape id="_x0000_i1029" type="#_x0000_t75" style="width:60pt;height:15.75pt" o:ole="">
-            <v:imagedata r:id="rId16" o:title=""/>
-          </v:shape>
-          <o:OLEObject Type="Embed" ProgID="Equation.3" ShapeID="_x0000_i1029" DrawAspect="Content" ObjectID="_1462568415" r:id="rId17"/>
+            <v:imagedata r:id="rId15" o:title=""/>
+          </v:shape>
+          <o:OLEObject Type="Embed" ProgID="Equation.3" ShapeID="_x0000_i1029" DrawAspect="Content" ObjectID="_1462616142" r:id="rId16"/>
         </w:object>
       </w:r>
       <w:r>
@@ -571,7 +561,7 @@
     </w:p>
     <w:p>
       <w:pPr>
-        <w:pStyle w:val="a7"/>
+        <w:pStyle w:val="ListParagraph"/>
         <w:spacing w:before="480" w:after="240" w:line="360" w:lineRule="auto"/>
         <w:ind w:left="0"/>
         <w:rPr>
@@ -586,9 +576,9 @@
         </w:rPr>
         <w:object w:dxaOrig="1640" w:dyaOrig="340">
           <v:shape id="_x0000_i1030" type="#_x0000_t75" style="width:81.75pt;height:17.25pt" o:ole="">
-            <v:imagedata r:id="rId18" o:title=""/>
-          </v:shape>
-          <o:OLEObject Type="Embed" ProgID="Equation.3" ShapeID="_x0000_i1030" DrawAspect="Content" ObjectID="_1462568416" r:id="rId19"/>
+            <v:imagedata r:id="rId17" o:title=""/>
+          </v:shape>
+          <o:OLEObject Type="Embed" ProgID="Equation.3" ShapeID="_x0000_i1030" DrawAspect="Content" ObjectID="_1462616143" r:id="rId18"/>
         </w:object>
       </w:r>
       <w:r>
@@ -601,7 +591,7 @@
     </w:p>
     <w:p>
       <w:pPr>
-        <w:pStyle w:val="a7"/>
+        <w:pStyle w:val="ListParagraph"/>
         <w:spacing w:before="480" w:after="240" w:line="360" w:lineRule="auto"/>
         <w:ind w:left="0"/>
         <w:rPr>
@@ -616,9 +606,9 @@
         </w:rPr>
         <w:object w:dxaOrig="1660" w:dyaOrig="340">
           <v:shape id="_x0000_i1031" type="#_x0000_t75" style="width:83.25pt;height:17.25pt" o:ole="">
-            <v:imagedata r:id="rId20" o:title=""/>
-          </v:shape>
-          <o:OLEObject Type="Embed" ProgID="Equation.3" ShapeID="_x0000_i1031" DrawAspect="Content" ObjectID="_1462568417" r:id="rId21"/>
+            <v:imagedata r:id="rId19" o:title=""/>
+          </v:shape>
+          <o:OLEObject Type="Embed" ProgID="Equation.3" ShapeID="_x0000_i1031" DrawAspect="Content" ObjectID="_1462616144" r:id="rId20"/>
         </w:object>
       </w:r>
       <w:r>
@@ -631,7 +621,7 @@
     </w:p>
     <w:p>
       <w:pPr>
-        <w:pStyle w:val="a7"/>
+        <w:pStyle w:val="ListParagraph"/>
         <w:spacing w:before="480" w:after="240" w:line="360" w:lineRule="auto"/>
         <w:ind w:left="0"/>
         <w:rPr>
@@ -646,9 +636,9 @@
         </w:rPr>
         <w:object w:dxaOrig="1320" w:dyaOrig="360">
           <v:shape id="_x0000_i1032" type="#_x0000_t75" style="width:66pt;height:18pt" o:ole="">
-            <v:imagedata r:id="rId22" o:title=""/>
-          </v:shape>
-          <o:OLEObject Type="Embed" ProgID="Equation.3" ShapeID="_x0000_i1032" DrawAspect="Content" ObjectID="_1462568418" r:id="rId23"/>
+            <v:imagedata r:id="rId21" o:title=""/>
+          </v:shape>
+          <o:OLEObject Type="Embed" ProgID="Equation.3" ShapeID="_x0000_i1032" DrawAspect="Content" ObjectID="_1462616145" r:id="rId22"/>
         </w:object>
       </w:r>
       <w:r>
@@ -661,7 +651,7 @@
     </w:p>
     <w:p>
       <w:pPr>
-        <w:pStyle w:val="a7"/>
+        <w:pStyle w:val="ListParagraph"/>
         <w:spacing w:before="480" w:after="240" w:line="360" w:lineRule="auto"/>
         <w:ind w:left="0"/>
         <w:rPr>
@@ -676,9 +666,9 @@
         </w:rPr>
         <w:object w:dxaOrig="300" w:dyaOrig="360">
           <v:shape id="_x0000_i1033" type="#_x0000_t75" style="width:15pt;height:18pt" o:ole="">
-            <v:imagedata r:id="rId24" o:title=""/>
-          </v:shape>
-          <o:OLEObject Type="Embed" ProgID="Equation.3" ShapeID="_x0000_i1033" DrawAspect="Content" ObjectID="_1462568419" r:id="rId25"/>
+            <v:imagedata r:id="rId23" o:title=""/>
+          </v:shape>
+          <o:OLEObject Type="Embed" ProgID="Equation.3" ShapeID="_x0000_i1033" DrawAspect="Content" ObjectID="_1462616146" r:id="rId24"/>
         </w:object>
       </w:r>
       <w:r>
@@ -698,7 +688,7 @@
     </w:p>
     <w:p>
       <w:pPr>
-        <w:pStyle w:val="a7"/>
+        <w:pStyle w:val="ListParagraph"/>
         <w:spacing w:before="480" w:after="240" w:line="360" w:lineRule="auto"/>
         <w:ind w:left="0" w:firstLine="708"/>
         <w:rPr>
@@ -715,10 +705,10 @@
       </w:r>
       <w:r>
         <w:object w:dxaOrig="220" w:dyaOrig="279">
-          <v:shape id="_x0000_i1063" type="#_x0000_t75" style="width:11.25pt;height:14.25pt" o:ole="">
-            <v:imagedata r:id="rId26" o:title=""/>
-          </v:shape>
-          <o:OLEObject Type="Embed" ProgID="Equation.3" ShapeID="_x0000_i1063" DrawAspect="Content" ObjectID="_1462568420" r:id="rId27"/>
+          <v:shape id="_x0000_i1034" type="#_x0000_t75" style="width:11.25pt;height:14.25pt" o:ole="">
+            <v:imagedata r:id="rId25" o:title=""/>
+          </v:shape>
+          <o:OLEObject Type="Embed" ProgID="Equation.3" ShapeID="_x0000_i1034" DrawAspect="Content" ObjectID="_1462616147" r:id="rId26"/>
         </w:object>
       </w:r>
       <w:r>
@@ -730,10 +720,10 @@
       </w:r>
       <w:r>
         <w:object w:dxaOrig="240" w:dyaOrig="279">
-          <v:shape id="_x0000_i1064" type="#_x0000_t75" style="width:12pt;height:14.25pt" o:ole="">
-            <v:imagedata r:id="rId28" o:title=""/>
-          </v:shape>
-          <o:OLEObject Type="Embed" ProgID="Equation.3" ShapeID="_x0000_i1064" DrawAspect="Content" ObjectID="_1462568421" r:id="rId29"/>
+          <v:shape id="_x0000_i1035" type="#_x0000_t75" style="width:12pt;height:14.25pt" o:ole="">
+            <v:imagedata r:id="rId27" o:title=""/>
+          </v:shape>
+          <o:OLEObject Type="Embed" ProgID="Equation.3" ShapeID="_x0000_i1035" DrawAspect="Content" ObjectID="_1462616148" r:id="rId28"/>
         </w:object>
       </w:r>
       <w:r>
@@ -745,10 +735,10 @@
       </w:r>
       <w:r>
         <w:object w:dxaOrig="700" w:dyaOrig="380">
-          <v:shape id="_x0000_i1065" type="#_x0000_t75" style="width:35.25pt;height:18.75pt" o:ole="">
-            <v:imagedata r:id="rId30" o:title=""/>
-          </v:shape>
-          <o:OLEObject Type="Embed" ProgID="Equation.3" ShapeID="_x0000_i1065" DrawAspect="Content" ObjectID="_1462568422" r:id="rId31"/>
+          <v:shape id="_x0000_i1036" type="#_x0000_t75" style="width:35.25pt;height:18.75pt" o:ole="">
+            <v:imagedata r:id="rId29" o:title=""/>
+          </v:shape>
+          <o:OLEObject Type="Embed" ProgID="Equation.3" ShapeID="_x0000_i1036" DrawAspect="Content" ObjectID="_1462616149" r:id="rId30"/>
         </w:object>
       </w:r>
       <w:r>
@@ -760,10 +750,10 @@
       </w:r>
       <w:r>
         <w:object w:dxaOrig="700" w:dyaOrig="380">
-          <v:shape id="_x0000_i1066" type="#_x0000_t75" style="width:35.25pt;height:18.75pt" o:ole="">
-            <v:imagedata r:id="rId32" o:title=""/>
-          </v:shape>
-          <o:OLEObject Type="Embed" ProgID="Equation.3" ShapeID="_x0000_i1066" DrawAspect="Content" ObjectID="_1462568423" r:id="rId33"/>
+          <v:shape id="_x0000_i1037" type="#_x0000_t75" style="width:35.25pt;height:18.75pt" o:ole="">
+            <v:imagedata r:id="rId31" o:title=""/>
+          </v:shape>
+          <o:OLEObject Type="Embed" ProgID="Equation.3" ShapeID="_x0000_i1037" DrawAspect="Content" ObjectID="_1462616150" r:id="rId32"/>
         </w:object>
       </w:r>
       <w:r>
@@ -776,7 +766,7 @@
     </w:p>
     <w:p>
       <w:pPr>
-        <w:pStyle w:val="a7"/>
+        <w:pStyle w:val="ListParagraph"/>
         <w:spacing w:before="480" w:after="240" w:line="360" w:lineRule="auto"/>
         <w:ind w:left="0"/>
         <w:rPr>
@@ -797,10 +787,10 @@
           <w:sz w:val="24"/>
         </w:rPr>
         <w:object w:dxaOrig="279" w:dyaOrig="360">
-          <v:shape id="_x0000_i1034" type="#_x0000_t75" style="width:14.25pt;height:18pt" o:ole="">
-            <v:imagedata r:id="rId34" o:title=""/>
-          </v:shape>
-          <o:OLEObject Type="Embed" ProgID="Equation.3" ShapeID="_x0000_i1034" DrawAspect="Content" ObjectID="_1462568424" r:id="rId35"/>
+          <v:shape id="_x0000_i1038" type="#_x0000_t75" style="width:14.25pt;height:18pt" o:ole="">
+            <v:imagedata r:id="rId33" o:title=""/>
+          </v:shape>
+          <o:OLEObject Type="Embed" ProgID="Equation.3" ShapeID="_x0000_i1038" DrawAspect="Content" ObjectID="_1462616151" r:id="rId34"/>
         </w:object>
       </w:r>
       <w:r>
@@ -816,10 +806,10 @@
           <w:sz w:val="24"/>
         </w:rPr>
         <w:object w:dxaOrig="2740" w:dyaOrig="440">
-          <v:shape id="_x0000_i1035" type="#_x0000_t75" style="width:137.25pt;height:21.75pt" o:ole="">
-            <v:imagedata r:id="rId36" o:title=""/>
-          </v:shape>
-          <o:OLEObject Type="Embed" ProgID="Equation.3" ShapeID="_x0000_i1035" DrawAspect="Content" ObjectID="_1462568425" r:id="rId37"/>
+          <v:shape id="_x0000_i1039" type="#_x0000_t75" style="width:137.25pt;height:21.75pt" o:ole="">
+            <v:imagedata r:id="rId35" o:title=""/>
+          </v:shape>
+          <o:OLEObject Type="Embed" ProgID="Equation.3" ShapeID="_x0000_i1039" DrawAspect="Content" ObjectID="_1462616152" r:id="rId36"/>
         </w:object>
       </w:r>
       <w:r>
@@ -835,10 +825,10 @@
           <w:sz w:val="24"/>
         </w:rPr>
         <w:object w:dxaOrig="220" w:dyaOrig="380">
-          <v:shape id="_x0000_i1036" type="#_x0000_t75" style="width:11.25pt;height:18.75pt" o:ole="">
-            <v:imagedata r:id="rId38" o:title=""/>
-          </v:shape>
-          <o:OLEObject Type="Embed" ProgID="Equation.3" ShapeID="_x0000_i1036" DrawAspect="Content" ObjectID="_1462568426" r:id="rId39"/>
+          <v:shape id="_x0000_i1040" type="#_x0000_t75" style="width:11.25pt;height:18.75pt" o:ole="">
+            <v:imagedata r:id="rId37" o:title=""/>
+          </v:shape>
+          <o:OLEObject Type="Embed" ProgID="Equation.3" ShapeID="_x0000_i1040" DrawAspect="Content" ObjectID="_1462616153" r:id="rId38"/>
         </w:object>
       </w:r>
       <w:r>
@@ -854,10 +844,10 @@
           <w:sz w:val="24"/>
         </w:rPr>
         <w:object w:dxaOrig="2700" w:dyaOrig="440">
-          <v:shape id="_x0000_i1037" type="#_x0000_t75" style="width:135pt;height:21.75pt" o:ole="">
-            <v:imagedata r:id="rId40" o:title=""/>
-          </v:shape>
-          <o:OLEObject Type="Embed" ProgID="Equation.3" ShapeID="_x0000_i1037" DrawAspect="Content" ObjectID="_1462568427" r:id="rId41"/>
+          <v:shape id="_x0000_i1041" type="#_x0000_t75" style="width:135pt;height:21.75pt" o:ole="">
+            <v:imagedata r:id="rId39" o:title=""/>
+          </v:shape>
+          <o:OLEObject Type="Embed" ProgID="Equation.3" ShapeID="_x0000_i1041" DrawAspect="Content" ObjectID="_1462616154" r:id="rId40"/>
         </w:object>
       </w:r>
       <w:r>
@@ -870,7 +860,7 @@
     </w:p>
     <w:p>
       <w:pPr>
-        <w:pStyle w:val="a7"/>
+        <w:pStyle w:val="ListParagraph"/>
         <w:spacing w:before="480" w:after="240" w:line="360" w:lineRule="auto"/>
         <w:ind w:left="0"/>
         <w:rPr>
@@ -891,10 +881,10 @@
           <w:sz w:val="24"/>
         </w:rPr>
         <w:object w:dxaOrig="1180" w:dyaOrig="380">
-          <v:shape id="_x0000_i1038" type="#_x0000_t75" style="width:59.25pt;height:18.75pt" o:ole="">
-            <v:imagedata r:id="rId42" o:title=""/>
-          </v:shape>
-          <o:OLEObject Type="Embed" ProgID="Equation.3" ShapeID="_x0000_i1038" DrawAspect="Content" ObjectID="_1462568428" r:id="rId43"/>
+          <v:shape id="_x0000_i1042" type="#_x0000_t75" style="width:59.25pt;height:18.75pt" o:ole="">
+            <v:imagedata r:id="rId41" o:title=""/>
+          </v:shape>
+          <o:OLEObject Type="Embed" ProgID="Equation.3" ShapeID="_x0000_i1042" DrawAspect="Content" ObjectID="_1462616155" r:id="rId42"/>
         </w:object>
       </w:r>
       <w:r>
@@ -910,10 +900,10 @@
           <w:sz w:val="24"/>
         </w:rPr>
         <w:object w:dxaOrig="700" w:dyaOrig="380">
-          <v:shape id="_x0000_i1039" type="#_x0000_t75" style="width:35.25pt;height:18.75pt" o:ole="">
-            <v:imagedata r:id="rId44" o:title=""/>
-          </v:shape>
-          <o:OLEObject Type="Embed" ProgID="Equation.3" ShapeID="_x0000_i1039" DrawAspect="Content" ObjectID="_1462568429" r:id="rId45"/>
+          <v:shape id="_x0000_i1043" type="#_x0000_t75" style="width:35.25pt;height:18.75pt" o:ole="">
+            <v:imagedata r:id="rId43" o:title=""/>
+          </v:shape>
+          <o:OLEObject Type="Embed" ProgID="Equation.3" ShapeID="_x0000_i1043" DrawAspect="Content" ObjectID="_1462616156" r:id="rId44"/>
         </w:object>
       </w:r>
       <w:r>
@@ -929,10 +919,10 @@
           <w:sz w:val="24"/>
         </w:rPr>
         <w:object w:dxaOrig="1240" w:dyaOrig="440">
-          <v:shape id="_x0000_i1040" type="#_x0000_t75" style="width:62.25pt;height:21.75pt" o:ole="">
-            <v:imagedata r:id="rId46" o:title=""/>
-          </v:shape>
-          <o:OLEObject Type="Embed" ProgID="Equation.3" ShapeID="_x0000_i1040" DrawAspect="Content" ObjectID="_1462568430" r:id="rId47"/>
+          <v:shape id="_x0000_i1044" type="#_x0000_t75" style="width:62.25pt;height:21.75pt" o:ole="">
+            <v:imagedata r:id="rId45" o:title=""/>
+          </v:shape>
+          <o:OLEObject Type="Embed" ProgID="Equation.3" ShapeID="_x0000_i1044" DrawAspect="Content" ObjectID="_1462616157" r:id="rId46"/>
         </w:object>
       </w:r>
       <w:r>
@@ -948,34 +938,18 @@
           <w:sz w:val="24"/>
         </w:rPr>
         <w:object w:dxaOrig="700" w:dyaOrig="380">
-          <v:shape id="_x0000_i1041" type="#_x0000_t75" style="width:35.25pt;height:18.75pt" o:ole="">
-            <v:imagedata r:id="rId48" o:title=""/>
-          </v:shape>
-          <o:OLEObject Type="Embed" ProgID="Equation.3" ShapeID="_x0000_i1041" DrawAspect="Content" ObjectID="_1462568431" r:id="rId49"/>
-        </w:object>
-      </w:r>
-      <w:r>
-        <w:rPr>
-          <w:rFonts w:ascii="Times New Roman" w:hAnsi="Times New Roman" w:cs="Times New Roman"/>
-          <w:sz w:val="24"/>
-        </w:rPr>
-        <w:t xml:space="preserve">. Аналогично, дуги, следующие </w:t>
-      </w:r>
-      <w:proofErr w:type="gramStart"/>
-      <w:r>
-        <w:rPr>
-          <w:rFonts w:ascii="Times New Roman" w:hAnsi="Times New Roman" w:cs="Times New Roman"/>
-          <w:sz w:val="24"/>
-        </w:rPr>
-        <w:t>из</w:t>
-      </w:r>
-      <w:proofErr w:type="gramEnd"/>
-      <w:r>
-        <w:rPr>
-          <w:rFonts w:ascii="Times New Roman" w:hAnsi="Times New Roman" w:cs="Times New Roman"/>
-          <w:sz w:val="24"/>
-        </w:rPr>
-        <w:t xml:space="preserve"> </w:t>
+          <v:shape id="_x0000_i1045" type="#_x0000_t75" style="width:35.25pt;height:18.75pt" o:ole="">
+            <v:imagedata r:id="rId47" o:title=""/>
+          </v:shape>
+          <o:OLEObject Type="Embed" ProgID="Equation.3" ShapeID="_x0000_i1045" DrawAspect="Content" ObjectID="_1462616158" r:id="rId48"/>
+        </w:object>
+      </w:r>
+      <w:r>
+        <w:rPr>
+          <w:rFonts w:ascii="Times New Roman" w:hAnsi="Times New Roman" w:cs="Times New Roman"/>
+          <w:sz w:val="24"/>
+        </w:rPr>
+        <w:t xml:space="preserve">. Аналогично, дуги, следующие из </w:t>
       </w:r>
       <w:r>
         <w:rPr>
@@ -983,10 +957,10 @@
           <w:sz w:val="24"/>
         </w:rPr>
         <w:object w:dxaOrig="279" w:dyaOrig="360">
-          <v:shape id="_x0000_i1042" type="#_x0000_t75" style="width:14.25pt;height:18pt" o:ole="">
-            <v:imagedata r:id="rId34" o:title=""/>
-          </v:shape>
-          <o:OLEObject Type="Embed" ProgID="Equation.3" ShapeID="_x0000_i1042" DrawAspect="Content" ObjectID="_1462568432" r:id="rId50"/>
+          <v:shape id="_x0000_i1046" type="#_x0000_t75" style="width:14.25pt;height:18pt" o:ole="">
+            <v:imagedata r:id="rId33" o:title=""/>
+          </v:shape>
+          <o:OLEObject Type="Embed" ProgID="Equation.3" ShapeID="_x0000_i1046" DrawAspect="Content" ObjectID="_1462616159" r:id="rId49"/>
         </w:object>
       </w:r>
       <w:r>
@@ -1002,10 +976,10 @@
           <w:sz w:val="24"/>
         </w:rPr>
         <w:object w:dxaOrig="220" w:dyaOrig="380">
-          <v:shape id="_x0000_i1043" type="#_x0000_t75" style="width:11.25pt;height:18.75pt" o:ole="">
-            <v:imagedata r:id="rId38" o:title=""/>
-          </v:shape>
-          <o:OLEObject Type="Embed" ProgID="Equation.3" ShapeID="_x0000_i1043" DrawAspect="Content" ObjectID="_1462568433" r:id="rId51"/>
+          <v:shape id="_x0000_i1047" type="#_x0000_t75" style="width:11.25pt;height:18.75pt" o:ole="">
+            <v:imagedata r:id="rId37" o:title=""/>
+          </v:shape>
+          <o:OLEObject Type="Embed" ProgID="Equation.3" ShapeID="_x0000_i1047" DrawAspect="Content" ObjectID="_1462616160" r:id="rId50"/>
         </w:object>
       </w:r>
       <w:r>
@@ -1021,10 +995,10 @@
           <w:sz w:val="24"/>
         </w:rPr>
         <w:object w:dxaOrig="2799" w:dyaOrig="440">
-          <v:shape id="_x0000_i1044" type="#_x0000_t75" style="width:140.25pt;height:21.75pt" o:ole="">
-            <v:imagedata r:id="rId52" o:title=""/>
-          </v:shape>
-          <o:OLEObject Type="Embed" ProgID="Equation.3" ShapeID="_x0000_i1044" DrawAspect="Content" ObjectID="_1462568434" r:id="rId53"/>
+          <v:shape id="_x0000_i1048" type="#_x0000_t75" style="width:140.25pt;height:21.75pt" o:ole="">
+            <v:imagedata r:id="rId51" o:title=""/>
+          </v:shape>
+          <o:OLEObject Type="Embed" ProgID="Equation.3" ShapeID="_x0000_i1048" DrawAspect="Content" ObjectID="_1462616161" r:id="rId52"/>
         </w:object>
       </w:r>
       <w:r>
@@ -1040,10 +1014,10 @@
           <w:sz w:val="24"/>
         </w:rPr>
         <w:object w:dxaOrig="2700" w:dyaOrig="440">
-          <v:shape id="_x0000_i1045" type="#_x0000_t75" style="width:135pt;height:21.75pt" o:ole="">
-            <v:imagedata r:id="rId54" o:title=""/>
-          </v:shape>
-          <o:OLEObject Type="Embed" ProgID="Equation.3" ShapeID="_x0000_i1045" DrawAspect="Content" ObjectID="_1462568435" r:id="rId55"/>
+          <v:shape id="_x0000_i1049" type="#_x0000_t75" style="width:135pt;height:21.75pt" o:ole="">
+            <v:imagedata r:id="rId53" o:title=""/>
+          </v:shape>
+          <o:OLEObject Type="Embed" ProgID="Equation.3" ShapeID="_x0000_i1049" DrawAspect="Content" ObjectID="_1462616162" r:id="rId54"/>
         </w:object>
       </w:r>
       <w:r>
@@ -1056,7 +1030,7 @@
     </w:p>
     <w:p>
       <w:pPr>
-        <w:pStyle w:val="a7"/>
+        <w:pStyle w:val="ListParagraph"/>
         <w:spacing w:before="480" w:after="240" w:line="360" w:lineRule="auto"/>
         <w:ind w:left="0"/>
         <w:rPr>
@@ -1077,34 +1051,18 @@
           <w:sz w:val="24"/>
         </w:rPr>
         <w:object w:dxaOrig="220" w:dyaOrig="380">
-          <v:shape id="_x0000_i1046" type="#_x0000_t75" style="width:11.25pt;height:18.75pt" o:ole="">
-            <v:imagedata r:id="rId38" o:title=""/>
-          </v:shape>
-          <o:OLEObject Type="Embed" ProgID="Equation.3" ShapeID="_x0000_i1046" DrawAspect="Content" ObjectID="_1462568436" r:id="rId56"/>
-        </w:object>
-      </w:r>
-      <w:r>
-        <w:rPr>
-          <w:rFonts w:ascii="Times New Roman" w:hAnsi="Times New Roman" w:cs="Times New Roman"/>
-          <w:sz w:val="24"/>
-        </w:rPr>
-        <w:t xml:space="preserve"> объединяются </w:t>
-      </w:r>
-      <w:proofErr w:type="gramStart"/>
-      <w:r>
-        <w:rPr>
-          <w:rFonts w:ascii="Times New Roman" w:hAnsi="Times New Roman" w:cs="Times New Roman"/>
-          <w:sz w:val="24"/>
-        </w:rPr>
-        <w:t>в</w:t>
-      </w:r>
-      <w:proofErr w:type="gramEnd"/>
-      <w:r>
-        <w:rPr>
-          <w:rFonts w:ascii="Times New Roman" w:hAnsi="Times New Roman" w:cs="Times New Roman"/>
-          <w:sz w:val="24"/>
-        </w:rPr>
-        <w:t xml:space="preserve"> множества его предшественников </w:t>
+          <v:shape id="_x0000_i1050" type="#_x0000_t75" style="width:11.25pt;height:18.75pt" o:ole="">
+            <v:imagedata r:id="rId37" o:title=""/>
+          </v:shape>
+          <o:OLEObject Type="Embed" ProgID="Equation.3" ShapeID="_x0000_i1050" DrawAspect="Content" ObjectID="_1462616163" r:id="rId55"/>
+        </w:object>
+      </w:r>
+      <w:r>
+        <w:rPr>
+          <w:rFonts w:ascii="Times New Roman" w:hAnsi="Times New Roman" w:cs="Times New Roman"/>
+          <w:sz w:val="24"/>
+        </w:rPr>
+        <w:t xml:space="preserve"> объединяются в множества его предшественников </w:t>
       </w:r>
       <w:r>
         <w:rPr>
@@ -1112,10 +1070,10 @@
           <w:sz w:val="24"/>
         </w:rPr>
         <w:object w:dxaOrig="2920" w:dyaOrig="440">
-          <v:shape id="_x0000_i1047" type="#_x0000_t75" style="width:146.25pt;height:21.75pt" o:ole="">
-            <v:imagedata r:id="rId57" o:title=""/>
-          </v:shape>
-          <o:OLEObject Type="Embed" ProgID="Equation.3" ShapeID="_x0000_i1047" DrawAspect="Content" ObjectID="_1462568437" r:id="rId58"/>
+          <v:shape id="_x0000_i1051" type="#_x0000_t75" style="width:146.25pt;height:21.75pt" o:ole="">
+            <v:imagedata r:id="rId56" o:title=""/>
+          </v:shape>
+          <o:OLEObject Type="Embed" ProgID="Equation.3" ShapeID="_x0000_i1051" DrawAspect="Content" ObjectID="_1462616164" r:id="rId57"/>
         </w:object>
       </w:r>
       <w:r>
@@ -1131,10 +1089,10 @@
           <w:sz w:val="24"/>
         </w:rPr>
         <w:object w:dxaOrig="3000" w:dyaOrig="440">
-          <v:shape id="_x0000_i1048" type="#_x0000_t75" style="width:150pt;height:21.75pt" o:ole="">
-            <v:imagedata r:id="rId59" o:title=""/>
-          </v:shape>
-          <o:OLEObject Type="Embed" ProgID="Equation.3" ShapeID="_x0000_i1048" DrawAspect="Content" ObjectID="_1462568438" r:id="rId60"/>
+          <v:shape id="_x0000_i1052" type="#_x0000_t75" style="width:150pt;height:21.75pt" o:ole="">
+            <v:imagedata r:id="rId58" o:title=""/>
+          </v:shape>
+          <o:OLEObject Type="Embed" ProgID="Equation.3" ShapeID="_x0000_i1052" DrawAspect="Content" ObjectID="_1462616165" r:id="rId59"/>
         </w:object>
       </w:r>
       <w:r>
@@ -1147,7 +1105,7 @@
     </w:p>
     <w:p>
       <w:pPr>
-        <w:pStyle w:val="a7"/>
+        <w:pStyle w:val="ListParagraph"/>
         <w:spacing w:before="480" w:after="240" w:line="360" w:lineRule="auto"/>
         <w:ind w:left="0" w:firstLine="708"/>
         <w:rPr>
@@ -1168,10 +1126,10 @@
           <w:sz w:val="24"/>
         </w:rPr>
         <w:object w:dxaOrig="1280" w:dyaOrig="360">
-          <v:shape id="_x0000_i1062" type="#_x0000_t75" style="width:63.75pt;height:18pt" o:ole="">
-            <v:imagedata r:id="rId61" o:title=""/>
-          </v:shape>
-          <o:OLEObject Type="Embed" ProgID="Equation.3" ShapeID="_x0000_i1062" DrawAspect="Content" ObjectID="_1462568439" r:id="rId62"/>
+          <v:shape id="_x0000_i1053" type="#_x0000_t75" style="width:63.75pt;height:18pt" o:ole="">
+            <v:imagedata r:id="rId60" o:title=""/>
+          </v:shape>
+          <o:OLEObject Type="Embed" ProgID="Equation.3" ShapeID="_x0000_i1053" DrawAspect="Content" ObjectID="_1462616166" r:id="rId61"/>
         </w:object>
       </w:r>
       <w:r>
@@ -1180,101 +1138,6 @@
           <w:sz w:val="24"/>
         </w:rPr>
         <w:t xml:space="preserve">, где </w:t>
-      </w:r>
-      <w:r>
-        <w:rPr>
-          <w:rFonts w:ascii="Times New Roman" w:hAnsi="Times New Roman" w:cs="Times New Roman"/>
-          <w:sz w:val="24"/>
-        </w:rPr>
-        <w:object w:dxaOrig="620" w:dyaOrig="360">
-          <v:shape id="_x0000_i1049" type="#_x0000_t75" style="width:30.75pt;height:18pt" o:ole="">
-            <v:imagedata r:id="rId63" o:title=""/>
-          </v:shape>
-          <o:OLEObject Type="Embed" ProgID="Equation.3" ShapeID="_x0000_i1049" DrawAspect="Content" ObjectID="_1462568440" r:id="rId64"/>
-        </w:object>
-      </w:r>
-      <w:r>
-        <w:rPr>
-          <w:rFonts w:ascii="Times New Roman" w:hAnsi="Times New Roman" w:cs="Times New Roman"/>
-          <w:sz w:val="24"/>
-        </w:rPr>
-        <w:t xml:space="preserve"> - число меток в позиции </w:t>
-      </w:r>
-      <w:r>
-        <w:rPr>
-          <w:rFonts w:ascii="Times New Roman" w:hAnsi="Times New Roman" w:cs="Times New Roman"/>
-          <w:sz w:val="24"/>
-        </w:rPr>
-        <w:object w:dxaOrig="279" w:dyaOrig="360">
-          <v:shape id="_x0000_i1050" type="#_x0000_t75" style="width:14.25pt;height:18pt" o:ole="">
-            <v:imagedata r:id="rId34" o:title=""/>
-          </v:shape>
-          <o:OLEObject Type="Embed" ProgID="Equation.3" ShapeID="_x0000_i1050" DrawAspect="Content" ObjectID="_1462568441" r:id="rId65"/>
-        </w:object>
-      </w:r>
-      <w:r>
-        <w:rPr>
-          <w:rFonts w:ascii="Times New Roman" w:hAnsi="Times New Roman" w:cs="Times New Roman"/>
-          <w:sz w:val="24"/>
-        </w:rPr>
-        <w:t xml:space="preserve">. Переход </w:t>
-      </w:r>
-      <w:r>
-        <w:rPr>
-          <w:rFonts w:ascii="Times New Roman" w:hAnsi="Times New Roman" w:cs="Times New Roman"/>
-          <w:sz w:val="24"/>
-        </w:rPr>
-        <w:object w:dxaOrig="220" w:dyaOrig="380">
-          <v:shape id="_x0000_i1051" type="#_x0000_t75" style="width:11.25pt;height:18.75pt" o:ole="">
-            <v:imagedata r:id="rId38" o:title=""/>
-          </v:shape>
-          <o:OLEObject Type="Embed" ProgID="Equation.3" ShapeID="_x0000_i1051" DrawAspect="Content" ObjectID="_1462568442" r:id="rId66"/>
-        </w:object>
-      </w:r>
-      <w:r>
-        <w:rPr>
-          <w:rFonts w:ascii="Times New Roman" w:hAnsi="Times New Roman" w:cs="Times New Roman"/>
-          <w:sz w:val="24"/>
-        </w:rPr>
-        <w:t xml:space="preserve"> возбужден при маркировании </w:t>
-      </w:r>
-      <w:r>
-        <w:rPr>
-          <w:rFonts w:ascii="Times New Roman" w:hAnsi="Times New Roman" w:cs="Times New Roman"/>
-          <w:sz w:val="24"/>
-        </w:rPr>
-        <w:object w:dxaOrig="320" w:dyaOrig="260">
-          <v:shape id="_x0000_i1052" type="#_x0000_t75" style="width:15.75pt;height:12.75pt" o:ole="">
-            <v:imagedata r:id="rId67" o:title=""/>
-          </v:shape>
-          <o:OLEObject Type="Embed" ProgID="Equation.3" ShapeID="_x0000_i1052" DrawAspect="Content" ObjectID="_1462568443" r:id="rId68"/>
-        </w:object>
-      </w:r>
-      <w:r>
-        <w:rPr>
-          <w:rFonts w:ascii="Times New Roman" w:hAnsi="Times New Roman" w:cs="Times New Roman"/>
-          <w:sz w:val="24"/>
-        </w:rPr>
-        <w:t xml:space="preserve"> и может сработать, если выполняется условие </w:t>
-      </w:r>
-      <w:r>
-        <w:rPr>
-          <w:rFonts w:ascii="Times New Roman" w:hAnsi="Times New Roman" w:cs="Times New Roman"/>
-          <w:sz w:val="24"/>
-        </w:rPr>
-        <w:object w:dxaOrig="3480" w:dyaOrig="380">
-          <v:shape id="_x0000_i1053" type="#_x0000_t75" style="width:174pt;height:18.75pt" o:ole="">
-            <v:imagedata r:id="rId69" o:title=""/>
-          </v:shape>
-          <o:OLEObject Type="Embed" ProgID="Equation.3" ShapeID="_x0000_i1053" DrawAspect="Content" ObjectID="_1462568444" r:id="rId70"/>
-        </w:object>
-      </w:r>
-      <w:r>
-        <w:rPr>
-          <w:rFonts w:ascii="Times New Roman" w:hAnsi="Times New Roman" w:cs="Times New Roman"/>
-          <w:sz w:val="24"/>
-        </w:rPr>
-        <w:t xml:space="preserve">, то есть число меток </w:t>
       </w:r>
       <w:r>
         <w:rPr>
@@ -1283,9 +1146,104 @@
         </w:rPr>
         <w:object w:dxaOrig="620" w:dyaOrig="360">
           <v:shape id="_x0000_i1054" type="#_x0000_t75" style="width:30.75pt;height:18pt" o:ole="">
-            <v:imagedata r:id="rId63" o:title=""/>
-          </v:shape>
-          <o:OLEObject Type="Embed" ProgID="Equation.3" ShapeID="_x0000_i1054" DrawAspect="Content" ObjectID="_1462568445" r:id="rId71"/>
+            <v:imagedata r:id="rId62" o:title=""/>
+          </v:shape>
+          <o:OLEObject Type="Embed" ProgID="Equation.3" ShapeID="_x0000_i1054" DrawAspect="Content" ObjectID="_1462616167" r:id="rId63"/>
+        </w:object>
+      </w:r>
+      <w:r>
+        <w:rPr>
+          <w:rFonts w:ascii="Times New Roman" w:hAnsi="Times New Roman" w:cs="Times New Roman"/>
+          <w:sz w:val="24"/>
+        </w:rPr>
+        <w:t xml:space="preserve"> - число меток в позиции </w:t>
+      </w:r>
+      <w:r>
+        <w:rPr>
+          <w:rFonts w:ascii="Times New Roman" w:hAnsi="Times New Roman" w:cs="Times New Roman"/>
+          <w:sz w:val="24"/>
+        </w:rPr>
+        <w:object w:dxaOrig="279" w:dyaOrig="360">
+          <v:shape id="_x0000_i1055" type="#_x0000_t75" style="width:14.25pt;height:18pt" o:ole="">
+            <v:imagedata r:id="rId33" o:title=""/>
+          </v:shape>
+          <o:OLEObject Type="Embed" ProgID="Equation.3" ShapeID="_x0000_i1055" DrawAspect="Content" ObjectID="_1462616168" r:id="rId64"/>
+        </w:object>
+      </w:r>
+      <w:r>
+        <w:rPr>
+          <w:rFonts w:ascii="Times New Roman" w:hAnsi="Times New Roman" w:cs="Times New Roman"/>
+          <w:sz w:val="24"/>
+        </w:rPr>
+        <w:t xml:space="preserve">. Переход </w:t>
+      </w:r>
+      <w:r>
+        <w:rPr>
+          <w:rFonts w:ascii="Times New Roman" w:hAnsi="Times New Roman" w:cs="Times New Roman"/>
+          <w:sz w:val="24"/>
+        </w:rPr>
+        <w:object w:dxaOrig="220" w:dyaOrig="380">
+          <v:shape id="_x0000_i1056" type="#_x0000_t75" style="width:11.25pt;height:18.75pt" o:ole="">
+            <v:imagedata r:id="rId37" o:title=""/>
+          </v:shape>
+          <o:OLEObject Type="Embed" ProgID="Equation.3" ShapeID="_x0000_i1056" DrawAspect="Content" ObjectID="_1462616169" r:id="rId65"/>
+        </w:object>
+      </w:r>
+      <w:r>
+        <w:rPr>
+          <w:rFonts w:ascii="Times New Roman" w:hAnsi="Times New Roman" w:cs="Times New Roman"/>
+          <w:sz w:val="24"/>
+        </w:rPr>
+        <w:t xml:space="preserve"> возбужден при маркировании </w:t>
+      </w:r>
+      <w:r>
+        <w:rPr>
+          <w:rFonts w:ascii="Times New Roman" w:hAnsi="Times New Roman" w:cs="Times New Roman"/>
+          <w:sz w:val="24"/>
+        </w:rPr>
+        <w:object w:dxaOrig="320" w:dyaOrig="260">
+          <v:shape id="_x0000_i1057" type="#_x0000_t75" style="width:15.75pt;height:12.75pt" o:ole="">
+            <v:imagedata r:id="rId66" o:title=""/>
+          </v:shape>
+          <o:OLEObject Type="Embed" ProgID="Equation.3" ShapeID="_x0000_i1057" DrawAspect="Content" ObjectID="_1462616170" r:id="rId67"/>
+        </w:object>
+      </w:r>
+      <w:r>
+        <w:rPr>
+          <w:rFonts w:ascii="Times New Roman" w:hAnsi="Times New Roman" w:cs="Times New Roman"/>
+          <w:sz w:val="24"/>
+        </w:rPr>
+        <w:t xml:space="preserve"> и может сработать, если выполняется условие </w:t>
+      </w:r>
+      <w:r>
+        <w:rPr>
+          <w:rFonts w:ascii="Times New Roman" w:hAnsi="Times New Roman" w:cs="Times New Roman"/>
+          <w:sz w:val="24"/>
+        </w:rPr>
+        <w:object w:dxaOrig="3480" w:dyaOrig="380">
+          <v:shape id="_x0000_i1058" type="#_x0000_t75" style="width:174pt;height:18.75pt" o:ole="">
+            <v:imagedata r:id="rId68" o:title=""/>
+          </v:shape>
+          <o:OLEObject Type="Embed" ProgID="Equation.3" ShapeID="_x0000_i1058" DrawAspect="Content" ObjectID="_1462616171" r:id="rId69"/>
+        </w:object>
+      </w:r>
+      <w:r>
+        <w:rPr>
+          <w:rFonts w:ascii="Times New Roman" w:hAnsi="Times New Roman" w:cs="Times New Roman"/>
+          <w:sz w:val="24"/>
+        </w:rPr>
+        <w:t xml:space="preserve">, то есть число меток </w:t>
+      </w:r>
+      <w:r>
+        <w:rPr>
+          <w:rFonts w:ascii="Times New Roman" w:hAnsi="Times New Roman" w:cs="Times New Roman"/>
+          <w:sz w:val="24"/>
+        </w:rPr>
+        <w:object w:dxaOrig="620" w:dyaOrig="360">
+          <v:shape id="_x0000_i1059" type="#_x0000_t75" style="width:30.75pt;height:18pt" o:ole="">
+            <v:imagedata r:id="rId62" o:title=""/>
+          </v:shape>
+          <o:OLEObject Type="Embed" ProgID="Equation.3" ShapeID="_x0000_i1059" DrawAspect="Content" ObjectID="_1462616172" r:id="rId70"/>
         </w:object>
       </w:r>
       <w:r>
@@ -1301,10 +1259,10 @@
           <w:sz w:val="24"/>
         </w:rPr>
         <w:object w:dxaOrig="700" w:dyaOrig="380">
-          <v:shape id="_x0000_i1055" type="#_x0000_t75" style="width:35.25pt;height:18.75pt" o:ole="">
-            <v:imagedata r:id="rId72" o:title=""/>
-          </v:shape>
-          <o:OLEObject Type="Embed" ProgID="Equation.3" ShapeID="_x0000_i1055" DrawAspect="Content" ObjectID="_1462568446" r:id="rId73"/>
+          <v:shape id="_x0000_i1060" type="#_x0000_t75" style="width:35.25pt;height:18.75pt" o:ole="">
+            <v:imagedata r:id="rId71" o:title=""/>
+          </v:shape>
+          <o:OLEObject Type="Embed" ProgID="Equation.3" ShapeID="_x0000_i1060" DrawAspect="Content" ObjectID="_1462616173" r:id="rId72"/>
         </w:object>
       </w:r>
       <w:r>
@@ -1320,10 +1278,10 @@
           <w:sz w:val="24"/>
         </w:rPr>
         <w:object w:dxaOrig="2020" w:dyaOrig="380">
-          <v:shape id="_x0000_i1056" type="#_x0000_t75" style="width:101.25pt;height:18.75pt" o:ole="">
-            <v:imagedata r:id="rId74" o:title=""/>
-          </v:shape>
-          <o:OLEObject Type="Embed" ProgID="Equation.3" ShapeID="_x0000_i1056" DrawAspect="Content" ObjectID="_1462568447" r:id="rId75"/>
+          <v:shape id="_x0000_i1061" type="#_x0000_t75" style="width:101.25pt;height:18.75pt" o:ole="">
+            <v:imagedata r:id="rId73" o:title=""/>
+          </v:shape>
+          <o:OLEObject Type="Embed" ProgID="Equation.3" ShapeID="_x0000_i1061" DrawAspect="Content" ObjectID="_1462616174" r:id="rId74"/>
         </w:object>
       </w:r>
       <w:r>
@@ -1336,7 +1294,7 @@
     </w:p>
     <w:p>
       <w:pPr>
-        <w:pStyle w:val="a7"/>
+        <w:pStyle w:val="ListParagraph"/>
         <w:spacing w:before="480" w:after="240" w:line="360" w:lineRule="auto"/>
         <w:ind w:left="0"/>
         <w:rPr>
@@ -1357,10 +1315,10 @@
           <w:sz w:val="24"/>
         </w:rPr>
         <w:object w:dxaOrig="220" w:dyaOrig="380">
-          <v:shape id="_x0000_i1057" type="#_x0000_t75" style="width:11.25pt;height:18.75pt" o:ole="">
-            <v:imagedata r:id="rId38" o:title=""/>
-          </v:shape>
-          <o:OLEObject Type="Embed" ProgID="Equation.3" ShapeID="_x0000_i1057" DrawAspect="Content" ObjectID="_1462568448" r:id="rId76"/>
+          <v:shape id="_x0000_i1062" type="#_x0000_t75" style="width:11.25pt;height:18.75pt" o:ole="">
+            <v:imagedata r:id="rId37" o:title=""/>
+          </v:shape>
+          <o:OLEObject Type="Embed" ProgID="Equation.3" ShapeID="_x0000_i1062" DrawAspect="Content" ObjectID="_1462616175" r:id="rId75"/>
         </w:object>
       </w:r>
       <w:r>
@@ -1376,10 +1334,10 @@
           <w:sz w:val="24"/>
         </w:rPr>
         <w:object w:dxaOrig="1219" w:dyaOrig="380">
-          <v:shape id="_x0000_i1058" type="#_x0000_t75" style="width:60.75pt;height:18.75pt" o:ole="">
-            <v:imagedata r:id="rId77" o:title=""/>
-          </v:shape>
-          <o:OLEObject Type="Embed" ProgID="Equation.3" ShapeID="_x0000_i1058" DrawAspect="Content" ObjectID="_1462568449" r:id="rId78"/>
+          <v:shape id="_x0000_i1063" type="#_x0000_t75" style="width:60.75pt;height:18.75pt" o:ole="">
+            <v:imagedata r:id="rId76" o:title=""/>
+          </v:shape>
+          <o:OLEObject Type="Embed" ProgID="Equation.3" ShapeID="_x0000_i1063" DrawAspect="Content" ObjectID="_1462616176" r:id="rId77"/>
         </w:object>
       </w:r>
       <w:r>
@@ -1395,10 +1353,10 @@
           <w:sz w:val="24"/>
         </w:rPr>
         <w:object w:dxaOrig="880" w:dyaOrig="380">
-          <v:shape id="_x0000_i1059" type="#_x0000_t75" style="width:44.25pt;height:18.75pt" o:ole="">
-            <v:imagedata r:id="rId79" o:title=""/>
-          </v:shape>
-          <o:OLEObject Type="Embed" ProgID="Equation.3" ShapeID="_x0000_i1059" DrawAspect="Content" ObjectID="_1462568450" r:id="rId80"/>
+          <v:shape id="_x0000_i1064" type="#_x0000_t75" style="width:44.25pt;height:18.75pt" o:ole="">
+            <v:imagedata r:id="rId78" o:title=""/>
+          </v:shape>
+          <o:OLEObject Type="Embed" ProgID="Equation.3" ShapeID="_x0000_i1064" DrawAspect="Content" ObjectID="_1462616177" r:id="rId79"/>
         </w:object>
       </w:r>
       <w:r>
@@ -1414,10 +1372,10 @@
           <w:sz w:val="24"/>
         </w:rPr>
         <w:object w:dxaOrig="840" w:dyaOrig="380">
-          <v:shape id="_x0000_i1060" type="#_x0000_t75" style="width:42pt;height:18.75pt" o:ole="">
-            <v:imagedata r:id="rId81" o:title=""/>
-          </v:shape>
-          <o:OLEObject Type="Embed" ProgID="Equation.3" ShapeID="_x0000_i1060" DrawAspect="Content" ObjectID="_1462568451" r:id="rId82"/>
+          <v:shape id="_x0000_i1065" type="#_x0000_t75" style="width:42pt;height:18.75pt" o:ole="">
+            <v:imagedata r:id="rId80" o:title=""/>
+          </v:shape>
+          <o:OLEObject Type="Embed" ProgID="Equation.3" ShapeID="_x0000_i1065" DrawAspect="Content" ObjectID="_1462616178" r:id="rId81"/>
         </w:object>
       </w:r>
       <w:r>
@@ -1433,10 +1391,10 @@
           <w:sz w:val="24"/>
         </w:rPr>
         <w:object w:dxaOrig="859" w:dyaOrig="380">
-          <v:shape id="_x0000_i1061" type="#_x0000_t75" style="width:42.75pt;height:18.75pt" o:ole="">
-            <v:imagedata r:id="rId83" o:title=""/>
-          </v:shape>
-          <o:OLEObject Type="Embed" ProgID="Equation.3" ShapeID="_x0000_i1061" DrawAspect="Content" ObjectID="_1462568452" r:id="rId84"/>
+          <v:shape id="_x0000_i1066" type="#_x0000_t75" style="width:42.75pt;height:18.75pt" o:ole="">
+            <v:imagedata r:id="rId82" o:title=""/>
+          </v:shape>
+          <o:OLEObject Type="Embed" ProgID="Equation.3" ShapeID="_x0000_i1066" DrawAspect="Content" ObjectID="_1462616179" r:id="rId83"/>
         </w:object>
       </w:r>
       <w:r>
@@ -1449,7 +1407,7 @@
     </w:p>
     <w:p>
       <w:pPr>
-        <w:pStyle w:val="a7"/>
+        <w:pStyle w:val="ListParagraph"/>
         <w:spacing w:before="480" w:after="240" w:line="360" w:lineRule="auto"/>
         <w:ind w:left="0"/>
         <w:jc w:val="both"/>
@@ -1461,7 +1419,7 @@
     </w:p>
     <w:p>
       <w:pPr>
-        <w:pStyle w:val="a7"/>
+        <w:pStyle w:val="ListParagraph"/>
         <w:spacing w:before="480" w:after="240" w:line="360" w:lineRule="auto"/>
         <w:ind w:left="0" w:firstLine="708"/>
         <w:contextualSpacing w:val="0"/>
@@ -1510,7 +1468,7 @@
     </w:p>
     <w:p>
       <w:pPr>
-        <w:pStyle w:val="a7"/>
+        <w:pStyle w:val="ListParagraph"/>
         <w:spacing w:before="480" w:after="240" w:line="360" w:lineRule="auto"/>
         <w:ind w:left="0"/>
         <w:contextualSpacing w:val="0"/>
@@ -1586,7 +1544,7 @@
     </w:p>
     <w:p>
       <w:pPr>
-        <w:pStyle w:val="a7"/>
+        <w:pStyle w:val="ListParagraph"/>
         <w:spacing w:before="480" w:after="240" w:line="360" w:lineRule="auto"/>
         <w:ind w:left="0"/>
         <w:contextualSpacing w:val="0"/>
@@ -1594,43 +1552,36 @@
         <w:rPr>
           <w:rFonts w:ascii="Times New Roman" w:hAnsi="Times New Roman" w:cs="Times New Roman"/>
           <w:sz w:val="24"/>
+        </w:rPr>
+      </w:pPr>
+      <w:r>
+        <w:rPr>
+          <w:rFonts w:ascii="Times New Roman" w:hAnsi="Times New Roman" w:cs="Times New Roman"/>
+          <w:sz w:val="24"/>
+        </w:rPr>
+        <w:tab/>
+      </w:r>
+      <w:r>
+        <w:rPr>
+          <w:rFonts w:ascii="Times New Roman" w:hAnsi="Times New Roman" w:cs="Times New Roman"/>
+          <w:color w:val="FF0000"/>
+          <w:sz w:val="24"/>
           <w:lang w:val="en-US"/>
         </w:rPr>
-      </w:pPr>
-      <w:r>
-        <w:rPr>
-          <w:rFonts w:ascii="Times New Roman" w:hAnsi="Times New Roman" w:cs="Times New Roman"/>
-          <w:sz w:val="24"/>
-        </w:rPr>
-        <w:tab/>
-      </w:r>
-      <w:r>
-        <w:rPr>
-          <w:rFonts w:ascii="Times New Roman" w:hAnsi="Times New Roman" w:cs="Times New Roman"/>
-          <w:sz w:val="24"/>
-          <w:lang w:val="en-US"/>
-        </w:rPr>
-        <w:t>TODO: [</w:t>
-      </w:r>
-      <w:r>
-        <w:rPr>
-          <w:rFonts w:ascii="Times New Roman" w:hAnsi="Times New Roman" w:cs="Times New Roman"/>
-          <w:sz w:val="24"/>
-        </w:rPr>
-        <w:t>новая формула</w:t>
-      </w:r>
-      <w:r>
-        <w:rPr>
-          <w:rFonts w:ascii="Times New Roman" w:hAnsi="Times New Roman" w:cs="Times New Roman"/>
-          <w:sz w:val="24"/>
-          <w:lang w:val="en-US"/>
-        </w:rPr>
-        <w:t>]</w:t>
-      </w:r>
-    </w:p>
-    <w:p>
-      <w:pPr>
-        <w:pStyle w:val="a7"/>
+        <w:t>TODO</w:t>
+      </w:r>
+      <w:r>
+        <w:rPr>
+          <w:rFonts w:ascii="Times New Roman" w:hAnsi="Times New Roman" w:cs="Times New Roman"/>
+          <w:color w:val="FF0000"/>
+          <w:sz w:val="24"/>
+        </w:rPr>
+        <w:t>: [новая формула]</w:t>
+      </w:r>
+    </w:p>
+    <w:p>
+      <w:pPr>
+        <w:pStyle w:val="ListParagraph"/>
         <w:spacing w:before="480" w:after="240" w:line="360" w:lineRule="auto"/>
         <w:ind w:left="0"/>
         <w:contextualSpacing w:val="0"/>
@@ -1671,51 +1622,38 @@
     </w:p>
     <w:p>
       <w:pPr>
-        <w:pStyle w:val="a7"/>
+        <w:pStyle w:val="ListParagraph"/>
         <w:spacing w:before="480" w:after="240" w:line="360" w:lineRule="auto"/>
         <w:ind w:left="0" w:firstLine="708"/>
         <w:contextualSpacing w:val="0"/>
         <w:jc w:val="both"/>
         <w:rPr>
           <w:rFonts w:ascii="Times New Roman" w:hAnsi="Times New Roman" w:cs="Times New Roman"/>
-          <w:sz w:val="24"/>
-        </w:rPr>
-      </w:pPr>
-      <w:r>
-        <w:rPr>
-          <w:rFonts w:ascii="Times New Roman" w:hAnsi="Times New Roman" w:cs="Times New Roman"/>
+          <w:color w:val="FF0000"/>
+          <w:sz w:val="24"/>
+        </w:rPr>
+      </w:pPr>
+      <w:r>
+        <w:rPr>
+          <w:rFonts w:ascii="Times New Roman" w:hAnsi="Times New Roman" w:cs="Times New Roman"/>
+          <w:color w:val="FF0000"/>
           <w:sz w:val="24"/>
           <w:lang w:val="en-US"/>
         </w:rPr>
-        <w:t xml:space="preserve">TODO: </w:t>
-      </w:r>
-      <w:r>
-        <w:rPr>
-          <w:rFonts w:ascii="Times New Roman" w:hAnsi="Times New Roman" w:cs="Times New Roman"/>
-          <w:sz w:val="24"/>
-          <w:lang w:val="en-US"/>
-        </w:rPr>
-        <w:t>[</w:t>
-      </w:r>
-      <w:r>
-        <w:rPr>
-          <w:rFonts w:ascii="Times New Roman" w:hAnsi="Times New Roman" w:cs="Times New Roman"/>
-          <w:sz w:val="24"/>
-        </w:rPr>
-        <w:t>новая формула</w:t>
-      </w:r>
-      <w:r>
-        <w:rPr>
-          <w:rFonts w:ascii="Times New Roman" w:hAnsi="Times New Roman" w:cs="Times New Roman"/>
-          <w:sz w:val="24"/>
-          <w:lang w:val="en-US"/>
-        </w:rPr>
-        <w:t>]</w:t>
-      </w:r>
-    </w:p>
-    <w:p>
-      <w:pPr>
-        <w:pStyle w:val="a7"/>
+        <w:t>TODO</w:t>
+      </w:r>
+      <w:r>
+        <w:rPr>
+          <w:rFonts w:ascii="Times New Roman" w:hAnsi="Times New Roman" w:cs="Times New Roman"/>
+          <w:color w:val="FF0000"/>
+          <w:sz w:val="24"/>
+        </w:rPr>
+        <w:t>: [новая формула]</w:t>
+      </w:r>
+    </w:p>
+    <w:p>
+      <w:pPr>
+        <w:pStyle w:val="ListParagraph"/>
         <w:spacing w:before="480" w:after="240" w:line="360" w:lineRule="auto"/>
         <w:ind w:left="0"/>
         <w:contextualSpacing w:val="0"/>
@@ -1791,7 +1729,7 @@
     </w:p>
     <w:p>
       <w:pPr>
-        <w:pStyle w:val="a7"/>
+        <w:pStyle w:val="ListParagraph"/>
         <w:spacing w:before="480" w:after="240" w:line="360" w:lineRule="auto"/>
         <w:ind w:left="0"/>
         <w:contextualSpacing w:val="0"/>
@@ -1807,62 +1745,26 @@
           <w:sz w:val="24"/>
         </w:rPr>
         <w:tab/>
-        <w:t>Как результат – модель системы не предусматривает определенное множество сценариев работы. А предсказать хотя бы примерные последствия этих сценариев невозможно из-за сложности модели.</w:t>
-      </w:r>
-      <w:bookmarkStart w:id="0" w:name="_GoBack"/>
-      <w:bookmarkEnd w:id="0"/>
-    </w:p>
-    <w:p>
-      <w:pPr>
-        <w:pStyle w:val="a7"/>
-        <w:spacing w:before="480" w:after="240" w:line="360" w:lineRule="auto"/>
-        <w:ind w:left="0"/>
-        <w:jc w:val="both"/>
-        <w:rPr>
-          <w:rFonts w:ascii="Times New Roman" w:hAnsi="Times New Roman" w:cs="Times New Roman"/>
-          <w:sz w:val="24"/>
-        </w:rPr>
-      </w:pPr>
-    </w:p>
-    <w:p>
-      <w:pPr>
-        <w:pStyle w:val="a7"/>
-        <w:spacing w:before="480" w:after="240" w:line="360" w:lineRule="auto"/>
-        <w:ind w:left="360"/>
-        <w:jc w:val="both"/>
-        <w:rPr>
-          <w:rFonts w:ascii="Times New Roman" w:hAnsi="Times New Roman" w:cs="Times New Roman"/>
-          <w:sz w:val="24"/>
-        </w:rPr>
-      </w:pPr>
-    </w:p>
-    <w:p>
-      <w:pPr>
-        <w:pStyle w:val="a7"/>
-        <w:spacing w:before="480" w:after="240" w:line="360" w:lineRule="auto"/>
-        <w:ind w:left="360"/>
-        <w:jc w:val="both"/>
-        <w:rPr>
-          <w:rFonts w:ascii="Times New Roman" w:hAnsi="Times New Roman" w:cs="Times New Roman"/>
-          <w:sz w:val="24"/>
-        </w:rPr>
-      </w:pPr>
-    </w:p>
-    <w:p>
-      <w:pPr>
-        <w:pStyle w:val="a7"/>
-        <w:spacing w:before="480" w:after="240" w:line="360" w:lineRule="auto"/>
-        <w:ind w:left="360"/>
-        <w:jc w:val="both"/>
-        <w:rPr>
-          <w:rFonts w:ascii="Times New Roman" w:hAnsi="Times New Roman" w:cs="Times New Roman"/>
-          <w:sz w:val="24"/>
-        </w:rPr>
-      </w:pPr>
-    </w:p>
-    <w:p>
-      <w:pPr>
-        <w:pStyle w:val="a7"/>
+        <w:t xml:space="preserve">Как результат – модель системы не предусматривает определенное множество сценариев работы. </w:t>
+      </w:r>
+      <w:r>
+        <w:rPr>
+          <w:rFonts w:ascii="Times New Roman" w:hAnsi="Times New Roman" w:cs="Times New Roman"/>
+          <w:sz w:val="24"/>
+        </w:rPr>
+        <w:t>И без проведения специальных исследований,</w:t>
+      </w:r>
+      <w:r>
+        <w:rPr>
+          <w:rFonts w:ascii="Times New Roman" w:hAnsi="Times New Roman" w:cs="Times New Roman"/>
+          <w:sz w:val="24"/>
+        </w:rPr>
+        <w:t xml:space="preserve"> предсказать хотя бы примерные последствия этих сценариев невозможно из-за сложности модели.</w:t>
+      </w:r>
+    </w:p>
+    <w:p>
+      <w:pPr>
+        <w:pStyle w:val="ListParagraph"/>
         <w:numPr>
           <w:ilvl w:val="1"/>
           <w:numId w:val="1"/>
@@ -1871,21 +1773,1033 @@
         <w:jc w:val="both"/>
         <w:rPr>
           <w:rFonts w:ascii="Times New Roman" w:hAnsi="Times New Roman" w:cs="Times New Roman"/>
-          <w:sz w:val="24"/>
-        </w:rPr>
-      </w:pPr>
-      <w:r>
-        <w:rPr>
-          <w:rFonts w:ascii="Times New Roman" w:hAnsi="Times New Roman" w:cs="Times New Roman"/>
           <w:b/>
           <w:sz w:val="24"/>
-        </w:rPr>
-        <w:t>Математическая модель анализа</w:t>
-      </w:r>
-    </w:p>
-    <w:p>
-      <w:pPr>
-        <w:spacing w:before="480" w:after="240" w:line="240" w:lineRule="auto"/>
+          <w:lang w:val="en-US"/>
+        </w:rPr>
+      </w:pPr>
+      <w:r>
+        <w:rPr>
+          <w:rFonts w:ascii="Times New Roman" w:hAnsi="Times New Roman" w:cs="Times New Roman"/>
+          <w:b/>
+          <w:sz w:val="24"/>
+        </w:rPr>
+        <w:lastRenderedPageBreak/>
+        <w:t xml:space="preserve"> Математическая модель процедуры анализа</w:t>
+      </w:r>
+    </w:p>
+    <w:p>
+      <w:pPr>
+        <w:pStyle w:val="ListParagraph"/>
+        <w:spacing w:before="480" w:after="240" w:line="360" w:lineRule="auto"/>
+        <w:ind w:left="502"/>
+        <w:jc w:val="both"/>
+        <w:rPr>
+          <w:rFonts w:ascii="Times New Roman" w:hAnsi="Times New Roman" w:cs="Times New Roman"/>
+          <w:b/>
+          <w:sz w:val="24"/>
+        </w:rPr>
+      </w:pPr>
+    </w:p>
+    <w:p>
+      <w:pPr>
+        <w:pStyle w:val="ListParagraph"/>
+        <w:spacing w:before="480" w:after="240" w:line="360" w:lineRule="auto"/>
+        <w:ind w:left="0"/>
+        <w:contextualSpacing w:val="0"/>
+        <w:jc w:val="both"/>
+        <w:rPr>
+          <w:rFonts w:ascii="Times New Roman" w:hAnsi="Times New Roman" w:cs="Times New Roman"/>
+          <w:sz w:val="24"/>
+        </w:rPr>
+      </w:pPr>
+      <w:r>
+        <w:rPr>
+          <w:rFonts w:ascii="Times New Roman" w:hAnsi="Times New Roman" w:cs="Times New Roman"/>
+          <w:sz w:val="24"/>
+        </w:rPr>
+        <w:tab/>
+        <w:t>Анализ</w:t>
+      </w:r>
+      <w:r>
+        <w:rPr>
+          <w:rFonts w:ascii="Times New Roman" w:hAnsi="Times New Roman" w:cs="Times New Roman"/>
+          <w:sz w:val="24"/>
+        </w:rPr>
+        <w:t xml:space="preserve"> цветных сетей Петри в условиях изменения свойств модели вне заданных переделов</w:t>
+      </w:r>
+      <w:r>
+        <w:rPr>
+          <w:rFonts w:ascii="Times New Roman" w:hAnsi="Times New Roman" w:cs="Times New Roman"/>
+          <w:sz w:val="24"/>
+        </w:rPr>
+        <w:t xml:space="preserve"> опирается на допущение, что не весь диапазон возможных значений параметров сети был учтен при разработке модели. Так как Сеть Петри определяется пятеркой </w:t>
+      </w:r>
+      <w:r>
+        <w:rPr>
+          <w:rFonts w:ascii="Times New Roman" w:hAnsi="Times New Roman" w:cs="Times New Roman"/>
+          <w:sz w:val="24"/>
+          <w:lang w:val="en-US"/>
+        </w:rPr>
+        <w:t>N</w:t>
+      </w:r>
+      <w:r>
+        <w:rPr>
+          <w:rFonts w:ascii="Times New Roman" w:hAnsi="Times New Roman" w:cs="Times New Roman"/>
+          <w:sz w:val="24"/>
+        </w:rPr>
+        <w:t xml:space="preserve"> = {</w:t>
+      </w:r>
+      <w:r>
+        <w:rPr>
+          <w:rFonts w:ascii="Times New Roman" w:hAnsi="Times New Roman" w:cs="Times New Roman"/>
+          <w:sz w:val="24"/>
+          <w:lang w:val="en-US"/>
+        </w:rPr>
+        <w:t>P</w:t>
+      </w:r>
+      <w:r>
+        <w:rPr>
+          <w:rFonts w:ascii="Times New Roman" w:hAnsi="Times New Roman" w:cs="Times New Roman"/>
+          <w:sz w:val="24"/>
+        </w:rPr>
+        <w:t>,</w:t>
+      </w:r>
+      <w:r>
+        <w:rPr>
+          <w:rFonts w:ascii="Times New Roman" w:hAnsi="Times New Roman" w:cs="Times New Roman"/>
+          <w:sz w:val="24"/>
+          <w:lang w:val="en-US"/>
+        </w:rPr>
+        <w:t>T</w:t>
+      </w:r>
+      <w:r>
+        <w:rPr>
+          <w:rFonts w:ascii="Times New Roman" w:hAnsi="Times New Roman" w:cs="Times New Roman"/>
+          <w:sz w:val="24"/>
+        </w:rPr>
+        <w:t>,</w:t>
+      </w:r>
+      <w:r>
+        <w:rPr>
+          <w:rFonts w:ascii="Times New Roman" w:hAnsi="Times New Roman" w:cs="Times New Roman"/>
+          <w:sz w:val="24"/>
+          <w:lang w:val="en-US"/>
+        </w:rPr>
+        <w:t>J</w:t>
+      </w:r>
+      <w:r>
+        <w:rPr>
+          <w:rFonts w:ascii="Times New Roman" w:hAnsi="Times New Roman" w:cs="Times New Roman"/>
+          <w:sz w:val="24"/>
+        </w:rPr>
+        <w:t>,</w:t>
+      </w:r>
+      <w:r>
+        <w:rPr>
+          <w:rFonts w:ascii="Times New Roman" w:hAnsi="Times New Roman" w:cs="Times New Roman"/>
+          <w:sz w:val="24"/>
+          <w:lang w:val="en-US"/>
+        </w:rPr>
+        <w:t>O</w:t>
+      </w:r>
+      <w:r>
+        <w:rPr>
+          <w:rFonts w:ascii="Times New Roman" w:hAnsi="Times New Roman" w:cs="Times New Roman"/>
+          <w:sz w:val="24"/>
+        </w:rPr>
+        <w:t>,</w:t>
+      </w:r>
+      <w:r>
+        <w:rPr>
+          <w:rFonts w:ascii="Times New Roman" w:hAnsi="Times New Roman" w:cs="Times New Roman"/>
+          <w:sz w:val="24"/>
+          <w:lang w:val="en-US"/>
+        </w:rPr>
+        <w:t>M</w:t>
+      </w:r>
+      <w:r>
+        <w:rPr>
+          <w:rFonts w:ascii="Times New Roman" w:hAnsi="Times New Roman" w:cs="Times New Roman"/>
+          <w:sz w:val="24"/>
+        </w:rPr>
+        <w:t xml:space="preserve">} </w:t>
+      </w:r>
+      <w:r>
+        <w:rPr>
+          <w:rFonts w:ascii="Times New Roman" w:hAnsi="Times New Roman" w:cs="Times New Roman"/>
+          <w:sz w:val="24"/>
+        </w:rPr>
+        <w:t>– поэтому изменения параметров можно разделить на пять групп:</w:t>
+      </w:r>
+    </w:p>
+    <w:p>
+      <w:pPr>
+        <w:pStyle w:val="ListParagraph"/>
+        <w:spacing w:before="480" w:after="240" w:line="360" w:lineRule="auto"/>
+        <w:ind w:left="0"/>
+        <w:contextualSpacing w:val="0"/>
+        <w:jc w:val="both"/>
+        <w:rPr>
+          <w:rFonts w:ascii="Times New Roman" w:hAnsi="Times New Roman" w:cs="Times New Roman"/>
+          <w:sz w:val="24"/>
+        </w:rPr>
+      </w:pPr>
+      <w:r>
+        <w:rPr>
+          <w:rFonts w:ascii="Times New Roman" w:hAnsi="Times New Roman" w:cs="Times New Roman"/>
+          <w:sz w:val="24"/>
+        </w:rPr>
+        <w:t>1. изменение параметров позиций</w:t>
+      </w:r>
+      <w:r>
+        <w:rPr>
+          <w:rFonts w:ascii="Times New Roman" w:hAnsi="Times New Roman" w:cs="Times New Roman"/>
+          <w:sz w:val="24"/>
+        </w:rPr>
+        <w:t>.</w:t>
+      </w:r>
+      <w:r>
+        <w:t xml:space="preserve"> </w:t>
+      </w:r>
+      <w:r>
+        <w:rPr>
+          <w:rFonts w:ascii="Times New Roman" w:hAnsi="Times New Roman" w:cs="Times New Roman"/>
+          <w:color w:val="FF0000"/>
+          <w:sz w:val="24"/>
+        </w:rPr>
+        <w:t>TODO: [новая формула]</w:t>
+      </w:r>
+    </w:p>
+    <w:p>
+      <w:pPr>
+        <w:pStyle w:val="ListParagraph"/>
+        <w:spacing w:before="480" w:after="240" w:line="360" w:lineRule="auto"/>
+        <w:ind w:left="0"/>
+        <w:contextualSpacing w:val="0"/>
+        <w:jc w:val="both"/>
+        <w:rPr>
+          <w:rFonts w:ascii="Times New Roman" w:hAnsi="Times New Roman" w:cs="Times New Roman"/>
+          <w:sz w:val="24"/>
+        </w:rPr>
+      </w:pPr>
+      <w:r>
+        <w:rPr>
+          <w:rFonts w:ascii="Times New Roman" w:hAnsi="Times New Roman" w:cs="Times New Roman"/>
+          <w:sz w:val="24"/>
+        </w:rPr>
+        <w:t>2. изменение параметров переходов</w:t>
+      </w:r>
+      <w:r>
+        <w:rPr>
+          <w:rFonts w:ascii="Times New Roman" w:hAnsi="Times New Roman" w:cs="Times New Roman"/>
+          <w:sz w:val="24"/>
+        </w:rPr>
+        <w:t>.</w:t>
+      </w:r>
+      <w:r>
+        <w:rPr>
+          <w:rFonts w:ascii="Times New Roman" w:hAnsi="Times New Roman" w:cs="Times New Roman"/>
+          <w:sz w:val="24"/>
+        </w:rPr>
+        <w:t xml:space="preserve"> </w:t>
+      </w:r>
+      <w:r>
+        <w:rPr>
+          <w:rFonts w:ascii="Times New Roman" w:hAnsi="Times New Roman" w:cs="Times New Roman"/>
+          <w:color w:val="FF0000"/>
+          <w:sz w:val="24"/>
+        </w:rPr>
+        <w:t>TODO: [новая формула]</w:t>
+      </w:r>
+    </w:p>
+    <w:p>
+      <w:pPr>
+        <w:pStyle w:val="ListParagraph"/>
+        <w:spacing w:before="480" w:after="240" w:line="360" w:lineRule="auto"/>
+        <w:ind w:left="0"/>
+        <w:contextualSpacing w:val="0"/>
+        <w:jc w:val="both"/>
+        <w:rPr>
+          <w:rFonts w:ascii="Times New Roman" w:hAnsi="Times New Roman" w:cs="Times New Roman"/>
+          <w:sz w:val="24"/>
+        </w:rPr>
+      </w:pPr>
+      <w:r>
+        <w:rPr>
+          <w:rFonts w:ascii="Times New Roman" w:hAnsi="Times New Roman" w:cs="Times New Roman"/>
+          <w:sz w:val="24"/>
+        </w:rPr>
+        <w:t>3. изменение параметров функций следования</w:t>
+      </w:r>
+      <w:r>
+        <w:rPr>
+          <w:rFonts w:ascii="Times New Roman" w:hAnsi="Times New Roman" w:cs="Times New Roman"/>
+          <w:sz w:val="24"/>
+        </w:rPr>
+        <w:t>.</w:t>
+      </w:r>
+      <w:r>
+        <w:rPr>
+          <w:rFonts w:ascii="Times New Roman" w:hAnsi="Times New Roman" w:cs="Times New Roman"/>
+          <w:sz w:val="24"/>
+        </w:rPr>
+        <w:t xml:space="preserve"> </w:t>
+      </w:r>
+      <w:r>
+        <w:rPr>
+          <w:rFonts w:ascii="Times New Roman" w:hAnsi="Times New Roman" w:cs="Times New Roman"/>
+          <w:color w:val="FF0000"/>
+          <w:sz w:val="24"/>
+        </w:rPr>
+        <w:t>TODO: [новая формула]</w:t>
+      </w:r>
+    </w:p>
+    <w:p>
+      <w:pPr>
+        <w:pStyle w:val="ListParagraph"/>
+        <w:spacing w:before="480" w:after="240" w:line="360" w:lineRule="auto"/>
+        <w:ind w:left="0"/>
+        <w:contextualSpacing w:val="0"/>
+        <w:jc w:val="both"/>
+        <w:rPr>
+          <w:rFonts w:ascii="Times New Roman" w:hAnsi="Times New Roman" w:cs="Times New Roman"/>
+          <w:sz w:val="24"/>
+        </w:rPr>
+      </w:pPr>
+      <w:r>
+        <w:rPr>
+          <w:rFonts w:ascii="Times New Roman" w:hAnsi="Times New Roman" w:cs="Times New Roman"/>
+          <w:sz w:val="24"/>
+        </w:rPr>
+        <w:t>4. изменение пар</w:t>
+      </w:r>
+      <w:r>
+        <w:rPr>
+          <w:rFonts w:ascii="Times New Roman" w:hAnsi="Times New Roman" w:cs="Times New Roman"/>
+          <w:sz w:val="24"/>
+        </w:rPr>
+        <w:t>аметров функций предшествования.</w:t>
+      </w:r>
+      <w:r>
+        <w:rPr>
+          <w:rFonts w:ascii="Times New Roman" w:hAnsi="Times New Roman" w:cs="Times New Roman"/>
+          <w:sz w:val="24"/>
+        </w:rPr>
+        <w:t xml:space="preserve"> </w:t>
+      </w:r>
+      <w:r>
+        <w:rPr>
+          <w:rFonts w:ascii="Times New Roman" w:hAnsi="Times New Roman" w:cs="Times New Roman"/>
+          <w:color w:val="FF0000"/>
+          <w:sz w:val="24"/>
+        </w:rPr>
+        <w:t>TODO: [новая формула]</w:t>
+      </w:r>
+    </w:p>
+    <w:p>
+      <w:pPr>
+        <w:pStyle w:val="ListParagraph"/>
+        <w:spacing w:before="480" w:after="240" w:line="360" w:lineRule="auto"/>
+        <w:ind w:left="0"/>
+        <w:contextualSpacing w:val="0"/>
+        <w:jc w:val="both"/>
+        <w:rPr>
+          <w:rFonts w:ascii="Times New Roman" w:hAnsi="Times New Roman" w:cs="Times New Roman"/>
+          <w:sz w:val="24"/>
+        </w:rPr>
+      </w:pPr>
+      <w:r>
+        <w:rPr>
+          <w:rFonts w:ascii="Times New Roman" w:hAnsi="Times New Roman" w:cs="Times New Roman"/>
+          <w:sz w:val="24"/>
+        </w:rPr>
+        <w:t>5. изменение параметров маркирования сети</w:t>
+      </w:r>
+      <w:r>
+        <w:rPr>
+          <w:rFonts w:ascii="Times New Roman" w:hAnsi="Times New Roman" w:cs="Times New Roman"/>
+          <w:sz w:val="24"/>
+        </w:rPr>
+        <w:t>.</w:t>
+      </w:r>
+      <w:r>
+        <w:rPr>
+          <w:rFonts w:ascii="Times New Roman" w:hAnsi="Times New Roman" w:cs="Times New Roman"/>
+          <w:sz w:val="24"/>
+        </w:rPr>
+        <w:t xml:space="preserve"> </w:t>
+      </w:r>
+      <w:r>
+        <w:rPr>
+          <w:rFonts w:ascii="Times New Roman" w:hAnsi="Times New Roman" w:cs="Times New Roman"/>
+          <w:color w:val="FF0000"/>
+          <w:sz w:val="24"/>
+        </w:rPr>
+        <w:t>TODO: [новая формула]</w:t>
+      </w:r>
+    </w:p>
+    <w:p>
+      <w:pPr>
+        <w:pStyle w:val="ListParagraph"/>
+        <w:spacing w:before="480" w:after="240" w:line="360" w:lineRule="auto"/>
+        <w:ind w:left="0"/>
+        <w:contextualSpacing w:val="0"/>
+        <w:jc w:val="both"/>
+        <w:rPr>
+          <w:rFonts w:ascii="Times New Roman" w:hAnsi="Times New Roman" w:cs="Times New Roman"/>
+          <w:sz w:val="24"/>
+        </w:rPr>
+      </w:pPr>
+      <w:r>
+        <w:rPr>
+          <w:rFonts w:ascii="Times New Roman" w:hAnsi="Times New Roman" w:cs="Times New Roman"/>
+          <w:sz w:val="24"/>
+        </w:rPr>
+        <w:tab/>
+        <w:t xml:space="preserve">Отдельно можно отметить изменение параметров из нескольких указанных групп одновременно при заданных зависимостях между ними.  </w:t>
+      </w:r>
+      <w:r>
+        <w:rPr>
+          <w:rFonts w:ascii="Times New Roman" w:hAnsi="Times New Roman" w:cs="Times New Roman"/>
+          <w:sz w:val="24"/>
+        </w:rPr>
+        <w:t xml:space="preserve">Для этого введем обозначение функций от функций изменения. </w:t>
+      </w:r>
+      <w:r>
+        <w:rPr>
+          <w:rFonts w:ascii="Times New Roman" w:hAnsi="Times New Roman" w:cs="Times New Roman"/>
+          <w:color w:val="FF0000"/>
+          <w:sz w:val="24"/>
+        </w:rPr>
+        <w:t>TODO: [новая формула]</w:t>
+      </w:r>
+    </w:p>
+    <w:p>
+      <w:pPr>
+        <w:pStyle w:val="ListParagraph"/>
+        <w:spacing w:before="480" w:after="240" w:line="360" w:lineRule="auto"/>
+        <w:ind w:left="0"/>
+        <w:contextualSpacing w:val="0"/>
+        <w:jc w:val="both"/>
+        <w:rPr>
+          <w:rFonts w:ascii="Times New Roman" w:hAnsi="Times New Roman" w:cs="Times New Roman"/>
+          <w:sz w:val="24"/>
+        </w:rPr>
+      </w:pPr>
+      <w:r>
+        <w:rPr>
+          <w:rFonts w:ascii="Times New Roman" w:hAnsi="Times New Roman" w:cs="Times New Roman"/>
+          <w:sz w:val="24"/>
+        </w:rPr>
+        <w:tab/>
+        <w:t xml:space="preserve">Каждый из вариантов изменения параметров сети может быть применен как перед началом выполнения модели, так и в процессе ее работы. Динамическое изменение параметров вводит еще одну переменную в функции изменения – время (в самом простом случае это шаг выполнения сети Петри). Для возможности указания нескольких шагов или диапазона шагов, на которых нужно применить изменение, параметр «время» можно предствлять множеством целых чисел. </w:t>
+      </w:r>
+      <w:r>
+        <w:rPr>
+          <w:rFonts w:ascii="Times New Roman" w:hAnsi="Times New Roman" w:cs="Times New Roman"/>
+          <w:color w:val="FF0000"/>
+          <w:sz w:val="24"/>
+        </w:rPr>
+        <w:t>TODO: [новая формула]</w:t>
+      </w:r>
+    </w:p>
+    <w:p>
+      <w:pPr>
+        <w:pStyle w:val="ListParagraph"/>
+        <w:spacing w:before="480" w:after="240" w:line="360" w:lineRule="auto"/>
+        <w:ind w:left="0"/>
+        <w:contextualSpacing w:val="0"/>
+        <w:jc w:val="both"/>
+        <w:rPr>
+          <w:rFonts w:ascii="Times New Roman" w:hAnsi="Times New Roman" w:cs="Times New Roman"/>
+          <w:sz w:val="24"/>
+        </w:rPr>
+      </w:pPr>
+      <w:r>
+        <w:rPr>
+          <w:rFonts w:ascii="Times New Roman" w:hAnsi="Times New Roman" w:cs="Times New Roman"/>
+          <w:sz w:val="24"/>
+        </w:rPr>
+        <w:tab/>
+        <w:t xml:space="preserve">Введем формальный оператор применения функций изменения для сети петри следующим образом. </w:t>
+      </w:r>
+      <w:r>
+        <w:rPr>
+          <w:rFonts w:ascii="Times New Roman" w:hAnsi="Times New Roman" w:cs="Times New Roman"/>
+          <w:color w:val="FF0000"/>
+          <w:sz w:val="24"/>
+        </w:rPr>
+        <w:t>TODO: [новая формула]</w:t>
+      </w:r>
+    </w:p>
+    <w:p>
+      <w:pPr>
+        <w:pStyle w:val="ListParagraph"/>
+        <w:spacing w:before="480" w:after="240" w:line="360" w:lineRule="auto"/>
+        <w:ind w:left="0" w:firstLine="709"/>
+        <w:contextualSpacing w:val="0"/>
+        <w:jc w:val="both"/>
+        <w:rPr>
+          <w:rFonts w:ascii="Times New Roman" w:hAnsi="Times New Roman" w:cs="Times New Roman"/>
+          <w:sz w:val="24"/>
+        </w:rPr>
+      </w:pPr>
+      <w:r>
+        <w:rPr>
+          <w:rFonts w:ascii="Times New Roman" w:hAnsi="Times New Roman" w:cs="Times New Roman"/>
+          <w:sz w:val="24"/>
+        </w:rPr>
+        <w:t xml:space="preserve">После применения изменений в сети Петри, необходимо собрать информацию о последствиях этих изменений в модели. </w:t>
+      </w:r>
+      <w:r>
+        <w:rPr>
+          <w:rFonts w:ascii="Times New Roman" w:hAnsi="Times New Roman" w:cs="Times New Roman"/>
+          <w:sz w:val="24"/>
+        </w:rPr>
+        <w:t xml:space="preserve">Перед выполнением анализа, разработчик дожен </w:t>
+      </w:r>
+      <w:r>
+        <w:rPr>
+          <w:rFonts w:ascii="Times New Roman" w:hAnsi="Times New Roman" w:cs="Times New Roman"/>
+          <w:sz w:val="24"/>
+        </w:rPr>
+        <w:lastRenderedPageBreak/>
+        <w:t xml:space="preserve">указать как предполагаемые изменения сети, так и интересующие его параметры последствий. </w:t>
+      </w:r>
+      <w:r>
+        <w:rPr>
+          <w:rFonts w:ascii="Times New Roman" w:hAnsi="Times New Roman" w:cs="Times New Roman"/>
+          <w:sz w:val="24"/>
+        </w:rPr>
+        <w:t>Изменения могут коснуться всех частей сети Петри, поэтому параметры последствий также можно разделить на пять групп:</w:t>
+      </w:r>
+    </w:p>
+    <w:p>
+      <w:pPr>
+        <w:pStyle w:val="ListParagraph"/>
+        <w:numPr>
+          <w:ilvl w:val="0"/>
+          <w:numId w:val="2"/>
+        </w:numPr>
+        <w:spacing w:before="480" w:after="240" w:line="360" w:lineRule="auto"/>
+        <w:ind w:left="426" w:hanging="425"/>
+        <w:contextualSpacing w:val="0"/>
+        <w:jc w:val="both"/>
+        <w:rPr>
+          <w:rFonts w:ascii="Times New Roman" w:hAnsi="Times New Roman" w:cs="Times New Roman"/>
+          <w:sz w:val="24"/>
+        </w:rPr>
+      </w:pPr>
+      <w:r>
+        <w:rPr>
+          <w:rFonts w:ascii="Times New Roman" w:hAnsi="Times New Roman" w:cs="Times New Roman"/>
+          <w:sz w:val="24"/>
+        </w:rPr>
+        <w:t>Последствия для</w:t>
+      </w:r>
+      <w:r>
+        <w:rPr>
+          <w:rFonts w:ascii="Times New Roman" w:hAnsi="Times New Roman" w:cs="Times New Roman"/>
+          <w:sz w:val="24"/>
+        </w:rPr>
+        <w:t xml:space="preserve"> параметров позиций.</w:t>
+      </w:r>
+      <w:r>
+        <w:t xml:space="preserve"> </w:t>
+      </w:r>
+      <w:r>
+        <w:rPr>
+          <w:rFonts w:ascii="Times New Roman" w:hAnsi="Times New Roman" w:cs="Times New Roman"/>
+          <w:color w:val="FF0000"/>
+          <w:sz w:val="24"/>
+        </w:rPr>
+        <w:t>TODO: [новая формула]</w:t>
+      </w:r>
+    </w:p>
+    <w:p>
+      <w:pPr>
+        <w:pStyle w:val="ListParagraph"/>
+        <w:numPr>
+          <w:ilvl w:val="0"/>
+          <w:numId w:val="2"/>
+        </w:numPr>
+        <w:spacing w:before="480" w:after="240" w:line="360" w:lineRule="auto"/>
+        <w:ind w:left="426" w:hanging="425"/>
+        <w:contextualSpacing w:val="0"/>
+        <w:jc w:val="both"/>
+        <w:rPr>
+          <w:rFonts w:ascii="Times New Roman" w:hAnsi="Times New Roman" w:cs="Times New Roman"/>
+          <w:sz w:val="24"/>
+        </w:rPr>
+      </w:pPr>
+      <w:r>
+        <w:rPr>
+          <w:rFonts w:ascii="Times New Roman" w:hAnsi="Times New Roman" w:cs="Times New Roman"/>
+          <w:sz w:val="24"/>
+        </w:rPr>
+        <w:t>Последствия для параметров переходов.</w:t>
+      </w:r>
+      <w:r>
+        <w:rPr>
+          <w:rFonts w:ascii="Times New Roman" w:hAnsi="Times New Roman" w:cs="Times New Roman"/>
+          <w:sz w:val="24"/>
+        </w:rPr>
+        <w:t xml:space="preserve"> </w:t>
+      </w:r>
+      <w:r>
+        <w:rPr>
+          <w:rFonts w:ascii="Times New Roman" w:hAnsi="Times New Roman" w:cs="Times New Roman"/>
+          <w:color w:val="FF0000"/>
+          <w:sz w:val="24"/>
+        </w:rPr>
+        <w:t>TODO: [новая формула]</w:t>
+      </w:r>
+    </w:p>
+    <w:p>
+      <w:pPr>
+        <w:pStyle w:val="ListParagraph"/>
+        <w:numPr>
+          <w:ilvl w:val="0"/>
+          <w:numId w:val="2"/>
+        </w:numPr>
+        <w:spacing w:before="480" w:after="240" w:line="360" w:lineRule="auto"/>
+        <w:ind w:left="426" w:hanging="425"/>
+        <w:contextualSpacing w:val="0"/>
+        <w:jc w:val="both"/>
+        <w:rPr>
+          <w:rFonts w:ascii="Times New Roman" w:hAnsi="Times New Roman" w:cs="Times New Roman"/>
+          <w:sz w:val="24"/>
+        </w:rPr>
+      </w:pPr>
+      <w:r>
+        <w:rPr>
+          <w:rFonts w:ascii="Times New Roman" w:hAnsi="Times New Roman" w:cs="Times New Roman"/>
+          <w:sz w:val="24"/>
+        </w:rPr>
+        <w:t>Последствия для параметров функций следования.</w:t>
+      </w:r>
+      <w:r>
+        <w:rPr>
+          <w:rFonts w:ascii="Times New Roman" w:hAnsi="Times New Roman" w:cs="Times New Roman"/>
+          <w:sz w:val="24"/>
+        </w:rPr>
+        <w:t xml:space="preserve"> </w:t>
+      </w:r>
+      <w:r>
+        <w:rPr>
+          <w:rFonts w:ascii="Times New Roman" w:hAnsi="Times New Roman" w:cs="Times New Roman"/>
+          <w:color w:val="FF0000"/>
+          <w:sz w:val="24"/>
+        </w:rPr>
+        <w:t>TODO: [новая формула]</w:t>
+      </w:r>
+    </w:p>
+    <w:p>
+      <w:pPr>
+        <w:pStyle w:val="ListParagraph"/>
+        <w:numPr>
+          <w:ilvl w:val="0"/>
+          <w:numId w:val="2"/>
+        </w:numPr>
+        <w:spacing w:before="480" w:after="240" w:line="360" w:lineRule="auto"/>
+        <w:ind w:left="426" w:hanging="425"/>
+        <w:contextualSpacing w:val="0"/>
+        <w:jc w:val="both"/>
+        <w:rPr>
+          <w:rFonts w:ascii="Times New Roman" w:hAnsi="Times New Roman" w:cs="Times New Roman"/>
+          <w:sz w:val="24"/>
+        </w:rPr>
+      </w:pPr>
+      <w:r>
+        <w:rPr>
+          <w:rFonts w:ascii="Times New Roman" w:hAnsi="Times New Roman" w:cs="Times New Roman"/>
+          <w:sz w:val="24"/>
+        </w:rPr>
+        <w:t>Последствия для параметров функций предшествования.</w:t>
+      </w:r>
+      <w:r>
+        <w:rPr>
+          <w:rFonts w:ascii="Times New Roman" w:hAnsi="Times New Roman" w:cs="Times New Roman"/>
+          <w:sz w:val="24"/>
+        </w:rPr>
+        <w:t xml:space="preserve"> </w:t>
+      </w:r>
+      <w:r>
+        <w:rPr>
+          <w:rFonts w:ascii="Times New Roman" w:hAnsi="Times New Roman" w:cs="Times New Roman"/>
+          <w:color w:val="FF0000"/>
+          <w:sz w:val="24"/>
+        </w:rPr>
+        <w:t>TODO: [новая формула]</w:t>
+      </w:r>
+    </w:p>
+    <w:p>
+      <w:pPr>
+        <w:pStyle w:val="ListParagraph"/>
+        <w:numPr>
+          <w:ilvl w:val="0"/>
+          <w:numId w:val="2"/>
+        </w:numPr>
+        <w:spacing w:before="480" w:after="240" w:line="360" w:lineRule="auto"/>
+        <w:ind w:left="426" w:hanging="425"/>
+        <w:contextualSpacing w:val="0"/>
+        <w:jc w:val="both"/>
+        <w:rPr>
+          <w:rFonts w:ascii="Times New Roman" w:hAnsi="Times New Roman" w:cs="Times New Roman"/>
+          <w:sz w:val="24"/>
+        </w:rPr>
+      </w:pPr>
+      <w:r>
+        <w:rPr>
+          <w:rFonts w:ascii="Times New Roman" w:hAnsi="Times New Roman" w:cs="Times New Roman"/>
+          <w:sz w:val="24"/>
+        </w:rPr>
+        <w:t>Последствия для параметров маркирования сети.</w:t>
+      </w:r>
+      <w:r>
+        <w:rPr>
+          <w:rFonts w:ascii="Times New Roman" w:hAnsi="Times New Roman" w:cs="Times New Roman"/>
+          <w:sz w:val="24"/>
+        </w:rPr>
+        <w:t xml:space="preserve"> </w:t>
+      </w:r>
+      <w:r>
+        <w:rPr>
+          <w:rFonts w:ascii="Times New Roman" w:hAnsi="Times New Roman" w:cs="Times New Roman"/>
+          <w:color w:val="FF0000"/>
+          <w:sz w:val="24"/>
+        </w:rPr>
+        <w:t>TODO: [новая формула]</w:t>
+      </w:r>
+    </w:p>
+    <w:p>
+      <w:pPr>
+        <w:pStyle w:val="ListParagraph"/>
+        <w:spacing w:before="480" w:after="240" w:line="360" w:lineRule="auto"/>
+        <w:ind w:left="0" w:firstLine="1"/>
+        <w:jc w:val="both"/>
+        <w:rPr>
+          <w:rFonts w:ascii="Times New Roman" w:hAnsi="Times New Roman" w:cs="Times New Roman"/>
+          <w:sz w:val="24"/>
+        </w:rPr>
+      </w:pPr>
+    </w:p>
+    <w:p>
+      <w:pPr>
+        <w:pStyle w:val="ListParagraph"/>
+        <w:spacing w:before="480" w:after="240" w:line="360" w:lineRule="auto"/>
+        <w:ind w:left="0" w:firstLine="709"/>
+        <w:contextualSpacing w:val="0"/>
+        <w:jc w:val="both"/>
+        <w:rPr>
+          <w:rFonts w:ascii="Times New Roman" w:hAnsi="Times New Roman" w:cs="Times New Roman"/>
+          <w:sz w:val="24"/>
+        </w:rPr>
+      </w:pPr>
+      <w:r>
+        <w:rPr>
+          <w:rFonts w:ascii="Times New Roman" w:hAnsi="Times New Roman" w:cs="Times New Roman"/>
+          <w:sz w:val="24"/>
+        </w:rPr>
+        <w:t>Также, разра</w:t>
+      </w:r>
+      <w:r>
+        <w:rPr>
+          <w:rFonts w:ascii="Times New Roman" w:hAnsi="Times New Roman" w:cs="Times New Roman"/>
+          <w:sz w:val="24"/>
+        </w:rPr>
+        <w:t>ботчик может быть заинтересован в анализе последствий касающихся нескольких групп одновременно. На формирование отчета о последствиях могут быть наложены функциональные зависимости от параметров последствий. Например: разработчика интересует только случаи, когда в определнной позиции находятся более чем 10 токенов определенного типа с определенными свойствами, но только при условии что определенный переход сработал не более 20 раз.</w:t>
+      </w:r>
+    </w:p>
+    <w:p>
+      <w:pPr>
+        <w:pStyle w:val="ListParagraph"/>
+        <w:spacing w:before="480" w:after="240" w:line="360" w:lineRule="auto"/>
+        <w:ind w:left="0" w:firstLine="709"/>
+        <w:contextualSpacing w:val="0"/>
+        <w:jc w:val="both"/>
+        <w:rPr>
+          <w:rFonts w:ascii="Times New Roman" w:hAnsi="Times New Roman" w:cs="Times New Roman"/>
+          <w:sz w:val="24"/>
+        </w:rPr>
+      </w:pPr>
+      <w:r>
+        <w:rPr>
+          <w:rFonts w:ascii="Times New Roman" w:hAnsi="Times New Roman" w:cs="Times New Roman"/>
+          <w:sz w:val="24"/>
+        </w:rPr>
+        <w:t>Для описания подробных последствий введем следующее обозначение.</w:t>
+      </w:r>
+      <w:r>
+        <w:rPr>
+          <w:rFonts w:ascii="Times New Roman" w:hAnsi="Times New Roman" w:cs="Times New Roman"/>
+          <w:color w:val="FF0000"/>
+          <w:sz w:val="24"/>
+        </w:rPr>
+        <w:t xml:space="preserve"> </w:t>
+      </w:r>
+      <w:r>
+        <w:rPr>
+          <w:rFonts w:ascii="Times New Roman" w:hAnsi="Times New Roman" w:cs="Times New Roman"/>
+          <w:color w:val="FF0000"/>
+          <w:sz w:val="24"/>
+        </w:rPr>
+        <w:t>TODO: [новая формула]</w:t>
+      </w:r>
+    </w:p>
+    <w:p>
+      <w:pPr>
+        <w:pStyle w:val="ListParagraph"/>
+        <w:spacing w:before="480" w:after="240" w:line="360" w:lineRule="auto"/>
+        <w:ind w:left="0" w:firstLine="709"/>
+        <w:contextualSpacing w:val="0"/>
+        <w:jc w:val="both"/>
+        <w:rPr>
+          <w:rFonts w:ascii="Times New Roman" w:hAnsi="Times New Roman" w:cs="Times New Roman"/>
+          <w:color w:val="FF0000"/>
+          <w:sz w:val="24"/>
+        </w:rPr>
+      </w:pPr>
+      <w:r>
+        <w:rPr>
+          <w:rFonts w:ascii="Times New Roman" w:hAnsi="Times New Roman" w:cs="Times New Roman"/>
+          <w:sz w:val="24"/>
+        </w:rPr>
+        <w:t>Как и в случае с параметрами изменения, в случае последвий можно ввести временную характеристику. Она показывает, что разработчика интересуют последствия примененных изменений только после прогона модели определенное количество шагов. Введем следующее обозначение.</w:t>
+      </w:r>
+      <w:r>
+        <w:rPr>
+          <w:rFonts w:ascii="Times New Roman" w:hAnsi="Times New Roman" w:cs="Times New Roman"/>
+          <w:color w:val="FF0000"/>
+          <w:sz w:val="24"/>
+        </w:rPr>
+        <w:t xml:space="preserve"> </w:t>
+      </w:r>
+      <w:r>
+        <w:rPr>
+          <w:rFonts w:ascii="Times New Roman" w:hAnsi="Times New Roman" w:cs="Times New Roman"/>
+          <w:color w:val="FF0000"/>
+          <w:sz w:val="24"/>
+        </w:rPr>
+        <w:t>TODO: [новая формула]</w:t>
+      </w:r>
+    </w:p>
+    <w:p>
+      <w:pPr>
+        <w:pStyle w:val="ListParagraph"/>
+        <w:spacing w:before="480" w:after="240" w:line="360" w:lineRule="auto"/>
+        <w:ind w:left="0" w:firstLine="709"/>
+        <w:contextualSpacing w:val="0"/>
+        <w:jc w:val="both"/>
+        <w:rPr>
+          <w:rFonts w:ascii="Times New Roman" w:hAnsi="Times New Roman" w:cs="Times New Roman"/>
+          <w:sz w:val="24"/>
+        </w:rPr>
+      </w:pPr>
+      <w:r>
+        <w:rPr>
+          <w:rFonts w:ascii="Times New Roman" w:hAnsi="Times New Roman" w:cs="Times New Roman"/>
+          <w:sz w:val="24"/>
+        </w:rPr>
+        <w:t xml:space="preserve">Процедура анализа может быть описана следующим образом: разработчик описывает параметры возможных изменений для модели, описывает интересуемые последствия для сети и запускает сеть Петри. Процедура анализа применяет изменения в соотвествии с </w:t>
+      </w:r>
+      <w:r>
+        <w:rPr>
+          <w:rFonts w:ascii="Times New Roman" w:hAnsi="Times New Roman" w:cs="Times New Roman"/>
+          <w:sz w:val="24"/>
+        </w:rPr>
+        <w:lastRenderedPageBreak/>
+        <w:t>указанными параметрами (шаг выполнения сети, параметры сети, которые нужно изменить)</w:t>
+      </w:r>
+      <w:r>
+        <w:rPr>
+          <w:rFonts w:ascii="Times New Roman" w:hAnsi="Times New Roman" w:cs="Times New Roman"/>
+          <w:sz w:val="24"/>
+        </w:rPr>
+        <w:t xml:space="preserve"> и собирает статистику последствий в соответствии с указанными параметрами для последствий.</w:t>
+      </w:r>
+    </w:p>
+    <w:p>
+      <w:pPr>
+        <w:pStyle w:val="ListParagraph"/>
+        <w:spacing w:before="480" w:after="240" w:line="360" w:lineRule="auto"/>
+        <w:ind w:left="0" w:firstLine="709"/>
+        <w:contextualSpacing w:val="0"/>
+        <w:jc w:val="both"/>
+        <w:rPr>
+          <w:rFonts w:ascii="Times New Roman" w:hAnsi="Times New Roman" w:cs="Times New Roman"/>
+          <w:sz w:val="24"/>
+        </w:rPr>
+      </w:pPr>
+      <w:r>
+        <w:rPr>
+          <w:rFonts w:ascii="Times New Roman" w:hAnsi="Times New Roman" w:cs="Times New Roman"/>
+          <w:sz w:val="24"/>
+        </w:rPr>
+        <w:t>В итоге разработчик имеет возможность оценить статистику последствий и соответствующие примененные изменения.</w:t>
+      </w:r>
+      <w:r>
+        <w:rPr>
+          <w:rFonts w:ascii="Times New Roman" w:hAnsi="Times New Roman" w:cs="Times New Roman"/>
+          <w:sz w:val="24"/>
+        </w:rPr>
+        <w:t xml:space="preserve"> </w:t>
+      </w:r>
+      <w:r>
+        <w:rPr>
+          <w:rFonts w:ascii="Times New Roman" w:hAnsi="Times New Roman" w:cs="Times New Roman"/>
+          <w:sz w:val="24"/>
+        </w:rPr>
+        <w:t>Стоит заметить, что статистика последствий может быть использована не только с целью обнаружения критических для сети изменений, но и с целью получения готовых вариантов решения возникающих проблем. Если итогом применения изменения «И1» становится возникновение критической ситуации, то примененное изменение «И2» решает возникшие проблемы и дальнейшее выполнение сети Петри не сталкивается с критическими ситуациями.</w:t>
+      </w:r>
+      <w:bookmarkStart w:id="0" w:name="_GoBack"/>
+      <w:bookmarkEnd w:id="0"/>
+    </w:p>
+    <w:p>
+      <w:pPr>
+        <w:pStyle w:val="ListParagraph"/>
+        <w:spacing w:before="480" w:after="240" w:line="360" w:lineRule="auto"/>
+        <w:ind w:left="0" w:firstLine="709"/>
+        <w:contextualSpacing w:val="0"/>
+        <w:jc w:val="both"/>
+        <w:rPr>
+          <w:rFonts w:ascii="Times New Roman" w:hAnsi="Times New Roman" w:cs="Times New Roman"/>
+          <w:sz w:val="24"/>
+        </w:rPr>
+      </w:pPr>
+      <w:r>
+        <w:rPr>
+          <w:rFonts w:ascii="Times New Roman" w:hAnsi="Times New Roman" w:cs="Times New Roman"/>
+          <w:sz w:val="24"/>
+        </w:rPr>
+        <w:t>Для описания модели процесса анализа введем следующие обозначения.</w:t>
+      </w:r>
+      <w:r>
+        <w:rPr>
+          <w:rFonts w:ascii="Times New Roman" w:hAnsi="Times New Roman" w:cs="Times New Roman"/>
+          <w:color w:val="FF0000"/>
+          <w:sz w:val="24"/>
+        </w:rPr>
+        <w:t xml:space="preserve"> </w:t>
+      </w:r>
+      <w:r>
+        <w:rPr>
+          <w:rFonts w:ascii="Times New Roman" w:hAnsi="Times New Roman" w:cs="Times New Roman"/>
+          <w:color w:val="FF0000"/>
+          <w:sz w:val="24"/>
+        </w:rPr>
+        <w:t>TODO: [новая формула]</w:t>
+      </w:r>
+    </w:p>
+    <w:p>
+      <w:pPr>
+        <w:pStyle w:val="ListParagraph"/>
+        <w:spacing w:before="480" w:after="240" w:line="360" w:lineRule="auto"/>
+        <w:ind w:left="0" w:firstLine="709"/>
+        <w:contextualSpacing w:val="0"/>
+        <w:jc w:val="both"/>
+        <w:rPr>
+          <w:rFonts w:ascii="Times New Roman" w:hAnsi="Times New Roman" w:cs="Times New Roman"/>
+          <w:color w:val="FF0000"/>
+          <w:sz w:val="24"/>
+        </w:rPr>
+      </w:pPr>
+      <w:r>
+        <w:rPr>
+          <w:rFonts w:ascii="Times New Roman" w:hAnsi="Times New Roman" w:cs="Times New Roman"/>
+          <w:sz w:val="24"/>
+        </w:rPr>
+        <w:t xml:space="preserve">Процесс анализа теперь формально можно описать как: </w:t>
+      </w:r>
+      <w:r>
+        <w:rPr>
+          <w:rFonts w:ascii="Times New Roman" w:hAnsi="Times New Roman" w:cs="Times New Roman"/>
+          <w:color w:val="FF0000"/>
+          <w:sz w:val="24"/>
+        </w:rPr>
+        <w:t>TODO: [новая формула]</w:t>
+      </w:r>
+    </w:p>
+    <w:p>
+      <w:pPr>
+        <w:pStyle w:val="ListParagraph"/>
+        <w:spacing w:before="480" w:after="240" w:line="360" w:lineRule="auto"/>
+        <w:ind w:left="0" w:firstLine="709"/>
+        <w:contextualSpacing w:val="0"/>
+        <w:jc w:val="both"/>
+        <w:rPr>
+          <w:rFonts w:ascii="Times New Roman" w:hAnsi="Times New Roman" w:cs="Times New Roman"/>
+          <w:sz w:val="24"/>
+        </w:rPr>
+      </w:pPr>
+      <w:r>
+        <w:rPr>
+          <w:rFonts w:ascii="Times New Roman" w:hAnsi="Times New Roman" w:cs="Times New Roman"/>
+          <w:sz w:val="24"/>
+        </w:rPr>
+        <w:t>Предложенный анализ является инструментом исследования уже готовых моделей, построенных на основе цветных сетей Петри. Механизмы анализа не вносят изменений в структуру сети, но изменяют ее параметры. Следующим шагом в развитии теории подобного анализа сетей Петри может быть исследование изменени</w:t>
+      </w:r>
+      <w:r>
+        <w:rPr>
+          <w:rFonts w:ascii="Times New Roman" w:hAnsi="Times New Roman" w:cs="Times New Roman"/>
+          <w:sz w:val="24"/>
+        </w:rPr>
+        <w:t>й</w:t>
+      </w:r>
+      <w:r>
+        <w:rPr>
+          <w:rFonts w:ascii="Times New Roman" w:hAnsi="Times New Roman" w:cs="Times New Roman"/>
+          <w:sz w:val="24"/>
+        </w:rPr>
+        <w:t xml:space="preserve"> самой струкруры сети, когда </w:t>
+      </w:r>
+      <w:r>
+        <w:rPr>
+          <w:rFonts w:ascii="Times New Roman" w:hAnsi="Times New Roman" w:cs="Times New Roman"/>
+          <w:sz w:val="24"/>
+        </w:rPr>
+        <w:t>имеется</w:t>
+      </w:r>
+      <w:r>
+        <w:rPr>
+          <w:rFonts w:ascii="Times New Roman" w:hAnsi="Times New Roman" w:cs="Times New Roman"/>
+          <w:sz w:val="24"/>
+        </w:rPr>
+        <w:t xml:space="preserve"> возможность удалять/добавлять состояния, переходы и функции переходов. </w:t>
+      </w:r>
+    </w:p>
+    <w:p>
+      <w:pPr>
+        <w:pStyle w:val="ListParagraph"/>
+        <w:spacing w:before="480" w:after="240" w:line="360" w:lineRule="auto"/>
+        <w:ind w:left="0" w:firstLine="709"/>
+        <w:contextualSpacing w:val="0"/>
+        <w:jc w:val="both"/>
+        <w:rPr>
+          <w:rFonts w:ascii="Times New Roman" w:hAnsi="Times New Roman" w:cs="Times New Roman"/>
+          <w:b/>
+          <w:sz w:val="24"/>
+        </w:rPr>
+      </w:pPr>
+    </w:p>
+    <w:p>
+      <w:pPr>
+        <w:pStyle w:val="ListParagraph"/>
+        <w:spacing w:before="480" w:after="240" w:line="360" w:lineRule="auto"/>
+        <w:ind w:left="360"/>
+        <w:contextualSpacing w:val="0"/>
+        <w:jc w:val="both"/>
+        <w:rPr>
+          <w:rFonts w:ascii="Times New Roman" w:hAnsi="Times New Roman" w:cs="Times New Roman"/>
+          <w:sz w:val="24"/>
+        </w:rPr>
+      </w:pPr>
+    </w:p>
+    <w:p>
+      <w:pPr>
+        <w:spacing w:before="480" w:after="240" w:line="360" w:lineRule="auto"/>
+        <w:ind w:left="360"/>
         <w:rPr>
           <w:rFonts w:ascii="Times New Roman" w:hAnsi="Times New Roman" w:cs="Times New Roman"/>
           <w:sz w:val="24"/>
@@ -1893,9 +2807,10 @@
       </w:pPr>
     </w:p>
     <w:sectPr>
-      <w:footerReference w:type="default" r:id="rId85"/>
+      <w:footerReference w:type="default" r:id="rId84"/>
       <w:pgSz w:w="11906" w:h="16838"/>
       <w:pgMar w:top="1134" w:right="566" w:bottom="1134" w:left="1701" w:header="708" w:footer="708" w:gutter="0"/>
+      <w:pgNumType w:start="4"/>
       <w:cols w:space="708"/>
       <w:docGrid w:linePitch="360"/>
     </w:sectPr>
@@ -1904,7 +2819,7 @@
 </file>
 
 <file path=word/endnotes.xml><?xml version="1.0" encoding="utf-8"?>
-<w:endnotes xmlns:wpc="http://schemas.microsoft.com/office/word/2010/wordprocessingCanvas" xmlns:mc="http://schemas.openxmlformats.org/markup-compatibility/2006" xmlns:o="urn:schemas-microsoft-com:office:office" xmlns:r="http://schemas.openxmlformats.org/officeDocument/2006/relationships" xmlns:m="http://schemas.openxmlformats.org/officeDocument/2006/math" xmlns:v="urn:schemas-microsoft-com:vml" xmlns:wp14="http://schemas.microsoft.com/office/word/2010/wordprocessingDrawing" xmlns:wp="http://schemas.openxmlformats.org/drawingml/2006/wordprocessingDrawing" xmlns:w10="urn:schemas-microsoft-com:office:word" xmlns:w="http://schemas.openxmlformats.org/wordprocessingml/2006/main" xmlns:w14="http://schemas.microsoft.com/office/word/2010/wordml" xmlns:wpg="http://schemas.microsoft.com/office/word/2010/wordprocessingGroup" xmlns:wpi="http://schemas.microsoft.com/office/word/2010/wordprocessingInk" xmlns:wne="http://schemas.microsoft.com/office/word/2006/wordml" xmlns:wps="http://schemas.microsoft.com/office/word/2010/wordprocessingShape" mc:Ignorable="w14 wp14">
+<w:endnotes xmlns:wpc="http://schemas.microsoft.com/office/word/2010/wordprocessingCanvas" xmlns:mc="http://schemas.openxmlformats.org/markup-compatibility/2006" xmlns:o="urn:schemas-microsoft-com:office:office" xmlns:r="http://schemas.openxmlformats.org/officeDocument/2006/relationships" xmlns:m="http://schemas.openxmlformats.org/officeDocument/2006/math" xmlns:v="urn:schemas-microsoft-com:vml" xmlns:wp14="http://schemas.microsoft.com/office/word/2010/wordprocessingDrawing" xmlns:wp="http://schemas.openxmlformats.org/drawingml/2006/wordprocessingDrawing" xmlns:w10="urn:schemas-microsoft-com:office:word" xmlns:w="http://schemas.openxmlformats.org/wordprocessingml/2006/main" xmlns:w14="http://schemas.microsoft.com/office/word/2010/wordml" xmlns:w15="http://schemas.microsoft.com/office/word/2012/wordml" xmlns:wpg="http://schemas.microsoft.com/office/word/2010/wordprocessingGroup" xmlns:wpi="http://schemas.microsoft.com/office/word/2010/wordprocessingInk" xmlns:wne="http://schemas.microsoft.com/office/word/2006/wordml" xmlns:wps="http://schemas.microsoft.com/office/word/2010/wordprocessingShape" mc:Ignorable="w14 w15 wp14">
   <w:endnote w:type="separator" w:id="-1">
     <w:p>
       <w:pPr>
@@ -1929,37 +2844,60 @@
 </file>
 
 <file path=word/footer1.xml><?xml version="1.0" encoding="utf-8"?>
-<w:ftr xmlns:wpc="http://schemas.microsoft.com/office/word/2010/wordprocessingCanvas" xmlns:mc="http://schemas.openxmlformats.org/markup-compatibility/2006" xmlns:o="urn:schemas-microsoft-com:office:office" xmlns:r="http://schemas.openxmlformats.org/officeDocument/2006/relationships" xmlns:m="http://schemas.openxmlformats.org/officeDocument/2006/math" xmlns:v="urn:schemas-microsoft-com:vml" xmlns:wp14="http://schemas.microsoft.com/office/word/2010/wordprocessingDrawing" xmlns:wp="http://schemas.openxmlformats.org/drawingml/2006/wordprocessingDrawing" xmlns:w10="urn:schemas-microsoft-com:office:word" xmlns:w="http://schemas.openxmlformats.org/wordprocessingml/2006/main" xmlns:w14="http://schemas.microsoft.com/office/word/2010/wordml" xmlns:wpg="http://schemas.microsoft.com/office/word/2010/wordprocessingGroup" xmlns:wpi="http://schemas.microsoft.com/office/word/2010/wordprocessingInk" xmlns:wne="http://schemas.microsoft.com/office/word/2006/wordml" xmlns:wps="http://schemas.microsoft.com/office/word/2010/wordprocessingShape" mc:Ignorable="w14 wp14">
+<w:ftr xmlns:wpc="http://schemas.microsoft.com/office/word/2010/wordprocessingCanvas" xmlns:mc="http://schemas.openxmlformats.org/markup-compatibility/2006" xmlns:o="urn:schemas-microsoft-com:office:office" xmlns:r="http://schemas.openxmlformats.org/officeDocument/2006/relationships" xmlns:m="http://schemas.openxmlformats.org/officeDocument/2006/math" xmlns:v="urn:schemas-microsoft-com:vml" xmlns:wp14="http://schemas.microsoft.com/office/word/2010/wordprocessingDrawing" xmlns:wp="http://schemas.openxmlformats.org/drawingml/2006/wordprocessingDrawing" xmlns:w10="urn:schemas-microsoft-com:office:word" xmlns:w="http://schemas.openxmlformats.org/wordprocessingml/2006/main" xmlns:w14="http://schemas.microsoft.com/office/word/2010/wordml" xmlns:w15="http://schemas.microsoft.com/office/word/2012/wordml" xmlns:wpg="http://schemas.microsoft.com/office/word/2010/wordprocessingGroup" xmlns:wpi="http://schemas.microsoft.com/office/word/2010/wordprocessingInk" xmlns:wne="http://schemas.microsoft.com/office/word/2006/wordml" xmlns:wps="http://schemas.microsoft.com/office/word/2010/wordprocessingShape" mc:Ignorable="w14 w15 wp14">
   <w:sdt>
     <w:sdtPr>
-      <w:id w:val="691266644"/>
+      <w:id w:val="-966349549"/>
       <w:docPartObj>
         <w:docPartGallery w:val="Page Numbers (Bottom of Page)"/>
         <w:docPartUnique/>
       </w:docPartObj>
     </w:sdtPr>
+    <w:sdtEndPr>
+      <w:rPr>
+        <w:noProof/>
+      </w:rPr>
+    </w:sdtEndPr>
     <w:sdtContent>
       <w:p>
         <w:pPr>
-          <w:pStyle w:val="a5"/>
+          <w:pStyle w:val="Footer"/>
           <w:jc w:val="center"/>
         </w:pPr>
         <w:r>
-          <w:t>4</w:t>
+          <w:fldChar w:fldCharType="begin"/>
+        </w:r>
+        <w:r>
+          <w:instrText xml:space="preserve"> PAGE   \* MERGEFORMAT </w:instrText>
+        </w:r>
+        <w:r>
+          <w:fldChar w:fldCharType="separate"/>
+        </w:r>
+        <w:r>
+          <w:rPr>
+            <w:noProof/>
+          </w:rPr>
+          <w:t>9</w:t>
+        </w:r>
+        <w:r>
+          <w:rPr>
+            <w:noProof/>
+          </w:rPr>
+          <w:fldChar w:fldCharType="end"/>
         </w:r>
       </w:p>
     </w:sdtContent>
   </w:sdt>
   <w:p>
     <w:pPr>
-      <w:pStyle w:val="a5"/>
+      <w:pStyle w:val="Footer"/>
     </w:pPr>
   </w:p>
 </w:ftr>
 </file>
 
 <file path=word/footnotes.xml><?xml version="1.0" encoding="utf-8"?>
-<w:footnotes xmlns:wpc="http://schemas.microsoft.com/office/word/2010/wordprocessingCanvas" xmlns:mc="http://schemas.openxmlformats.org/markup-compatibility/2006" xmlns:o="urn:schemas-microsoft-com:office:office" xmlns:r="http://schemas.openxmlformats.org/officeDocument/2006/relationships" xmlns:m="http://schemas.openxmlformats.org/officeDocument/2006/math" xmlns:v="urn:schemas-microsoft-com:vml" xmlns:wp14="http://schemas.microsoft.com/office/word/2010/wordprocessingDrawing" xmlns:wp="http://schemas.openxmlformats.org/drawingml/2006/wordprocessingDrawing" xmlns:w10="urn:schemas-microsoft-com:office:word" xmlns:w="http://schemas.openxmlformats.org/wordprocessingml/2006/main" xmlns:w14="http://schemas.microsoft.com/office/word/2010/wordml" xmlns:wpg="http://schemas.microsoft.com/office/word/2010/wordprocessingGroup" xmlns:wpi="http://schemas.microsoft.com/office/word/2010/wordprocessingInk" xmlns:wne="http://schemas.microsoft.com/office/word/2006/wordml" xmlns:wps="http://schemas.microsoft.com/office/word/2010/wordprocessingShape" mc:Ignorable="w14 wp14">
+<w:footnotes xmlns:wpc="http://schemas.microsoft.com/office/word/2010/wordprocessingCanvas" xmlns:mc="http://schemas.openxmlformats.org/markup-compatibility/2006" xmlns:o="urn:schemas-microsoft-com:office:office" xmlns:r="http://schemas.openxmlformats.org/officeDocument/2006/relationships" xmlns:m="http://schemas.openxmlformats.org/officeDocument/2006/math" xmlns:v="urn:schemas-microsoft-com:vml" xmlns:wp14="http://schemas.microsoft.com/office/word/2010/wordprocessingDrawing" xmlns:wp="http://schemas.openxmlformats.org/drawingml/2006/wordprocessingDrawing" xmlns:w10="urn:schemas-microsoft-com:office:word" xmlns:w="http://schemas.openxmlformats.org/wordprocessingml/2006/main" xmlns:w14="http://schemas.microsoft.com/office/word/2010/wordml" xmlns:w15="http://schemas.microsoft.com/office/word/2012/wordml" xmlns:wpg="http://schemas.microsoft.com/office/word/2010/wordprocessingGroup" xmlns:wpi="http://schemas.microsoft.com/office/word/2010/wordprocessingInk" xmlns:wne="http://schemas.microsoft.com/office/word/2006/wordml" xmlns:wps="http://schemas.microsoft.com/office/word/2010/wordprocessingShape" mc:Ignorable="w14 w15 wp14">
   <w:footnote w:type="separator" w:id="-1">
     <w:p>
       <w:pPr>
@@ -1984,8 +2922,97 @@
 </file>
 
 <file path=word/numbering.xml><?xml version="1.0" encoding="utf-8"?>
-<w:numbering xmlns:wpc="http://schemas.microsoft.com/office/word/2010/wordprocessingCanvas" xmlns:mc="http://schemas.openxmlformats.org/markup-compatibility/2006" xmlns:o="urn:schemas-microsoft-com:office:office" xmlns:r="http://schemas.openxmlformats.org/officeDocument/2006/relationships" xmlns:m="http://schemas.openxmlformats.org/officeDocument/2006/math" xmlns:v="urn:schemas-microsoft-com:vml" xmlns:wp14="http://schemas.microsoft.com/office/word/2010/wordprocessingDrawing" xmlns:wp="http://schemas.openxmlformats.org/drawingml/2006/wordprocessingDrawing" xmlns:w10="urn:schemas-microsoft-com:office:word" xmlns:w="http://schemas.openxmlformats.org/wordprocessingml/2006/main" xmlns:w14="http://schemas.microsoft.com/office/word/2010/wordml" xmlns:wpg="http://schemas.microsoft.com/office/word/2010/wordprocessingGroup" xmlns:wpi="http://schemas.microsoft.com/office/word/2010/wordprocessingInk" xmlns:wne="http://schemas.microsoft.com/office/word/2006/wordml" xmlns:wps="http://schemas.microsoft.com/office/word/2010/wordprocessingShape" mc:Ignorable="w14 wp14">
+<w:numbering xmlns:wpc="http://schemas.microsoft.com/office/word/2010/wordprocessingCanvas" xmlns:mc="http://schemas.openxmlformats.org/markup-compatibility/2006" xmlns:o="urn:schemas-microsoft-com:office:office" xmlns:r="http://schemas.openxmlformats.org/officeDocument/2006/relationships" xmlns:m="http://schemas.openxmlformats.org/officeDocument/2006/math" xmlns:v="urn:schemas-microsoft-com:vml" xmlns:wp14="http://schemas.microsoft.com/office/word/2010/wordprocessingDrawing" xmlns:wp="http://schemas.openxmlformats.org/drawingml/2006/wordprocessingDrawing" xmlns:w10="urn:schemas-microsoft-com:office:word" xmlns:w="http://schemas.openxmlformats.org/wordprocessingml/2006/main" xmlns:w14="http://schemas.microsoft.com/office/word/2010/wordml" xmlns:w15="http://schemas.microsoft.com/office/word/2012/wordml" xmlns:wpg="http://schemas.microsoft.com/office/word/2010/wordprocessingGroup" xmlns:wpi="http://schemas.microsoft.com/office/word/2010/wordprocessingInk" xmlns:wne="http://schemas.microsoft.com/office/word/2006/wordml" xmlns:wps="http://schemas.microsoft.com/office/word/2010/wordprocessingShape" mc:Ignorable="w14 w15 wp14">
   <w:abstractNum w:abstractNumId="0">
+    <w:nsid w:val="1C534AB0"/>
+    <w:multiLevelType w:val="hybridMultilevel"/>
+    <w:tmpl w:val="BA06F4A0"/>
+    <w:lvl w:ilvl="0" w:tplc="0419000F">
+      <w:start w:val="1"/>
+      <w:numFmt w:val="decimal"/>
+      <w:lvlText w:val="%1."/>
+      <w:lvlJc w:val="left"/>
+      <w:pPr>
+        <w:ind w:left="720" w:hanging="360"/>
+      </w:pPr>
+      <w:rPr>
+        <w:rFonts w:hint="default"/>
+      </w:rPr>
+    </w:lvl>
+    <w:lvl w:ilvl="1" w:tplc="04190019" w:tentative="1">
+      <w:start w:val="1"/>
+      <w:numFmt w:val="lowerLetter"/>
+      <w:lvlText w:val="%2."/>
+      <w:lvlJc w:val="left"/>
+      <w:pPr>
+        <w:ind w:left="1440" w:hanging="360"/>
+      </w:pPr>
+    </w:lvl>
+    <w:lvl w:ilvl="2" w:tplc="0419001B" w:tentative="1">
+      <w:start w:val="1"/>
+      <w:numFmt w:val="lowerRoman"/>
+      <w:lvlText w:val="%3."/>
+      <w:lvlJc w:val="right"/>
+      <w:pPr>
+        <w:ind w:left="2160" w:hanging="180"/>
+      </w:pPr>
+    </w:lvl>
+    <w:lvl w:ilvl="3" w:tplc="0419000F" w:tentative="1">
+      <w:start w:val="1"/>
+      <w:numFmt w:val="decimal"/>
+      <w:lvlText w:val="%4."/>
+      <w:lvlJc w:val="left"/>
+      <w:pPr>
+        <w:ind w:left="2880" w:hanging="360"/>
+      </w:pPr>
+    </w:lvl>
+    <w:lvl w:ilvl="4" w:tplc="04190019" w:tentative="1">
+      <w:start w:val="1"/>
+      <w:numFmt w:val="lowerLetter"/>
+      <w:lvlText w:val="%5."/>
+      <w:lvlJc w:val="left"/>
+      <w:pPr>
+        <w:ind w:left="3600" w:hanging="360"/>
+      </w:pPr>
+    </w:lvl>
+    <w:lvl w:ilvl="5" w:tplc="0419001B" w:tentative="1">
+      <w:start w:val="1"/>
+      <w:numFmt w:val="lowerRoman"/>
+      <w:lvlText w:val="%6."/>
+      <w:lvlJc w:val="right"/>
+      <w:pPr>
+        <w:ind w:left="4320" w:hanging="180"/>
+      </w:pPr>
+    </w:lvl>
+    <w:lvl w:ilvl="6" w:tplc="0419000F" w:tentative="1">
+      <w:start w:val="1"/>
+      <w:numFmt w:val="decimal"/>
+      <w:lvlText w:val="%7."/>
+      <w:lvlJc w:val="left"/>
+      <w:pPr>
+        <w:ind w:left="5040" w:hanging="360"/>
+      </w:pPr>
+    </w:lvl>
+    <w:lvl w:ilvl="7" w:tplc="04190019" w:tentative="1">
+      <w:start w:val="1"/>
+      <w:numFmt w:val="lowerLetter"/>
+      <w:lvlText w:val="%8."/>
+      <w:lvlJc w:val="left"/>
+      <w:pPr>
+        <w:ind w:left="5760" w:hanging="360"/>
+      </w:pPr>
+    </w:lvl>
+    <w:lvl w:ilvl="8" w:tplc="0419001B" w:tentative="1">
+      <w:start w:val="1"/>
+      <w:numFmt w:val="lowerRoman"/>
+      <w:lvlText w:val="%9."/>
+      <w:lvlJc w:val="right"/>
+      <w:pPr>
+        <w:ind w:left="6480" w:hanging="180"/>
+      </w:pPr>
+    </w:lvl>
+  </w:abstractNum>
+  <w:abstractNum w:abstractNumId="1">
     <w:nsid w:val="4B594828"/>
     <w:multiLevelType w:val="multilevel"/>
     <w:tmpl w:val="F0B28EC2"/>
@@ -2008,7 +3035,7 @@
       <w:lvlText w:val="%1.%2."/>
       <w:lvlJc w:val="left"/>
       <w:pPr>
-        <w:ind w:left="360" w:hanging="360"/>
+        <w:ind w:left="502" w:hanging="360"/>
       </w:pPr>
       <w:rPr>
         <w:rFonts w:hint="default"/>
@@ -2108,13 +3135,16 @@
     </w:lvl>
   </w:abstractNum>
   <w:num w:numId="1">
+    <w:abstractNumId w:val="1"/>
+  </w:num>
+  <w:num w:numId="2">
     <w:abstractNumId w:val="0"/>
   </w:num>
 </w:numbering>
 </file>
 
 <file path=word/styles.xml><?xml version="1.0" encoding="utf-8"?>
-<w:styles xmlns:mc="http://schemas.openxmlformats.org/markup-compatibility/2006" xmlns:r="http://schemas.openxmlformats.org/officeDocument/2006/relationships" xmlns:w="http://schemas.openxmlformats.org/wordprocessingml/2006/main" xmlns:w14="http://schemas.microsoft.com/office/word/2010/wordml" mc:Ignorable="w14">
+<w:styles xmlns:mc="http://schemas.openxmlformats.org/markup-compatibility/2006" xmlns:r="http://schemas.openxmlformats.org/officeDocument/2006/relationships" xmlns:w="http://schemas.openxmlformats.org/wordprocessingml/2006/main" xmlns:w14="http://schemas.microsoft.com/office/word/2010/wordml" xmlns:w15="http://schemas.microsoft.com/office/word/2012/wordml" mc:Ignorable="w14 w15">
   <w:docDefaults>
     <w:rPrDefault>
       <w:rPr>
@@ -2130,155 +3160,390 @@
       </w:pPr>
     </w:pPrDefault>
   </w:docDefaults>
-  <w:latentStyles w:defLockedState="0" w:defUIPriority="99" w:defSemiHidden="1" w:defUnhideWhenUsed="1" w:defQFormat="0" w:count="267">
-    <w:lsdException w:name="Normal" w:semiHidden="0" w:uiPriority="0" w:unhideWhenUsed="0" w:qFormat="1"/>
-    <w:lsdException w:name="heading 1" w:semiHidden="0" w:uiPriority="9" w:unhideWhenUsed="0" w:qFormat="1"/>
-    <w:lsdException w:name="heading 2" w:uiPriority="9" w:qFormat="1"/>
-    <w:lsdException w:name="heading 3" w:uiPriority="9" w:qFormat="1"/>
-    <w:lsdException w:name="heading 4" w:uiPriority="9" w:qFormat="1"/>
-    <w:lsdException w:name="heading 5" w:uiPriority="9" w:qFormat="1"/>
-    <w:lsdException w:name="heading 6" w:uiPriority="9" w:qFormat="1"/>
-    <w:lsdException w:name="heading 7" w:uiPriority="9" w:qFormat="1"/>
-    <w:lsdException w:name="heading 8" w:uiPriority="9" w:qFormat="1"/>
-    <w:lsdException w:name="heading 9" w:uiPriority="9" w:qFormat="1"/>
-    <w:lsdException w:name="toc 1" w:uiPriority="39"/>
-    <w:lsdException w:name="toc 2" w:uiPriority="39"/>
-    <w:lsdException w:name="toc 3" w:uiPriority="39"/>
-    <w:lsdException w:name="toc 4" w:uiPriority="39"/>
-    <w:lsdException w:name="toc 5" w:uiPriority="39"/>
-    <w:lsdException w:name="toc 6" w:uiPriority="39"/>
-    <w:lsdException w:name="toc 7" w:uiPriority="39"/>
-    <w:lsdException w:name="toc 8" w:uiPriority="39"/>
-    <w:lsdException w:name="toc 9" w:uiPriority="39"/>
-    <w:lsdException w:name="caption" w:uiPriority="35" w:qFormat="1"/>
-    <w:lsdException w:name="Title" w:semiHidden="0" w:uiPriority="10" w:unhideWhenUsed="0" w:qFormat="1"/>
-    <w:lsdException w:name="Default Paragraph Font" w:uiPriority="1"/>
-    <w:lsdException w:name="Subtitle" w:semiHidden="0" w:uiPriority="11" w:unhideWhenUsed="0" w:qFormat="1"/>
-    <w:lsdException w:name="Strong" w:semiHidden="0" w:uiPriority="22" w:unhideWhenUsed="0" w:qFormat="1"/>
-    <w:lsdException w:name="Emphasis" w:semiHidden="0" w:uiPriority="20" w:unhideWhenUsed="0" w:qFormat="1"/>
-    <w:lsdException w:name="Table Grid" w:semiHidden="0" w:uiPriority="59" w:unhideWhenUsed="0"/>
-    <w:lsdException w:name="Placeholder Text" w:unhideWhenUsed="0"/>
-    <w:lsdException w:name="No Spacing" w:semiHidden="0" w:uiPriority="1" w:unhideWhenUsed="0" w:qFormat="1"/>
-    <w:lsdException w:name="Light Shading" w:semiHidden="0" w:uiPriority="60" w:unhideWhenUsed="0"/>
-    <w:lsdException w:name="Light List" w:semiHidden="0" w:uiPriority="61" w:unhideWhenUsed="0"/>
-    <w:lsdException w:name="Light Grid" w:semiHidden="0" w:uiPriority="62" w:unhideWhenUsed="0"/>
-    <w:lsdException w:name="Medium Shading 1" w:semiHidden="0" w:uiPriority="63" w:unhideWhenUsed="0"/>
-    <w:lsdException w:name="Medium Shading 2" w:semiHidden="0" w:uiPriority="64" w:unhideWhenUsed="0"/>
-    <w:lsdException w:name="Medium List 1" w:semiHidden="0" w:uiPriority="65" w:unhideWhenUsed="0"/>
-    <w:lsdException w:name="Medium List 2" w:semiHidden="0" w:uiPriority="66" w:unhideWhenUsed="0"/>
-    <w:lsdException w:name="Medium Grid 1" w:semiHidden="0" w:uiPriority="67" w:unhideWhenUsed="0"/>
-    <w:lsdException w:name="Medium Grid 2" w:semiHidden="0" w:uiPriority="68" w:unhideWhenUsed="0"/>
-    <w:lsdException w:name="Medium Grid 3" w:semiHidden="0" w:uiPriority="69" w:unhideWhenUsed="0"/>
-    <w:lsdException w:name="Dark List" w:semiHidden="0" w:uiPriority="70" w:unhideWhenUsed="0"/>
-    <w:lsdException w:name="Colorful Shading" w:semiHidden="0" w:uiPriority="71" w:unhideWhenUsed="0"/>
-    <w:lsdException w:name="Colorful List" w:semiHidden="0" w:uiPriority="72" w:unhideWhenUsed="0"/>
-    <w:lsdException w:name="Colorful Grid" w:semiHidden="0" w:uiPriority="73" w:unhideWhenUsed="0"/>
-    <w:lsdException w:name="Light Shading Accent 1" w:semiHidden="0" w:uiPriority="60" w:unhideWhenUsed="0"/>
-    <w:lsdException w:name="Light List Accent 1" w:semiHidden="0" w:uiPriority="61" w:unhideWhenUsed="0"/>
-    <w:lsdException w:name="Light Grid Accent 1" w:semiHidden="0" w:uiPriority="62" w:unhideWhenUsed="0"/>
-    <w:lsdException w:name="Medium Shading 1 Accent 1" w:semiHidden="0" w:uiPriority="63" w:unhideWhenUsed="0"/>
-    <w:lsdException w:name="Medium Shading 2 Accent 1" w:semiHidden="0" w:uiPriority="64" w:unhideWhenUsed="0"/>
-    <w:lsdException w:name="Medium List 1 Accent 1" w:semiHidden="0" w:uiPriority="65" w:unhideWhenUsed="0"/>
-    <w:lsdException w:name="Revision" w:unhideWhenUsed="0"/>
-    <w:lsdException w:name="List Paragraph" w:semiHidden="0" w:uiPriority="34" w:unhideWhenUsed="0" w:qFormat="1"/>
-    <w:lsdException w:name="Quote" w:semiHidden="0" w:uiPriority="29" w:unhideWhenUsed="0" w:qFormat="1"/>
-    <w:lsdException w:name="Intense Quote" w:semiHidden="0" w:uiPriority="30" w:unhideWhenUsed="0" w:qFormat="1"/>
-    <w:lsdException w:name="Medium List 2 Accent 1" w:semiHidden="0" w:uiPriority="66" w:unhideWhenUsed="0"/>
-    <w:lsdException w:name="Medium Grid 1 Accent 1" w:semiHidden="0" w:uiPriority="67" w:unhideWhenUsed="0"/>
-    <w:lsdException w:name="Medium Grid 2 Accent 1" w:semiHidden="0" w:uiPriority="68" w:unhideWhenUsed="0"/>
-    <w:lsdException w:name="Medium Grid 3 Accent 1" w:semiHidden="0" w:uiPriority="69" w:unhideWhenUsed="0"/>
-    <w:lsdException w:name="Dark List Accent 1" w:semiHidden="0" w:uiPriority="70" w:unhideWhenUsed="0"/>
-    <w:lsdException w:name="Colorful Shading Accent 1" w:semiHidden="0" w:uiPriority="71" w:unhideWhenUsed="0"/>
-    <w:lsdException w:name="Colorful List Accent 1" w:semiHidden="0" w:uiPriority="72" w:unhideWhenUsed="0"/>
-    <w:lsdException w:name="Colorful Grid Accent 1" w:semiHidden="0" w:uiPriority="73" w:unhideWhenUsed="0"/>
-    <w:lsdException w:name="Light Shading Accent 2" w:semiHidden="0" w:uiPriority="60" w:unhideWhenUsed="0"/>
-    <w:lsdException w:name="Light List Accent 2" w:semiHidden="0" w:uiPriority="61" w:unhideWhenUsed="0"/>
-    <w:lsdException w:name="Light Grid Accent 2" w:semiHidden="0" w:uiPriority="62" w:unhideWhenUsed="0"/>
-    <w:lsdException w:name="Medium Shading 1 Accent 2" w:semiHidden="0" w:uiPriority="63" w:unhideWhenUsed="0"/>
-    <w:lsdException w:name="Medium Shading 2 Accent 2" w:semiHidden="0" w:uiPriority="64" w:unhideWhenUsed="0"/>
-    <w:lsdException w:name="Medium List 1 Accent 2" w:semiHidden="0" w:uiPriority="65" w:unhideWhenUsed="0"/>
-    <w:lsdException w:name="Medium List 2 Accent 2" w:semiHidden="0" w:uiPriority="66" w:unhideWhenUsed="0"/>
-    <w:lsdException w:name="Medium Grid 1 Accent 2" w:semiHidden="0" w:uiPriority="67" w:unhideWhenUsed="0"/>
-    <w:lsdException w:name="Medium Grid 2 Accent 2" w:semiHidden="0" w:uiPriority="68" w:unhideWhenUsed="0"/>
-    <w:lsdException w:name="Medium Grid 3 Accent 2" w:semiHidden="0" w:uiPriority="69" w:unhideWhenUsed="0"/>
-    <w:lsdException w:name="Dark List Accent 2" w:semiHidden="0" w:uiPriority="70" w:unhideWhenUsed="0"/>
-    <w:lsdException w:name="Colorful Shading Accent 2" w:semiHidden="0" w:uiPriority="71" w:unhideWhenUsed="0"/>
-    <w:lsdException w:name="Colorful List Accent 2" w:semiHidden="0" w:uiPriority="72" w:unhideWhenUsed="0"/>
-    <w:lsdException w:name="Colorful Grid Accent 2" w:semiHidden="0" w:uiPriority="73" w:unhideWhenUsed="0"/>
-    <w:lsdException w:name="Light Shading Accent 3" w:semiHidden="0" w:uiPriority="60" w:unhideWhenUsed="0"/>
-    <w:lsdException w:name="Light List Accent 3" w:semiHidden="0" w:uiPriority="61" w:unhideWhenUsed="0"/>
-    <w:lsdException w:name="Light Grid Accent 3" w:semiHidden="0" w:uiPriority="62" w:unhideWhenUsed="0"/>
-    <w:lsdException w:name="Medium Shading 1 Accent 3" w:semiHidden="0" w:uiPriority="63" w:unhideWhenUsed="0"/>
-    <w:lsdException w:name="Medium Shading 2 Accent 3" w:semiHidden="0" w:uiPriority="64" w:unhideWhenUsed="0"/>
-    <w:lsdException w:name="Medium List 1 Accent 3" w:semiHidden="0" w:uiPriority="65" w:unhideWhenUsed="0"/>
-    <w:lsdException w:name="Medium List 2 Accent 3" w:semiHidden="0" w:uiPriority="66" w:unhideWhenUsed="0"/>
-    <w:lsdException w:name="Medium Grid 1 Accent 3" w:semiHidden="0" w:uiPriority="67" w:unhideWhenUsed="0"/>
-    <w:lsdException w:name="Medium Grid 2 Accent 3" w:semiHidden="0" w:uiPriority="68" w:unhideWhenUsed="0"/>
-    <w:lsdException w:name="Medium Grid 3 Accent 3" w:semiHidden="0" w:uiPriority="69" w:unhideWhenUsed="0"/>
-    <w:lsdException w:name="Dark List Accent 3" w:semiHidden="0" w:uiPriority="70" w:unhideWhenUsed="0"/>
-    <w:lsdException w:name="Colorful Shading Accent 3" w:semiHidden="0" w:uiPriority="71" w:unhideWhenUsed="0"/>
-    <w:lsdException w:name="Colorful List Accent 3" w:semiHidden="0" w:uiPriority="72" w:unhideWhenUsed="0"/>
-    <w:lsdException w:name="Colorful Grid Accent 3" w:semiHidden="0" w:uiPriority="73" w:unhideWhenUsed="0"/>
-    <w:lsdException w:name="Light Shading Accent 4" w:semiHidden="0" w:uiPriority="60" w:unhideWhenUsed="0"/>
-    <w:lsdException w:name="Light List Accent 4" w:semiHidden="0" w:uiPriority="61" w:unhideWhenUsed="0"/>
-    <w:lsdException w:name="Light Grid Accent 4" w:semiHidden="0" w:uiPriority="62" w:unhideWhenUsed="0"/>
-    <w:lsdException w:name="Medium Shading 1 Accent 4" w:semiHidden="0" w:uiPriority="63" w:unhideWhenUsed="0"/>
-    <w:lsdException w:name="Medium Shading 2 Accent 4" w:semiHidden="0" w:uiPriority="64" w:unhideWhenUsed="0"/>
-    <w:lsdException w:name="Medium List 1 Accent 4" w:semiHidden="0" w:uiPriority="65" w:unhideWhenUsed="0"/>
-    <w:lsdException w:name="Medium List 2 Accent 4" w:semiHidden="0" w:uiPriority="66" w:unhideWhenUsed="0"/>
-    <w:lsdException w:name="Medium Grid 1 Accent 4" w:semiHidden="0" w:uiPriority="67" w:unhideWhenUsed="0"/>
-    <w:lsdException w:name="Medium Grid 2 Accent 4" w:semiHidden="0" w:uiPriority="68" w:unhideWhenUsed="0"/>
-    <w:lsdException w:name="Medium Grid 3 Accent 4" w:semiHidden="0" w:uiPriority="69" w:unhideWhenUsed="0"/>
-    <w:lsdException w:name="Dark List Accent 4" w:semiHidden="0" w:uiPriority="70" w:unhideWhenUsed="0"/>
-    <w:lsdException w:name="Colorful Shading Accent 4" w:semiHidden="0" w:uiPriority="71" w:unhideWhenUsed="0"/>
-    <w:lsdException w:name="Colorful List Accent 4" w:semiHidden="0" w:uiPriority="72" w:unhideWhenUsed="0"/>
-    <w:lsdException w:name="Colorful Grid Accent 4" w:semiHidden="0" w:uiPriority="73" w:unhideWhenUsed="0"/>
-    <w:lsdException w:name="Light Shading Accent 5" w:semiHidden="0" w:uiPriority="60" w:unhideWhenUsed="0"/>
-    <w:lsdException w:name="Light List Accent 5" w:semiHidden="0" w:uiPriority="61" w:unhideWhenUsed="0"/>
-    <w:lsdException w:name="Light Grid Accent 5" w:semiHidden="0" w:uiPriority="62" w:unhideWhenUsed="0"/>
-    <w:lsdException w:name="Medium Shading 1 Accent 5" w:semiHidden="0" w:uiPriority="63" w:unhideWhenUsed="0"/>
-    <w:lsdException w:name="Medium Shading 2 Accent 5" w:semiHidden="0" w:uiPriority="64" w:unhideWhenUsed="0"/>
-    <w:lsdException w:name="Medium List 1 Accent 5" w:semiHidden="0" w:uiPriority="65" w:unhideWhenUsed="0"/>
-    <w:lsdException w:name="Medium List 2 Accent 5" w:semiHidden="0" w:uiPriority="66" w:unhideWhenUsed="0"/>
-    <w:lsdException w:name="Medium Grid 1 Accent 5" w:semiHidden="0" w:uiPriority="67" w:unhideWhenUsed="0"/>
-    <w:lsdException w:name="Medium Grid 2 Accent 5" w:semiHidden="0" w:uiPriority="68" w:unhideWhenUsed="0"/>
-    <w:lsdException w:name="Medium Grid 3 Accent 5" w:semiHidden="0" w:uiPriority="69" w:unhideWhenUsed="0"/>
-    <w:lsdException w:name="Dark List Accent 5" w:semiHidden="0" w:uiPriority="70" w:unhideWhenUsed="0"/>
-    <w:lsdException w:name="Colorful Shading Accent 5" w:semiHidden="0" w:uiPriority="71" w:unhideWhenUsed="0"/>
-    <w:lsdException w:name="Colorful List Accent 5" w:semiHidden="0" w:uiPriority="72" w:unhideWhenUsed="0"/>
-    <w:lsdException w:name="Colorful Grid Accent 5" w:semiHidden="0" w:uiPriority="73" w:unhideWhenUsed="0"/>
-    <w:lsdException w:name="Light Shading Accent 6" w:semiHidden="0" w:uiPriority="60" w:unhideWhenUsed="0"/>
-    <w:lsdException w:name="Light List Accent 6" w:semiHidden="0" w:uiPriority="61" w:unhideWhenUsed="0"/>
-    <w:lsdException w:name="Light Grid Accent 6" w:semiHidden="0" w:uiPriority="62" w:unhideWhenUsed="0"/>
-    <w:lsdException w:name="Medium Shading 1 Accent 6" w:semiHidden="0" w:uiPriority="63" w:unhideWhenUsed="0"/>
-    <w:lsdException w:name="Medium Shading 2 Accent 6" w:semiHidden="0" w:uiPriority="64" w:unhideWhenUsed="0"/>
-    <w:lsdException w:name="Medium List 1 Accent 6" w:semiHidden="0" w:uiPriority="65" w:unhideWhenUsed="0"/>
-    <w:lsdException w:name="Medium List 2 Accent 6" w:semiHidden="0" w:uiPriority="66" w:unhideWhenUsed="0"/>
-    <w:lsdException w:name="Medium Grid 1 Accent 6" w:semiHidden="0" w:uiPriority="67" w:unhideWhenUsed="0"/>
-    <w:lsdException w:name="Medium Grid 2 Accent 6" w:semiHidden="0" w:uiPriority="68" w:unhideWhenUsed="0"/>
-    <w:lsdException w:name="Medium Grid 3 Accent 6" w:semiHidden="0" w:uiPriority="69" w:unhideWhenUsed="0"/>
-    <w:lsdException w:name="Dark List Accent 6" w:semiHidden="0" w:uiPriority="70" w:unhideWhenUsed="0"/>
-    <w:lsdException w:name="Colorful Shading Accent 6" w:semiHidden="0" w:uiPriority="71" w:unhideWhenUsed="0"/>
-    <w:lsdException w:name="Colorful List Accent 6" w:semiHidden="0" w:uiPriority="72" w:unhideWhenUsed="0"/>
-    <w:lsdException w:name="Colorful Grid Accent 6" w:semiHidden="0" w:uiPriority="73" w:unhideWhenUsed="0"/>
-    <w:lsdException w:name="Subtle Emphasis" w:semiHidden="0" w:uiPriority="19" w:unhideWhenUsed="0" w:qFormat="1"/>
-    <w:lsdException w:name="Intense Emphasis" w:semiHidden="0" w:uiPriority="21" w:unhideWhenUsed="0" w:qFormat="1"/>
-    <w:lsdException w:name="Subtle Reference" w:semiHidden="0" w:uiPriority="31" w:unhideWhenUsed="0" w:qFormat="1"/>
-    <w:lsdException w:name="Intense Reference" w:semiHidden="0" w:uiPriority="32" w:unhideWhenUsed="0" w:qFormat="1"/>
-    <w:lsdException w:name="Book Title" w:semiHidden="0" w:uiPriority="33" w:unhideWhenUsed="0" w:qFormat="1"/>
-    <w:lsdException w:name="Bibliography" w:uiPriority="37"/>
-    <w:lsdException w:name="TOC Heading" w:uiPriority="39" w:qFormat="1"/>
+  <w:latentStyles w:defLockedState="0" w:defUIPriority="99" w:defSemiHidden="0" w:defUnhideWhenUsed="0" w:defQFormat="0" w:count="371">
+    <w:lsdException w:name="Normal" w:uiPriority="0" w:qFormat="1"/>
+    <w:lsdException w:name="heading 1" w:uiPriority="9" w:qFormat="1"/>
+    <w:lsdException w:name="heading 2" w:semiHidden="1" w:uiPriority="9" w:unhideWhenUsed="1" w:qFormat="1"/>
+    <w:lsdException w:name="heading 3" w:semiHidden="1" w:uiPriority="9" w:unhideWhenUsed="1" w:qFormat="1"/>
+    <w:lsdException w:name="heading 4" w:semiHidden="1" w:uiPriority="9" w:unhideWhenUsed="1" w:qFormat="1"/>
+    <w:lsdException w:name="heading 5" w:semiHidden="1" w:uiPriority="9" w:unhideWhenUsed="1" w:qFormat="1"/>
+    <w:lsdException w:name="heading 6" w:semiHidden="1" w:uiPriority="9" w:unhideWhenUsed="1" w:qFormat="1"/>
+    <w:lsdException w:name="heading 7" w:semiHidden="1" w:uiPriority="9" w:unhideWhenUsed="1" w:qFormat="1"/>
+    <w:lsdException w:name="heading 8" w:semiHidden="1" w:uiPriority="9" w:unhideWhenUsed="1" w:qFormat="1"/>
+    <w:lsdException w:name="heading 9" w:semiHidden="1" w:uiPriority="9" w:unhideWhenUsed="1" w:qFormat="1"/>
+    <w:lsdException w:name="index 1" w:semiHidden="1" w:unhideWhenUsed="1"/>
+    <w:lsdException w:name="index 2" w:semiHidden="1" w:unhideWhenUsed="1"/>
+    <w:lsdException w:name="index 3" w:semiHidden="1" w:unhideWhenUsed="1"/>
+    <w:lsdException w:name="index 4" w:semiHidden="1" w:unhideWhenUsed="1"/>
+    <w:lsdException w:name="index 5" w:semiHidden="1" w:unhideWhenUsed="1"/>
+    <w:lsdException w:name="index 6" w:semiHidden="1" w:unhideWhenUsed="1"/>
+    <w:lsdException w:name="index 7" w:semiHidden="1" w:unhideWhenUsed="1"/>
+    <w:lsdException w:name="index 8" w:semiHidden="1" w:unhideWhenUsed="1"/>
+    <w:lsdException w:name="index 9" w:semiHidden="1" w:unhideWhenUsed="1"/>
+    <w:lsdException w:name="toc 1" w:semiHidden="1" w:uiPriority="39" w:unhideWhenUsed="1"/>
+    <w:lsdException w:name="toc 2" w:semiHidden="1" w:uiPriority="39" w:unhideWhenUsed="1"/>
+    <w:lsdException w:name="toc 3" w:semiHidden="1" w:uiPriority="39" w:unhideWhenUsed="1"/>
+    <w:lsdException w:name="toc 4" w:semiHidden="1" w:uiPriority="39" w:unhideWhenUsed="1"/>
+    <w:lsdException w:name="toc 5" w:semiHidden="1" w:uiPriority="39" w:unhideWhenUsed="1"/>
+    <w:lsdException w:name="toc 6" w:semiHidden="1" w:uiPriority="39" w:unhideWhenUsed="1"/>
+    <w:lsdException w:name="toc 7" w:semiHidden="1" w:uiPriority="39" w:unhideWhenUsed="1"/>
+    <w:lsdException w:name="toc 8" w:semiHidden="1" w:uiPriority="39" w:unhideWhenUsed="1"/>
+    <w:lsdException w:name="toc 9" w:semiHidden="1" w:uiPriority="39" w:unhideWhenUsed="1"/>
+    <w:lsdException w:name="Normal Indent" w:semiHidden="1" w:unhideWhenUsed="1"/>
+    <w:lsdException w:name="footnote text" w:semiHidden="1" w:unhideWhenUsed="1"/>
+    <w:lsdException w:name="annotation text" w:semiHidden="1" w:unhideWhenUsed="1"/>
+    <w:lsdException w:name="header" w:semiHidden="1" w:unhideWhenUsed="1"/>
+    <w:lsdException w:name="footer" w:semiHidden="1" w:unhideWhenUsed="1"/>
+    <w:lsdException w:name="index heading" w:semiHidden="1" w:unhideWhenUsed="1"/>
+    <w:lsdException w:name="caption" w:semiHidden="1" w:uiPriority="35" w:unhideWhenUsed="1" w:qFormat="1"/>
+    <w:lsdException w:name="table of figures" w:semiHidden="1" w:unhideWhenUsed="1"/>
+    <w:lsdException w:name="envelope address" w:semiHidden="1" w:unhideWhenUsed="1"/>
+    <w:lsdException w:name="envelope return" w:semiHidden="1" w:unhideWhenUsed="1"/>
+    <w:lsdException w:name="footnote reference" w:semiHidden="1" w:unhideWhenUsed="1"/>
+    <w:lsdException w:name="annotation reference" w:semiHidden="1" w:unhideWhenUsed="1"/>
+    <w:lsdException w:name="line number" w:semiHidden="1" w:unhideWhenUsed="1"/>
+    <w:lsdException w:name="page number" w:semiHidden="1" w:unhideWhenUsed="1"/>
+    <w:lsdException w:name="endnote reference" w:semiHidden="1" w:unhideWhenUsed="1"/>
+    <w:lsdException w:name="endnote text" w:semiHidden="1" w:unhideWhenUsed="1"/>
+    <w:lsdException w:name="table of authorities" w:semiHidden="1" w:unhideWhenUsed="1"/>
+    <w:lsdException w:name="macro" w:semiHidden="1" w:unhideWhenUsed="1"/>
+    <w:lsdException w:name="toa heading" w:semiHidden="1" w:unhideWhenUsed="1"/>
+    <w:lsdException w:name="List" w:semiHidden="1" w:unhideWhenUsed="1"/>
+    <w:lsdException w:name="List Bullet" w:semiHidden="1" w:unhideWhenUsed="1"/>
+    <w:lsdException w:name="List Number" w:semiHidden="1" w:unhideWhenUsed="1"/>
+    <w:lsdException w:name="List 2" w:semiHidden="1" w:unhideWhenUsed="1"/>
+    <w:lsdException w:name="List 3" w:semiHidden="1" w:unhideWhenUsed="1"/>
+    <w:lsdException w:name="List 4" w:semiHidden="1" w:unhideWhenUsed="1"/>
+    <w:lsdException w:name="List 5" w:semiHidden="1" w:unhideWhenUsed="1"/>
+    <w:lsdException w:name="List Bullet 2" w:semiHidden="1" w:unhideWhenUsed="1"/>
+    <w:lsdException w:name="List Bullet 3" w:semiHidden="1" w:unhideWhenUsed="1"/>
+    <w:lsdException w:name="List Bullet 4" w:semiHidden="1" w:unhideWhenUsed="1"/>
+    <w:lsdException w:name="List Bullet 5" w:semiHidden="1" w:unhideWhenUsed="1"/>
+    <w:lsdException w:name="List Number 2" w:semiHidden="1" w:unhideWhenUsed="1"/>
+    <w:lsdException w:name="List Number 3" w:semiHidden="1" w:unhideWhenUsed="1"/>
+    <w:lsdException w:name="List Number 4" w:semiHidden="1" w:unhideWhenUsed="1"/>
+    <w:lsdException w:name="List Number 5" w:semiHidden="1" w:unhideWhenUsed="1"/>
+    <w:lsdException w:name="Title" w:uiPriority="10" w:qFormat="1"/>
+    <w:lsdException w:name="Closing" w:semiHidden="1" w:unhideWhenUsed="1"/>
+    <w:lsdException w:name="Signature" w:semiHidden="1" w:unhideWhenUsed="1"/>
+    <w:lsdException w:name="Default Paragraph Font" w:semiHidden="1" w:uiPriority="1" w:unhideWhenUsed="1"/>
+    <w:lsdException w:name="Body Text" w:semiHidden="1" w:unhideWhenUsed="1"/>
+    <w:lsdException w:name="Body Text Indent" w:semiHidden="1" w:unhideWhenUsed="1"/>
+    <w:lsdException w:name="List Continue" w:semiHidden="1" w:unhideWhenUsed="1"/>
+    <w:lsdException w:name="List Continue 2" w:semiHidden="1" w:unhideWhenUsed="1"/>
+    <w:lsdException w:name="List Continue 3" w:semiHidden="1" w:unhideWhenUsed="1"/>
+    <w:lsdException w:name="List Continue 4" w:semiHidden="1" w:unhideWhenUsed="1"/>
+    <w:lsdException w:name="List Continue 5" w:semiHidden="1" w:unhideWhenUsed="1"/>
+    <w:lsdException w:name="Message Header" w:semiHidden="1" w:unhideWhenUsed="1"/>
+    <w:lsdException w:name="Subtitle" w:uiPriority="11" w:qFormat="1"/>
+    <w:lsdException w:name="Salutation" w:semiHidden="1" w:unhideWhenUsed="1"/>
+    <w:lsdException w:name="Date" w:semiHidden="1" w:unhideWhenUsed="1"/>
+    <w:lsdException w:name="Body Text First Indent" w:semiHidden="1" w:unhideWhenUsed="1"/>
+    <w:lsdException w:name="Body Text First Indent 2" w:semiHidden="1" w:unhideWhenUsed="1"/>
+    <w:lsdException w:name="Note Heading" w:semiHidden="1" w:unhideWhenUsed="1"/>
+    <w:lsdException w:name="Body Text 2" w:semiHidden="1" w:unhideWhenUsed="1"/>
+    <w:lsdException w:name="Body Text 3" w:semiHidden="1" w:unhideWhenUsed="1"/>
+    <w:lsdException w:name="Body Text Indent 2" w:semiHidden="1" w:unhideWhenUsed="1"/>
+    <w:lsdException w:name="Body Text Indent 3" w:semiHidden="1" w:unhideWhenUsed="1"/>
+    <w:lsdException w:name="Block Text" w:semiHidden="1" w:unhideWhenUsed="1"/>
+    <w:lsdException w:name="Hyperlink" w:semiHidden="1" w:unhideWhenUsed="1"/>
+    <w:lsdException w:name="FollowedHyperlink" w:semiHidden="1" w:unhideWhenUsed="1"/>
+    <w:lsdException w:name="Strong" w:uiPriority="22" w:qFormat="1"/>
+    <w:lsdException w:name="Emphasis" w:uiPriority="20" w:qFormat="1"/>
+    <w:lsdException w:name="Document Map" w:semiHidden="1" w:unhideWhenUsed="1"/>
+    <w:lsdException w:name="Plain Text" w:semiHidden="1" w:unhideWhenUsed="1"/>
+    <w:lsdException w:name="E-mail Signature" w:semiHidden="1" w:unhideWhenUsed="1"/>
+    <w:lsdException w:name="HTML Top of Form" w:semiHidden="1" w:unhideWhenUsed="1"/>
+    <w:lsdException w:name="HTML Bottom of Form" w:semiHidden="1" w:unhideWhenUsed="1"/>
+    <w:lsdException w:name="Normal (Web)" w:semiHidden="1" w:unhideWhenUsed="1"/>
+    <w:lsdException w:name="HTML Acronym" w:semiHidden="1" w:unhideWhenUsed="1"/>
+    <w:lsdException w:name="HTML Address" w:semiHidden="1" w:unhideWhenUsed="1"/>
+    <w:lsdException w:name="HTML Cite" w:semiHidden="1" w:unhideWhenUsed="1"/>
+    <w:lsdException w:name="HTML Code" w:semiHidden="1" w:unhideWhenUsed="1"/>
+    <w:lsdException w:name="HTML Definition" w:semiHidden="1" w:unhideWhenUsed="1"/>
+    <w:lsdException w:name="HTML Keyboard" w:semiHidden="1" w:unhideWhenUsed="1"/>
+    <w:lsdException w:name="HTML Preformatted" w:semiHidden="1" w:unhideWhenUsed="1"/>
+    <w:lsdException w:name="HTML Sample" w:semiHidden="1" w:unhideWhenUsed="1"/>
+    <w:lsdException w:name="HTML Typewriter" w:semiHidden="1" w:unhideWhenUsed="1"/>
+    <w:lsdException w:name="HTML Variable" w:semiHidden="1" w:unhideWhenUsed="1"/>
+    <w:lsdException w:name="Normal Table" w:semiHidden="1" w:unhideWhenUsed="1"/>
+    <w:lsdException w:name="annotation subject" w:semiHidden="1" w:unhideWhenUsed="1"/>
+    <w:lsdException w:name="No List" w:semiHidden="1" w:unhideWhenUsed="1"/>
+    <w:lsdException w:name="Outline List 1" w:semiHidden="1" w:unhideWhenUsed="1"/>
+    <w:lsdException w:name="Outline List 2" w:semiHidden="1" w:unhideWhenUsed="1"/>
+    <w:lsdException w:name="Outline List 3" w:semiHidden="1" w:unhideWhenUsed="1"/>
+    <w:lsdException w:name="Table Simple 1" w:semiHidden="1" w:unhideWhenUsed="1"/>
+    <w:lsdException w:name="Table Simple 2" w:semiHidden="1" w:unhideWhenUsed="1"/>
+    <w:lsdException w:name="Table Simple 3" w:semiHidden="1" w:unhideWhenUsed="1"/>
+    <w:lsdException w:name="Table Classic 1" w:semiHidden="1" w:unhideWhenUsed="1"/>
+    <w:lsdException w:name="Table Classic 2" w:semiHidden="1" w:unhideWhenUsed="1"/>
+    <w:lsdException w:name="Table Classic 3" w:semiHidden="1" w:unhideWhenUsed="1"/>
+    <w:lsdException w:name="Table Classic 4" w:semiHidden="1" w:unhideWhenUsed="1"/>
+    <w:lsdException w:name="Table Colorful 1" w:semiHidden="1" w:unhideWhenUsed="1"/>
+    <w:lsdException w:name="Table Colorful 2" w:semiHidden="1" w:unhideWhenUsed="1"/>
+    <w:lsdException w:name="Table Colorful 3" w:semiHidden="1" w:unhideWhenUsed="1"/>
+    <w:lsdException w:name="Table Columns 1" w:semiHidden="1" w:unhideWhenUsed="1"/>
+    <w:lsdException w:name="Table Columns 2" w:semiHidden="1" w:unhideWhenUsed="1"/>
+    <w:lsdException w:name="Table Columns 3" w:semiHidden="1" w:unhideWhenUsed="1"/>
+    <w:lsdException w:name="Table Columns 4" w:semiHidden="1" w:unhideWhenUsed="1"/>
+    <w:lsdException w:name="Table Columns 5" w:semiHidden="1" w:unhideWhenUsed="1"/>
+    <w:lsdException w:name="Table Grid 1" w:semiHidden="1" w:unhideWhenUsed="1"/>
+    <w:lsdException w:name="Table Grid 2" w:semiHidden="1" w:unhideWhenUsed="1"/>
+    <w:lsdException w:name="Table Grid 3" w:semiHidden="1" w:unhideWhenUsed="1"/>
+    <w:lsdException w:name="Table Grid 4" w:semiHidden="1" w:unhideWhenUsed="1"/>
+    <w:lsdException w:name="Table Grid 5" w:semiHidden="1" w:unhideWhenUsed="1"/>
+    <w:lsdException w:name="Table Grid 6" w:semiHidden="1" w:unhideWhenUsed="1"/>
+    <w:lsdException w:name="Table Grid 7" w:semiHidden="1" w:unhideWhenUsed="1"/>
+    <w:lsdException w:name="Table Grid 8" w:semiHidden="1" w:unhideWhenUsed="1"/>
+    <w:lsdException w:name="Table List 1" w:semiHidden="1" w:unhideWhenUsed="1"/>
+    <w:lsdException w:name="Table List 2" w:semiHidden="1" w:unhideWhenUsed="1"/>
+    <w:lsdException w:name="Table List 3" w:semiHidden="1" w:unhideWhenUsed="1"/>
+    <w:lsdException w:name="Table List 4" w:semiHidden="1" w:unhideWhenUsed="1"/>
+    <w:lsdException w:name="Table List 5" w:semiHidden="1" w:unhideWhenUsed="1"/>
+    <w:lsdException w:name="Table List 6" w:semiHidden="1" w:unhideWhenUsed="1"/>
+    <w:lsdException w:name="Table List 7" w:semiHidden="1" w:unhideWhenUsed="1"/>
+    <w:lsdException w:name="Table List 8" w:semiHidden="1" w:unhideWhenUsed="1"/>
+    <w:lsdException w:name="Table 3D effects 1" w:semiHidden="1" w:unhideWhenUsed="1"/>
+    <w:lsdException w:name="Table 3D effects 2" w:semiHidden="1" w:unhideWhenUsed="1"/>
+    <w:lsdException w:name="Table 3D effects 3" w:semiHidden="1" w:unhideWhenUsed="1"/>
+    <w:lsdException w:name="Table Contemporary" w:semiHidden="1" w:unhideWhenUsed="1"/>
+    <w:lsdException w:name="Table Elegant" w:semiHidden="1" w:unhideWhenUsed="1"/>
+    <w:lsdException w:name="Table Professional" w:semiHidden="1" w:unhideWhenUsed="1"/>
+    <w:lsdException w:name="Table Subtle 1" w:semiHidden="1" w:unhideWhenUsed="1"/>
+    <w:lsdException w:name="Table Subtle 2" w:semiHidden="1" w:unhideWhenUsed="1"/>
+    <w:lsdException w:name="Table Web 1" w:semiHidden="1" w:unhideWhenUsed="1"/>
+    <w:lsdException w:name="Table Web 2" w:semiHidden="1" w:unhideWhenUsed="1"/>
+    <w:lsdException w:name="Table Web 3" w:semiHidden="1" w:unhideWhenUsed="1"/>
+    <w:lsdException w:name="Balloon Text" w:semiHidden="1" w:unhideWhenUsed="1"/>
+    <w:lsdException w:name="Table Grid" w:uiPriority="59"/>
+    <w:lsdException w:name="Table Theme" w:semiHidden="1" w:unhideWhenUsed="1"/>
+    <w:lsdException w:name="Placeholder Text" w:semiHidden="1"/>
+    <w:lsdException w:name="No Spacing" w:uiPriority="1" w:qFormat="1"/>
+    <w:lsdException w:name="Light Shading" w:uiPriority="60"/>
+    <w:lsdException w:name="Light List" w:uiPriority="61"/>
+    <w:lsdException w:name="Light Grid" w:uiPriority="62"/>
+    <w:lsdException w:name="Medium Shading 1" w:uiPriority="63"/>
+    <w:lsdException w:name="Medium Shading 2" w:uiPriority="64"/>
+    <w:lsdException w:name="Medium List 1" w:uiPriority="65"/>
+    <w:lsdException w:name="Medium List 2" w:uiPriority="66"/>
+    <w:lsdException w:name="Medium Grid 1" w:uiPriority="67"/>
+    <w:lsdException w:name="Medium Grid 2" w:uiPriority="68"/>
+    <w:lsdException w:name="Medium Grid 3" w:uiPriority="69"/>
+    <w:lsdException w:name="Dark List" w:uiPriority="70"/>
+    <w:lsdException w:name="Colorful Shading" w:uiPriority="71"/>
+    <w:lsdException w:name="Colorful List" w:uiPriority="72"/>
+    <w:lsdException w:name="Colorful Grid" w:uiPriority="73"/>
+    <w:lsdException w:name="Light Shading Accent 1" w:uiPriority="60"/>
+    <w:lsdException w:name="Light List Accent 1" w:uiPriority="61"/>
+    <w:lsdException w:name="Light Grid Accent 1" w:uiPriority="62"/>
+    <w:lsdException w:name="Medium Shading 1 Accent 1" w:uiPriority="63"/>
+    <w:lsdException w:name="Medium Shading 2 Accent 1" w:uiPriority="64"/>
+    <w:lsdException w:name="Medium List 1 Accent 1" w:uiPriority="65"/>
+    <w:lsdException w:name="Revision" w:semiHidden="1"/>
+    <w:lsdException w:name="List Paragraph" w:uiPriority="34" w:qFormat="1"/>
+    <w:lsdException w:name="Quote" w:uiPriority="29" w:qFormat="1"/>
+    <w:lsdException w:name="Intense Quote" w:uiPriority="30" w:qFormat="1"/>
+    <w:lsdException w:name="Medium List 2 Accent 1" w:uiPriority="66"/>
+    <w:lsdException w:name="Medium Grid 1 Accent 1" w:uiPriority="67"/>
+    <w:lsdException w:name="Medium Grid 2 Accent 1" w:uiPriority="68"/>
+    <w:lsdException w:name="Medium Grid 3 Accent 1" w:uiPriority="69"/>
+    <w:lsdException w:name="Dark List Accent 1" w:uiPriority="70"/>
+    <w:lsdException w:name="Colorful Shading Accent 1" w:uiPriority="71"/>
+    <w:lsdException w:name="Colorful List Accent 1" w:uiPriority="72"/>
+    <w:lsdException w:name="Colorful Grid Accent 1" w:uiPriority="73"/>
+    <w:lsdException w:name="Light Shading Accent 2" w:uiPriority="60"/>
+    <w:lsdException w:name="Light List Accent 2" w:uiPriority="61"/>
+    <w:lsdException w:name="Light Grid Accent 2" w:uiPriority="62"/>
+    <w:lsdException w:name="Medium Shading 1 Accent 2" w:uiPriority="63"/>
+    <w:lsdException w:name="Medium Shading 2 Accent 2" w:uiPriority="64"/>
+    <w:lsdException w:name="Medium List 1 Accent 2" w:uiPriority="65"/>
+    <w:lsdException w:name="Medium List 2 Accent 2" w:uiPriority="66"/>
+    <w:lsdException w:name="Medium Grid 1 Accent 2" w:uiPriority="67"/>
+    <w:lsdException w:name="Medium Grid 2 Accent 2" w:uiPriority="68"/>
+    <w:lsdException w:name="Medium Grid 3 Accent 2" w:uiPriority="69"/>
+    <w:lsdException w:name="Dark List Accent 2" w:uiPriority="70"/>
+    <w:lsdException w:name="Colorful Shading Accent 2" w:uiPriority="71"/>
+    <w:lsdException w:name="Colorful List Accent 2" w:uiPriority="72"/>
+    <w:lsdException w:name="Colorful Grid Accent 2" w:uiPriority="73"/>
+    <w:lsdException w:name="Light Shading Accent 3" w:uiPriority="60"/>
+    <w:lsdException w:name="Light List Accent 3" w:uiPriority="61"/>
+    <w:lsdException w:name="Light Grid Accent 3" w:uiPriority="62"/>
+    <w:lsdException w:name="Medium Shading 1 Accent 3" w:uiPriority="63"/>
+    <w:lsdException w:name="Medium Shading 2 Accent 3" w:uiPriority="64"/>
+    <w:lsdException w:name="Medium List 1 Accent 3" w:uiPriority="65"/>
+    <w:lsdException w:name="Medium List 2 Accent 3" w:uiPriority="66"/>
+    <w:lsdException w:name="Medium Grid 1 Accent 3" w:uiPriority="67"/>
+    <w:lsdException w:name="Medium Grid 2 Accent 3" w:uiPriority="68"/>
+    <w:lsdException w:name="Medium Grid 3 Accent 3" w:uiPriority="69"/>
+    <w:lsdException w:name="Dark List Accent 3" w:uiPriority="70"/>
+    <w:lsdException w:name="Colorful Shading Accent 3" w:uiPriority="71"/>
+    <w:lsdException w:name="Colorful List Accent 3" w:uiPriority="72"/>
+    <w:lsdException w:name="Colorful Grid Accent 3" w:uiPriority="73"/>
+    <w:lsdException w:name="Light Shading Accent 4" w:uiPriority="60"/>
+    <w:lsdException w:name="Light List Accent 4" w:uiPriority="61"/>
+    <w:lsdException w:name="Light Grid Accent 4" w:uiPriority="62"/>
+    <w:lsdException w:name="Medium Shading 1 Accent 4" w:uiPriority="63"/>
+    <w:lsdException w:name="Medium Shading 2 Accent 4" w:uiPriority="64"/>
+    <w:lsdException w:name="Medium List 1 Accent 4" w:uiPriority="65"/>
+    <w:lsdException w:name="Medium List 2 Accent 4" w:uiPriority="66"/>
+    <w:lsdException w:name="Medium Grid 1 Accent 4" w:uiPriority="67"/>
+    <w:lsdException w:name="Medium Grid 2 Accent 4" w:uiPriority="68"/>
+    <w:lsdException w:name="Medium Grid 3 Accent 4" w:uiPriority="69"/>
+    <w:lsdException w:name="Dark List Accent 4" w:uiPriority="70"/>
+    <w:lsdException w:name="Colorful Shading Accent 4" w:uiPriority="71"/>
+    <w:lsdException w:name="Colorful List Accent 4" w:uiPriority="72"/>
+    <w:lsdException w:name="Colorful Grid Accent 4" w:uiPriority="73"/>
+    <w:lsdException w:name="Light Shading Accent 5" w:uiPriority="60"/>
+    <w:lsdException w:name="Light List Accent 5" w:uiPriority="61"/>
+    <w:lsdException w:name="Light Grid Accent 5" w:uiPriority="62"/>
+    <w:lsdException w:name="Medium Shading 1 Accent 5" w:uiPriority="63"/>
+    <w:lsdException w:name="Medium Shading 2 Accent 5" w:uiPriority="64"/>
+    <w:lsdException w:name="Medium List 1 Accent 5" w:uiPriority="65"/>
+    <w:lsdException w:name="Medium List 2 Accent 5" w:uiPriority="66"/>
+    <w:lsdException w:name="Medium Grid 1 Accent 5" w:uiPriority="67"/>
+    <w:lsdException w:name="Medium Grid 2 Accent 5" w:uiPriority="68"/>
+    <w:lsdException w:name="Medium Grid 3 Accent 5" w:uiPriority="69"/>
+    <w:lsdException w:name="Dark List Accent 5" w:uiPriority="70"/>
+    <w:lsdException w:name="Colorful Shading Accent 5" w:uiPriority="71"/>
+    <w:lsdException w:name="Colorful List Accent 5" w:uiPriority="72"/>
+    <w:lsdException w:name="Colorful Grid Accent 5" w:uiPriority="73"/>
+    <w:lsdException w:name="Light Shading Accent 6" w:uiPriority="60"/>
+    <w:lsdException w:name="Light List Accent 6" w:uiPriority="61"/>
+    <w:lsdException w:name="Light Grid Accent 6" w:uiPriority="62"/>
+    <w:lsdException w:name="Medium Shading 1 Accent 6" w:uiPriority="63"/>
+    <w:lsdException w:name="Medium Shading 2 Accent 6" w:uiPriority="64"/>
+    <w:lsdException w:name="Medium List 1 Accent 6" w:uiPriority="65"/>
+    <w:lsdException w:name="Medium List 2 Accent 6" w:uiPriority="66"/>
+    <w:lsdException w:name="Medium Grid 1 Accent 6" w:uiPriority="67"/>
+    <w:lsdException w:name="Medium Grid 2 Accent 6" w:uiPriority="68"/>
+    <w:lsdException w:name="Medium Grid 3 Accent 6" w:uiPriority="69"/>
+    <w:lsdException w:name="Dark List Accent 6" w:uiPriority="70"/>
+    <w:lsdException w:name="Colorful Shading Accent 6" w:uiPriority="71"/>
+    <w:lsdException w:name="Colorful List Accent 6" w:uiPriority="72"/>
+    <w:lsdException w:name="Colorful Grid Accent 6" w:uiPriority="73"/>
+    <w:lsdException w:name="Subtle Emphasis" w:uiPriority="19" w:qFormat="1"/>
+    <w:lsdException w:name="Intense Emphasis" w:uiPriority="21" w:qFormat="1"/>
+    <w:lsdException w:name="Subtle Reference" w:uiPriority="31" w:qFormat="1"/>
+    <w:lsdException w:name="Intense Reference" w:uiPriority="32" w:qFormat="1"/>
+    <w:lsdException w:name="Book Title" w:uiPriority="33" w:qFormat="1"/>
+    <w:lsdException w:name="Bibliography" w:semiHidden="1" w:uiPriority="37" w:unhideWhenUsed="1"/>
+    <w:lsdException w:name="TOC Heading" w:semiHidden="1" w:uiPriority="39" w:unhideWhenUsed="1" w:qFormat="1"/>
+    <w:lsdException w:name="Plain Table 1" w:uiPriority="41"/>
+    <w:lsdException w:name="Plain Table 2" w:uiPriority="42"/>
+    <w:lsdException w:name="Plain Table 3" w:uiPriority="43"/>
+    <w:lsdException w:name="Plain Table 4" w:uiPriority="44"/>
+    <w:lsdException w:name="Plain Table 5" w:uiPriority="45"/>
+    <w:lsdException w:name="Grid Table Light" w:uiPriority="40"/>
+    <w:lsdException w:name="Grid Table 1 Light" w:uiPriority="46"/>
+    <w:lsdException w:name="Grid Table 2" w:uiPriority="47"/>
+    <w:lsdException w:name="Grid Table 3" w:uiPriority="48"/>
+    <w:lsdException w:name="Grid Table 4" w:uiPriority="49"/>
+    <w:lsdException w:name="Grid Table 5 Dark" w:uiPriority="50"/>
+    <w:lsdException w:name="Grid Table 6 Colorful" w:uiPriority="51"/>
+    <w:lsdException w:name="Grid Table 7 Colorful" w:uiPriority="52"/>
+    <w:lsdException w:name="Grid Table 1 Light Accent 1" w:uiPriority="46"/>
+    <w:lsdException w:name="Grid Table 2 Accent 1" w:uiPriority="47"/>
+    <w:lsdException w:name="Grid Table 3 Accent 1" w:uiPriority="48"/>
+    <w:lsdException w:name="Grid Table 4 Accent 1" w:uiPriority="49"/>
+    <w:lsdException w:name="Grid Table 5 Dark Accent 1" w:uiPriority="50"/>
+    <w:lsdException w:name="Grid Table 6 Colorful Accent 1" w:uiPriority="51"/>
+    <w:lsdException w:name="Grid Table 7 Colorful Accent 1" w:uiPriority="52"/>
+    <w:lsdException w:name="Grid Table 1 Light Accent 2" w:uiPriority="46"/>
+    <w:lsdException w:name="Grid Table 2 Accent 2" w:uiPriority="47"/>
+    <w:lsdException w:name="Grid Table 3 Accent 2" w:uiPriority="48"/>
+    <w:lsdException w:name="Grid Table 4 Accent 2" w:uiPriority="49"/>
+    <w:lsdException w:name="Grid Table 5 Dark Accent 2" w:uiPriority="50"/>
+    <w:lsdException w:name="Grid Table 6 Colorful Accent 2" w:uiPriority="51"/>
+    <w:lsdException w:name="Grid Table 7 Colorful Accent 2" w:uiPriority="52"/>
+    <w:lsdException w:name="Grid Table 1 Light Accent 3" w:uiPriority="46"/>
+    <w:lsdException w:name="Grid Table 2 Accent 3" w:uiPriority="47"/>
+    <w:lsdException w:name="Grid Table 3 Accent 3" w:uiPriority="48"/>
+    <w:lsdException w:name="Grid Table 4 Accent 3" w:uiPriority="49"/>
+    <w:lsdException w:name="Grid Table 5 Dark Accent 3" w:uiPriority="50"/>
+    <w:lsdException w:name="Grid Table 6 Colorful Accent 3" w:uiPriority="51"/>
+    <w:lsdException w:name="Grid Table 7 Colorful Accent 3" w:uiPriority="52"/>
+    <w:lsdException w:name="Grid Table 1 Light Accent 4" w:uiPriority="46"/>
+    <w:lsdException w:name="Grid Table 2 Accent 4" w:uiPriority="47"/>
+    <w:lsdException w:name="Grid Table 3 Accent 4" w:uiPriority="48"/>
+    <w:lsdException w:name="Grid Table 4 Accent 4" w:uiPriority="49"/>
+    <w:lsdException w:name="Grid Table 5 Dark Accent 4" w:uiPriority="50"/>
+    <w:lsdException w:name="Grid Table 6 Colorful Accent 4" w:uiPriority="51"/>
+    <w:lsdException w:name="Grid Table 7 Colorful Accent 4" w:uiPriority="52"/>
+    <w:lsdException w:name="Grid Table 1 Light Accent 5" w:uiPriority="46"/>
+    <w:lsdException w:name="Grid Table 2 Accent 5" w:uiPriority="47"/>
+    <w:lsdException w:name="Grid Table 3 Accent 5" w:uiPriority="48"/>
+    <w:lsdException w:name="Grid Table 4 Accent 5" w:uiPriority="49"/>
+    <w:lsdException w:name="Grid Table 5 Dark Accent 5" w:uiPriority="50"/>
+    <w:lsdException w:name="Grid Table 6 Colorful Accent 5" w:uiPriority="51"/>
+    <w:lsdException w:name="Grid Table 7 Colorful Accent 5" w:uiPriority="52"/>
+    <w:lsdException w:name="Grid Table 1 Light Accent 6" w:uiPriority="46"/>
+    <w:lsdException w:name="Grid Table 2 Accent 6" w:uiPriority="47"/>
+    <w:lsdException w:name="Grid Table 3 Accent 6" w:uiPriority="48"/>
+    <w:lsdException w:name="Grid Table 4 Accent 6" w:uiPriority="49"/>
+    <w:lsdException w:name="Grid Table 5 Dark Accent 6" w:uiPriority="50"/>
+    <w:lsdException w:name="Grid Table 6 Colorful Accent 6" w:uiPriority="51"/>
+    <w:lsdException w:name="Grid Table 7 Colorful Accent 6" w:uiPriority="52"/>
+    <w:lsdException w:name="List Table 1 Light" w:uiPriority="46"/>
+    <w:lsdException w:name="List Table 2" w:uiPriority="47"/>
+    <w:lsdException w:name="List Table 3" w:uiPriority="48"/>
+    <w:lsdException w:name="List Table 4" w:uiPriority="49"/>
+    <w:lsdException w:name="List Table 5 Dark" w:uiPriority="50"/>
+    <w:lsdException w:name="List Table 6 Colorful" w:uiPriority="51"/>
+    <w:lsdException w:name="List Table 7 Colorful" w:uiPriority="52"/>
+    <w:lsdException w:name="List Table 1 Light Accent 1" w:uiPriority="46"/>
+    <w:lsdException w:name="List Table 2 Accent 1" w:uiPriority="47"/>
+    <w:lsdException w:name="List Table 3 Accent 1" w:uiPriority="48"/>
+    <w:lsdException w:name="List Table 4 Accent 1" w:uiPriority="49"/>
+    <w:lsdException w:name="List Table 5 Dark Accent 1" w:uiPriority="50"/>
+    <w:lsdException w:name="List Table 6 Colorful Accent 1" w:uiPriority="51"/>
+    <w:lsdException w:name="List Table 7 Colorful Accent 1" w:uiPriority="52"/>
+    <w:lsdException w:name="List Table 1 Light Accent 2" w:uiPriority="46"/>
+    <w:lsdException w:name="List Table 2 Accent 2" w:uiPriority="47"/>
+    <w:lsdException w:name="List Table 3 Accent 2" w:uiPriority="48"/>
+    <w:lsdException w:name="List Table 4 Accent 2" w:uiPriority="49"/>
+    <w:lsdException w:name="List Table 5 Dark Accent 2" w:uiPriority="50"/>
+    <w:lsdException w:name="List Table 6 Colorful Accent 2" w:uiPriority="51"/>
+    <w:lsdException w:name="List Table 7 Colorful Accent 2" w:uiPriority="52"/>
+    <w:lsdException w:name="List Table 1 Light Accent 3" w:uiPriority="46"/>
+    <w:lsdException w:name="List Table 2 Accent 3" w:uiPriority="47"/>
+    <w:lsdException w:name="List Table 3 Accent 3" w:uiPriority="48"/>
+    <w:lsdException w:name="List Table 4 Accent 3" w:uiPriority="49"/>
+    <w:lsdException w:name="List Table 5 Dark Accent 3" w:uiPriority="50"/>
+    <w:lsdException w:name="List Table 6 Colorful Accent 3" w:uiPriority="51"/>
+    <w:lsdException w:name="List Table 7 Colorful Accent 3" w:uiPriority="52"/>
+    <w:lsdException w:name="List Table 1 Light Accent 4" w:uiPriority="46"/>
+    <w:lsdException w:name="List Table 2 Accent 4" w:uiPriority="47"/>
+    <w:lsdException w:name="List Table 3 Accent 4" w:uiPriority="48"/>
+    <w:lsdException w:name="List Table 4 Accent 4" w:uiPriority="49"/>
+    <w:lsdException w:name="List Table 5 Dark Accent 4" w:uiPriority="50"/>
+    <w:lsdException w:name="List Table 6 Colorful Accent 4" w:uiPriority="51"/>
+    <w:lsdException w:name="List Table 7 Colorful Accent 4" w:uiPriority="52"/>
+    <w:lsdException w:name="List Table 1 Light Accent 5" w:uiPriority="46"/>
+    <w:lsdException w:name="List Table 2 Accent 5" w:uiPriority="47"/>
+    <w:lsdException w:name="List Table 3 Accent 5" w:uiPriority="48"/>
+    <w:lsdException w:name="List Table 4 Accent 5" w:uiPriority="49"/>
+    <w:lsdException w:name="List Table 5 Dark Accent 5" w:uiPriority="50"/>
+    <w:lsdException w:name="List Table 6 Colorful Accent 5" w:uiPriority="51"/>
+    <w:lsdException w:name="List Table 7 Colorful Accent 5" w:uiPriority="52"/>
+    <w:lsdException w:name="List Table 1 Light Accent 6" w:uiPriority="46"/>
+    <w:lsdException w:name="List Table 2 Accent 6" w:uiPriority="47"/>
+    <w:lsdException w:name="List Table 3 Accent 6" w:uiPriority="48"/>
+    <w:lsdException w:name="List Table 4 Accent 6" w:uiPriority="49"/>
+    <w:lsdException w:name="List Table 5 Dark Accent 6" w:uiPriority="50"/>
+    <w:lsdException w:name="List Table 6 Colorful Accent 6" w:uiPriority="51"/>
+    <w:lsdException w:name="List Table 7 Colorful Accent 6" w:uiPriority="52"/>
   </w:latentStyles>
-  <w:style w:type="paragraph" w:default="1" w:styleId="a">
+  <w:style w:type="paragraph" w:default="1" w:styleId="Normal">
     <w:name w:val="Normal"/>
     <w:qFormat/>
   </w:style>
-  <w:style w:type="character" w:default="1" w:styleId="a0">
+  <w:style w:type="character" w:default="1" w:styleId="DefaultParagraphFont">
     <w:name w:val="Default Paragraph Font"/>
     <w:uiPriority w:val="1"/>
+    <w:semiHidden/>
     <w:unhideWhenUsed/>
   </w:style>
-  <w:style w:type="table" w:default="1" w:styleId="a1">
+  <w:style w:type="table" w:default="1" w:styleId="TableNormal">
     <w:name w:val="Normal Table"/>
     <w:uiPriority w:val="99"/>
     <w:semiHidden/>
@@ -2293,16 +3558,16 @@
       </w:tblCellMar>
     </w:tblPr>
   </w:style>
-  <w:style w:type="numbering" w:default="1" w:styleId="a2">
+  <w:style w:type="numbering" w:default="1" w:styleId="NoList">
     <w:name w:val="No List"/>
     <w:uiPriority w:val="99"/>
     <w:semiHidden/>
     <w:unhideWhenUsed/>
   </w:style>
-  <w:style w:type="paragraph" w:styleId="a3">
+  <w:style w:type="paragraph" w:styleId="Header">
     <w:name w:val="header"/>
-    <w:basedOn w:val="a"/>
-    <w:link w:val="a4"/>
+    <w:basedOn w:val="Normal"/>
+    <w:link w:val="HeaderChar"/>
     <w:uiPriority w:val="99"/>
     <w:unhideWhenUsed/>
     <w:rsid w:val="001D2968"/>
@@ -2314,17 +3579,17 @@
       <w:spacing w:after="0" w:line="240" w:lineRule="auto"/>
     </w:pPr>
   </w:style>
-  <w:style w:type="character" w:customStyle="1" w:styleId="a4">
-    <w:name w:val="Верхний колонтитул Знак"/>
-    <w:basedOn w:val="a0"/>
-    <w:link w:val="a3"/>
+  <w:style w:type="character" w:customStyle="1" w:styleId="HeaderChar">
+    <w:name w:val="Header Char"/>
+    <w:basedOn w:val="DefaultParagraphFont"/>
+    <w:link w:val="Header"/>
     <w:uiPriority w:val="99"/>
     <w:rsid w:val="001D2968"/>
   </w:style>
-  <w:style w:type="paragraph" w:styleId="a5">
+  <w:style w:type="paragraph" w:styleId="Footer">
     <w:name w:val="footer"/>
-    <w:basedOn w:val="a"/>
-    <w:link w:val="a6"/>
+    <w:basedOn w:val="Normal"/>
+    <w:link w:val="FooterChar"/>
     <w:uiPriority w:val="99"/>
     <w:unhideWhenUsed/>
     <w:rsid w:val="001D2968"/>
@@ -2336,260 +3601,16 @@
       <w:spacing w:after="0" w:line="240" w:lineRule="auto"/>
     </w:pPr>
   </w:style>
-  <w:style w:type="character" w:customStyle="1" w:styleId="a6">
-    <w:name w:val="Нижний колонтитул Знак"/>
-    <w:basedOn w:val="a0"/>
-    <w:link w:val="a5"/>
+  <w:style w:type="character" w:customStyle="1" w:styleId="FooterChar">
+    <w:name w:val="Footer Char"/>
+    <w:basedOn w:val="DefaultParagraphFont"/>
+    <w:link w:val="Footer"/>
     <w:uiPriority w:val="99"/>
     <w:rsid w:val="001D2968"/>
   </w:style>
-  <w:style w:type="paragraph" w:styleId="a7">
+  <w:style w:type="paragraph" w:styleId="ListParagraph">
     <w:name w:val="List Paragraph"/>
-    <w:basedOn w:val="a"/>
-    <w:uiPriority w:val="34"/>
-    <w:qFormat/>
-    <w:rsid w:val="00186429"/>
-    <w:pPr>
-      <w:ind w:left="720"/>
-      <w:contextualSpacing/>
-    </w:pPr>
-  </w:style>
-</w:styles>
-</file>
-
-<file path=word/stylesWithEffects.xml><?xml version="1.0" encoding="utf-8"?>
-<w:styles xmlns:wpc="http://schemas.microsoft.com/office/word/2010/wordprocessingCanvas" xmlns:mc="http://schemas.openxmlformats.org/markup-compatibility/2006" xmlns:o="urn:schemas-microsoft-com:office:office" xmlns:r="http://schemas.openxmlformats.org/officeDocument/2006/relationships" xmlns:m="http://schemas.openxmlformats.org/officeDocument/2006/math" xmlns:v="urn:schemas-microsoft-com:vml" xmlns:wp14="http://schemas.microsoft.com/office/word/2010/wordprocessingDrawing" xmlns:wp="http://schemas.openxmlformats.org/drawingml/2006/wordprocessingDrawing" xmlns:w10="urn:schemas-microsoft-com:office:word" xmlns:w="http://schemas.openxmlformats.org/wordprocessingml/2006/main" xmlns:w14="http://schemas.microsoft.com/office/word/2010/wordml" xmlns:wpg="http://schemas.microsoft.com/office/word/2010/wordprocessingGroup" xmlns:wpi="http://schemas.microsoft.com/office/word/2010/wordprocessingInk" xmlns:wne="http://schemas.microsoft.com/office/word/2006/wordml" xmlns:wps="http://schemas.microsoft.com/office/word/2010/wordprocessingShape" mc:Ignorable="w14 wp14">
-  <w:docDefaults>
-    <w:rPrDefault>
-      <w:rPr>
-        <w:rFonts w:asciiTheme="minorHAnsi" w:eastAsiaTheme="minorHAnsi" w:hAnsiTheme="minorHAnsi" w:cstheme="minorBidi"/>
-        <w:sz w:val="22"/>
-        <w:szCs w:val="22"/>
-        <w:lang w:val="ru-RU" w:eastAsia="en-US" w:bidi="ar-SA"/>
-      </w:rPr>
-    </w:rPrDefault>
-    <w:pPrDefault>
-      <w:pPr>
-        <w:spacing w:after="200" w:line="276" w:lineRule="auto"/>
-      </w:pPr>
-    </w:pPrDefault>
-  </w:docDefaults>
-  <w:latentStyles w:defLockedState="0" w:defUIPriority="99" w:defSemiHidden="1" w:defUnhideWhenUsed="1" w:defQFormat="0" w:count="267">
-    <w:lsdException w:name="Normal" w:semiHidden="0" w:uiPriority="0" w:unhideWhenUsed="0" w:qFormat="1"/>
-    <w:lsdException w:name="heading 1" w:semiHidden="0" w:uiPriority="9" w:unhideWhenUsed="0" w:qFormat="1"/>
-    <w:lsdException w:name="heading 2" w:uiPriority="9" w:qFormat="1"/>
-    <w:lsdException w:name="heading 3" w:uiPriority="9" w:qFormat="1"/>
-    <w:lsdException w:name="heading 4" w:uiPriority="9" w:qFormat="1"/>
-    <w:lsdException w:name="heading 5" w:uiPriority="9" w:qFormat="1"/>
-    <w:lsdException w:name="heading 6" w:uiPriority="9" w:qFormat="1"/>
-    <w:lsdException w:name="heading 7" w:uiPriority="9" w:qFormat="1"/>
-    <w:lsdException w:name="heading 8" w:uiPriority="9" w:qFormat="1"/>
-    <w:lsdException w:name="heading 9" w:uiPriority="9" w:qFormat="1"/>
-    <w:lsdException w:name="toc 1" w:uiPriority="39"/>
-    <w:lsdException w:name="toc 2" w:uiPriority="39"/>
-    <w:lsdException w:name="toc 3" w:uiPriority="39"/>
-    <w:lsdException w:name="toc 4" w:uiPriority="39"/>
-    <w:lsdException w:name="toc 5" w:uiPriority="39"/>
-    <w:lsdException w:name="toc 6" w:uiPriority="39"/>
-    <w:lsdException w:name="toc 7" w:uiPriority="39"/>
-    <w:lsdException w:name="toc 8" w:uiPriority="39"/>
-    <w:lsdException w:name="toc 9" w:uiPriority="39"/>
-    <w:lsdException w:name="caption" w:uiPriority="35" w:qFormat="1"/>
-    <w:lsdException w:name="Title" w:semiHidden="0" w:uiPriority="10" w:unhideWhenUsed="0" w:qFormat="1"/>
-    <w:lsdException w:name="Default Paragraph Font" w:uiPriority="1"/>
-    <w:lsdException w:name="Subtitle" w:semiHidden="0" w:uiPriority="11" w:unhideWhenUsed="0" w:qFormat="1"/>
-    <w:lsdException w:name="Strong" w:semiHidden="0" w:uiPriority="22" w:unhideWhenUsed="0" w:qFormat="1"/>
-    <w:lsdException w:name="Emphasis" w:semiHidden="0" w:uiPriority="20" w:unhideWhenUsed="0" w:qFormat="1"/>
-    <w:lsdException w:name="Table Grid" w:semiHidden="0" w:uiPriority="59" w:unhideWhenUsed="0"/>
-    <w:lsdException w:name="Placeholder Text" w:unhideWhenUsed="0"/>
-    <w:lsdException w:name="No Spacing" w:semiHidden="0" w:uiPriority="1" w:unhideWhenUsed="0" w:qFormat="1"/>
-    <w:lsdException w:name="Light Shading" w:semiHidden="0" w:uiPriority="60" w:unhideWhenUsed="0"/>
-    <w:lsdException w:name="Light List" w:semiHidden="0" w:uiPriority="61" w:unhideWhenUsed="0"/>
-    <w:lsdException w:name="Light Grid" w:semiHidden="0" w:uiPriority="62" w:unhideWhenUsed="0"/>
-    <w:lsdException w:name="Medium Shading 1" w:semiHidden="0" w:uiPriority="63" w:unhideWhenUsed="0"/>
-    <w:lsdException w:name="Medium Shading 2" w:semiHidden="0" w:uiPriority="64" w:unhideWhenUsed="0"/>
-    <w:lsdException w:name="Medium List 1" w:semiHidden="0" w:uiPriority="65" w:unhideWhenUsed="0"/>
-    <w:lsdException w:name="Medium List 2" w:semiHidden="0" w:uiPriority="66" w:unhideWhenUsed="0"/>
-    <w:lsdException w:name="Medium Grid 1" w:semiHidden="0" w:uiPriority="67" w:unhideWhenUsed="0"/>
-    <w:lsdException w:name="Medium Grid 2" w:semiHidden="0" w:uiPriority="68" w:unhideWhenUsed="0"/>
-    <w:lsdException w:name="Medium Grid 3" w:semiHidden="0" w:uiPriority="69" w:unhideWhenUsed="0"/>
-    <w:lsdException w:name="Dark List" w:semiHidden="0" w:uiPriority="70" w:unhideWhenUsed="0"/>
-    <w:lsdException w:name="Colorful Shading" w:semiHidden="0" w:uiPriority="71" w:unhideWhenUsed="0"/>
-    <w:lsdException w:name="Colorful List" w:semiHidden="0" w:uiPriority="72" w:unhideWhenUsed="0"/>
-    <w:lsdException w:name="Colorful Grid" w:semiHidden="0" w:uiPriority="73" w:unhideWhenUsed="0"/>
-    <w:lsdException w:name="Light Shading Accent 1" w:semiHidden="0" w:uiPriority="60" w:unhideWhenUsed="0"/>
-    <w:lsdException w:name="Light List Accent 1" w:semiHidden="0" w:uiPriority="61" w:unhideWhenUsed="0"/>
-    <w:lsdException w:name="Light Grid Accent 1" w:semiHidden="0" w:uiPriority="62" w:unhideWhenUsed="0"/>
-    <w:lsdException w:name="Medium Shading 1 Accent 1" w:semiHidden="0" w:uiPriority="63" w:unhideWhenUsed="0"/>
-    <w:lsdException w:name="Medium Shading 2 Accent 1" w:semiHidden="0" w:uiPriority="64" w:unhideWhenUsed="0"/>
-    <w:lsdException w:name="Medium List 1 Accent 1" w:semiHidden="0" w:uiPriority="65" w:unhideWhenUsed="0"/>
-    <w:lsdException w:name="Revision" w:unhideWhenUsed="0"/>
-    <w:lsdException w:name="List Paragraph" w:semiHidden="0" w:uiPriority="34" w:unhideWhenUsed="0" w:qFormat="1"/>
-    <w:lsdException w:name="Quote" w:semiHidden="0" w:uiPriority="29" w:unhideWhenUsed="0" w:qFormat="1"/>
-    <w:lsdException w:name="Intense Quote" w:semiHidden="0" w:uiPriority="30" w:unhideWhenUsed="0" w:qFormat="1"/>
-    <w:lsdException w:name="Medium List 2 Accent 1" w:semiHidden="0" w:uiPriority="66" w:unhideWhenUsed="0"/>
-    <w:lsdException w:name="Medium Grid 1 Accent 1" w:semiHidden="0" w:uiPriority="67" w:unhideWhenUsed="0"/>
-    <w:lsdException w:name="Medium Grid 2 Accent 1" w:semiHidden="0" w:uiPriority="68" w:unhideWhenUsed="0"/>
-    <w:lsdException w:name="Medium Grid 3 Accent 1" w:semiHidden="0" w:uiPriority="69" w:unhideWhenUsed="0"/>
-    <w:lsdException w:name="Dark List Accent 1" w:semiHidden="0" w:uiPriority="70" w:unhideWhenUsed="0"/>
-    <w:lsdException w:name="Colorful Shading Accent 1" w:semiHidden="0" w:uiPriority="71" w:unhideWhenUsed="0"/>
-    <w:lsdException w:name="Colorful List Accent 1" w:semiHidden="0" w:uiPriority="72" w:unhideWhenUsed="0"/>
-    <w:lsdException w:name="Colorful Grid Accent 1" w:semiHidden="0" w:uiPriority="73" w:unhideWhenUsed="0"/>
-    <w:lsdException w:name="Light Shading Accent 2" w:semiHidden="0" w:uiPriority="60" w:unhideWhenUsed="0"/>
-    <w:lsdException w:name="Light List Accent 2" w:semiHidden="0" w:uiPriority="61" w:unhideWhenUsed="0"/>
-    <w:lsdException w:name="Light Grid Accent 2" w:semiHidden="0" w:uiPriority="62" w:unhideWhenUsed="0"/>
-    <w:lsdException w:name="Medium Shading 1 Accent 2" w:semiHidden="0" w:uiPriority="63" w:unhideWhenUsed="0"/>
-    <w:lsdException w:name="Medium Shading 2 Accent 2" w:semiHidden="0" w:uiPriority="64" w:unhideWhenUsed="0"/>
-    <w:lsdException w:name="Medium List 1 Accent 2" w:semiHidden="0" w:uiPriority="65" w:unhideWhenUsed="0"/>
-    <w:lsdException w:name="Medium List 2 Accent 2" w:semiHidden="0" w:uiPriority="66" w:unhideWhenUsed="0"/>
-    <w:lsdException w:name="Medium Grid 1 Accent 2" w:semiHidden="0" w:uiPriority="67" w:unhideWhenUsed="0"/>
-    <w:lsdException w:name="Medium Grid 2 Accent 2" w:semiHidden="0" w:uiPriority="68" w:unhideWhenUsed="0"/>
-    <w:lsdException w:name="Medium Grid 3 Accent 2" w:semiHidden="0" w:uiPriority="69" w:unhideWhenUsed="0"/>
-    <w:lsdException w:name="Dark List Accent 2" w:semiHidden="0" w:uiPriority="70" w:unhideWhenUsed="0"/>
-    <w:lsdException w:name="Colorful Shading Accent 2" w:semiHidden="0" w:uiPriority="71" w:unhideWhenUsed="0"/>
-    <w:lsdException w:name="Colorful List Accent 2" w:semiHidden="0" w:uiPriority="72" w:unhideWhenUsed="0"/>
-    <w:lsdException w:name="Colorful Grid Accent 2" w:semiHidden="0" w:uiPriority="73" w:unhideWhenUsed="0"/>
-    <w:lsdException w:name="Light Shading Accent 3" w:semiHidden="0" w:uiPriority="60" w:unhideWhenUsed="0"/>
-    <w:lsdException w:name="Light List Accent 3" w:semiHidden="0" w:uiPriority="61" w:unhideWhenUsed="0"/>
-    <w:lsdException w:name="Light Grid Accent 3" w:semiHidden="0" w:uiPriority="62" w:unhideWhenUsed="0"/>
-    <w:lsdException w:name="Medium Shading 1 Accent 3" w:semiHidden="0" w:uiPriority="63" w:unhideWhenUsed="0"/>
-    <w:lsdException w:name="Medium Shading 2 Accent 3" w:semiHidden="0" w:uiPriority="64" w:unhideWhenUsed="0"/>
-    <w:lsdException w:name="Medium List 1 Accent 3" w:semiHidden="0" w:uiPriority="65" w:unhideWhenUsed="0"/>
-    <w:lsdException w:name="Medium List 2 Accent 3" w:semiHidden="0" w:uiPriority="66" w:unhideWhenUsed="0"/>
-    <w:lsdException w:name="Medium Grid 1 Accent 3" w:semiHidden="0" w:uiPriority="67" w:unhideWhenUsed="0"/>
-    <w:lsdException w:name="Medium Grid 2 Accent 3" w:semiHidden="0" w:uiPriority="68" w:unhideWhenUsed="0"/>
-    <w:lsdException w:name="Medium Grid 3 Accent 3" w:semiHidden="0" w:uiPriority="69" w:unhideWhenUsed="0"/>
-    <w:lsdException w:name="Dark List Accent 3" w:semiHidden="0" w:uiPriority="70" w:unhideWhenUsed="0"/>
-    <w:lsdException w:name="Colorful Shading Accent 3" w:semiHidden="0" w:uiPriority="71" w:unhideWhenUsed="0"/>
-    <w:lsdException w:name="Colorful List Accent 3" w:semiHidden="0" w:uiPriority="72" w:unhideWhenUsed="0"/>
-    <w:lsdException w:name="Colorful Grid Accent 3" w:semiHidden="0" w:uiPriority="73" w:unhideWhenUsed="0"/>
-    <w:lsdException w:name="Light Shading Accent 4" w:semiHidden="0" w:uiPriority="60" w:unhideWhenUsed="0"/>
-    <w:lsdException w:name="Light List Accent 4" w:semiHidden="0" w:uiPriority="61" w:unhideWhenUsed="0"/>
-    <w:lsdException w:name="Light Grid Accent 4" w:semiHidden="0" w:uiPriority="62" w:unhideWhenUsed="0"/>
-    <w:lsdException w:name="Medium Shading 1 Accent 4" w:semiHidden="0" w:uiPriority="63" w:unhideWhenUsed="0"/>
-    <w:lsdException w:name="Medium Shading 2 Accent 4" w:semiHidden="0" w:uiPriority="64" w:unhideWhenUsed="0"/>
-    <w:lsdException w:name="Medium List 1 Accent 4" w:semiHidden="0" w:uiPriority="65" w:unhideWhenUsed="0"/>
-    <w:lsdException w:name="Medium List 2 Accent 4" w:semiHidden="0" w:uiPriority="66" w:unhideWhenUsed="0"/>
-    <w:lsdException w:name="Medium Grid 1 Accent 4" w:semiHidden="0" w:uiPriority="67" w:unhideWhenUsed="0"/>
-    <w:lsdException w:name="Medium Grid 2 Accent 4" w:semiHidden="0" w:uiPriority="68" w:unhideWhenUsed="0"/>
-    <w:lsdException w:name="Medium Grid 3 Accent 4" w:semiHidden="0" w:uiPriority="69" w:unhideWhenUsed="0"/>
-    <w:lsdException w:name="Dark List Accent 4" w:semiHidden="0" w:uiPriority="70" w:unhideWhenUsed="0"/>
-    <w:lsdException w:name="Colorful Shading Accent 4" w:semiHidden="0" w:uiPriority="71" w:unhideWhenUsed="0"/>
-    <w:lsdException w:name="Colorful List Accent 4" w:semiHidden="0" w:uiPriority="72" w:unhideWhenUsed="0"/>
-    <w:lsdException w:name="Colorful Grid Accent 4" w:semiHidden="0" w:uiPriority="73" w:unhideWhenUsed="0"/>
-    <w:lsdException w:name="Light Shading Accent 5" w:semiHidden="0" w:uiPriority="60" w:unhideWhenUsed="0"/>
-    <w:lsdException w:name="Light List Accent 5" w:semiHidden="0" w:uiPriority="61" w:unhideWhenUsed="0"/>
-    <w:lsdException w:name="Light Grid Accent 5" w:semiHidden="0" w:uiPriority="62" w:unhideWhenUsed="0"/>
-    <w:lsdException w:name="Medium Shading 1 Accent 5" w:semiHidden="0" w:uiPriority="63" w:unhideWhenUsed="0"/>
-    <w:lsdException w:name="Medium Shading 2 Accent 5" w:semiHidden="0" w:uiPriority="64" w:unhideWhenUsed="0"/>
-    <w:lsdException w:name="Medium List 1 Accent 5" w:semiHidden="0" w:uiPriority="65" w:unhideWhenUsed="0"/>
-    <w:lsdException w:name="Medium List 2 Accent 5" w:semiHidden="0" w:uiPriority="66" w:unhideWhenUsed="0"/>
-    <w:lsdException w:name="Medium Grid 1 Accent 5" w:semiHidden="0" w:uiPriority="67" w:unhideWhenUsed="0"/>
-    <w:lsdException w:name="Medium Grid 2 Accent 5" w:semiHidden="0" w:uiPriority="68" w:unhideWhenUsed="0"/>
-    <w:lsdException w:name="Medium Grid 3 Accent 5" w:semiHidden="0" w:uiPriority="69" w:unhideWhenUsed="0"/>
-    <w:lsdException w:name="Dark List Accent 5" w:semiHidden="0" w:uiPriority="70" w:unhideWhenUsed="0"/>
-    <w:lsdException w:name="Colorful Shading Accent 5" w:semiHidden="0" w:uiPriority="71" w:unhideWhenUsed="0"/>
-    <w:lsdException w:name="Colorful List Accent 5" w:semiHidden="0" w:uiPriority="72" w:unhideWhenUsed="0"/>
-    <w:lsdException w:name="Colorful Grid Accent 5" w:semiHidden="0" w:uiPriority="73" w:unhideWhenUsed="0"/>
-    <w:lsdException w:name="Light Shading Accent 6" w:semiHidden="0" w:uiPriority="60" w:unhideWhenUsed="0"/>
-    <w:lsdException w:name="Light List Accent 6" w:semiHidden="0" w:uiPriority="61" w:unhideWhenUsed="0"/>
-    <w:lsdException w:name="Light Grid Accent 6" w:semiHidden="0" w:uiPriority="62" w:unhideWhenUsed="0"/>
-    <w:lsdException w:name="Medium Shading 1 Accent 6" w:semiHidden="0" w:uiPriority="63" w:unhideWhenUsed="0"/>
-    <w:lsdException w:name="Medium Shading 2 Accent 6" w:semiHidden="0" w:uiPriority="64" w:unhideWhenUsed="0"/>
-    <w:lsdException w:name="Medium List 1 Accent 6" w:semiHidden="0" w:uiPriority="65" w:unhideWhenUsed="0"/>
-    <w:lsdException w:name="Medium List 2 Accent 6" w:semiHidden="0" w:uiPriority="66" w:unhideWhenUsed="0"/>
-    <w:lsdException w:name="Medium Grid 1 Accent 6" w:semiHidden="0" w:uiPriority="67" w:unhideWhenUsed="0"/>
-    <w:lsdException w:name="Medium Grid 2 Accent 6" w:semiHidden="0" w:uiPriority="68" w:unhideWhenUsed="0"/>
-    <w:lsdException w:name="Medium Grid 3 Accent 6" w:semiHidden="0" w:uiPriority="69" w:unhideWhenUsed="0"/>
-    <w:lsdException w:name="Dark List Accent 6" w:semiHidden="0" w:uiPriority="70" w:unhideWhenUsed="0"/>
-    <w:lsdException w:name="Colorful Shading Accent 6" w:semiHidden="0" w:uiPriority="71" w:unhideWhenUsed="0"/>
-    <w:lsdException w:name="Colorful List Accent 6" w:semiHidden="0" w:uiPriority="72" w:unhideWhenUsed="0"/>
-    <w:lsdException w:name="Colorful Grid Accent 6" w:semiHidden="0" w:uiPriority="73" w:unhideWhenUsed="0"/>
-    <w:lsdException w:name="Subtle Emphasis" w:semiHidden="0" w:uiPriority="19" w:unhideWhenUsed="0" w:qFormat="1"/>
-    <w:lsdException w:name="Intense Emphasis" w:semiHidden="0" w:uiPriority="21" w:unhideWhenUsed="0" w:qFormat="1"/>
-    <w:lsdException w:name="Subtle Reference" w:semiHidden="0" w:uiPriority="31" w:unhideWhenUsed="0" w:qFormat="1"/>
-    <w:lsdException w:name="Intense Reference" w:semiHidden="0" w:uiPriority="32" w:unhideWhenUsed="0" w:qFormat="1"/>
-    <w:lsdException w:name="Book Title" w:semiHidden="0" w:uiPriority="33" w:unhideWhenUsed="0" w:qFormat="1"/>
-    <w:lsdException w:name="Bibliography" w:uiPriority="37"/>
-    <w:lsdException w:name="TOC Heading" w:uiPriority="39" w:qFormat="1"/>
-  </w:latentStyles>
-  <w:style w:type="paragraph" w:default="1" w:styleId="a">
-    <w:name w:val="Normal"/>
-    <w:qFormat/>
-  </w:style>
-  <w:style w:type="character" w:default="1" w:styleId="a0">
-    <w:name w:val="Default Paragraph Font"/>
-    <w:uiPriority w:val="1"/>
-    <w:unhideWhenUsed/>
-  </w:style>
-  <w:style w:type="table" w:default="1" w:styleId="a1">
-    <w:name w:val="Normal Table"/>
-    <w:uiPriority w:val="99"/>
-    <w:semiHidden/>
-    <w:unhideWhenUsed/>
-    <w:tblPr>
-      <w:tblInd w:w="0" w:type="dxa"/>
-      <w:tblCellMar>
-        <w:top w:w="0" w:type="dxa"/>
-        <w:left w:w="108" w:type="dxa"/>
-        <w:bottom w:w="0" w:type="dxa"/>
-        <w:right w:w="108" w:type="dxa"/>
-      </w:tblCellMar>
-    </w:tblPr>
-  </w:style>
-  <w:style w:type="numbering" w:default="1" w:styleId="a2">
-    <w:name w:val="No List"/>
-    <w:uiPriority w:val="99"/>
-    <w:semiHidden/>
-    <w:unhideWhenUsed/>
-  </w:style>
-  <w:style w:type="paragraph" w:styleId="a3">
-    <w:name w:val="header"/>
-    <w:basedOn w:val="a"/>
-    <w:link w:val="a4"/>
-    <w:uiPriority w:val="99"/>
-    <w:unhideWhenUsed/>
-    <w:rsid w:val="001D2968"/>
-    <w:pPr>
-      <w:tabs>
-        <w:tab w:val="center" w:pos="4677"/>
-        <w:tab w:val="right" w:pos="9355"/>
-      </w:tabs>
-      <w:spacing w:after="0" w:line="240" w:lineRule="auto"/>
-    </w:pPr>
-  </w:style>
-  <w:style w:type="character" w:customStyle="1" w:styleId="a4">
-    <w:name w:val="Верхний колонтитул Знак"/>
-    <w:basedOn w:val="a0"/>
-    <w:link w:val="a3"/>
-    <w:uiPriority w:val="99"/>
-    <w:rsid w:val="001D2968"/>
-  </w:style>
-  <w:style w:type="paragraph" w:styleId="a5">
-    <w:name w:val="footer"/>
-    <w:basedOn w:val="a"/>
-    <w:link w:val="a6"/>
-    <w:uiPriority w:val="99"/>
-    <w:unhideWhenUsed/>
-    <w:rsid w:val="001D2968"/>
-    <w:pPr>
-      <w:tabs>
-        <w:tab w:val="center" w:pos="4677"/>
-        <w:tab w:val="right" w:pos="9355"/>
-      </w:tabs>
-      <w:spacing w:after="0" w:line="240" w:lineRule="auto"/>
-    </w:pPr>
-  </w:style>
-  <w:style w:type="character" w:customStyle="1" w:styleId="a6">
-    <w:name w:val="Нижний колонтитул Знак"/>
-    <w:basedOn w:val="a0"/>
-    <w:link w:val="a5"/>
-    <w:uiPriority w:val="99"/>
-    <w:rsid w:val="001D2968"/>
-  </w:style>
-  <w:style w:type="paragraph" w:styleId="a7">
-    <w:name w:val="List Paragraph"/>
-    <w:basedOn w:val="a"/>
+    <w:basedOn w:val="Normal"/>
     <w:uiPriority w:val="34"/>
     <w:qFormat/>
     <w:rsid w:val="00186429"/>

</xml_diff>